<commit_message>
Translate the application into bulgarian
</commit_message>
<xml_diff>
--- a/Documentation/kddinev18_2023 (4).docx
+++ b/Documentation/kddinev18_2023 (4).docx
@@ -1,6 +1,6 @@
 
 <file path=word/document.xml><?xml version="1.0" encoding="utf-8"?>
-<w:document xmlns:wpc="http://schemas.microsoft.com/office/word/2010/wordprocessingCanvas" xmlns:cx="http://schemas.microsoft.com/office/drawing/2014/chartex" xmlns:cx1="http://schemas.microsoft.com/office/drawing/2015/9/8/chartex" xmlns:cx2="http://schemas.microsoft.com/office/drawing/2015/10/21/chartex" xmlns:cx3="http://schemas.microsoft.com/office/drawing/2016/5/9/chartex" xmlns:cx4="http://schemas.microsoft.com/office/drawing/2016/5/10/chartex" xmlns:cx5="http://schemas.microsoft.com/office/drawing/2016/5/11/chartex" xmlns:cx6="http://schemas.microsoft.com/office/drawing/2016/5/12/chartex" xmlns:cx7="http://schemas.microsoft.com/office/drawing/2016/5/13/chartex" xmlns:cx8="http://schemas.microsoft.com/office/drawing/2016/5/14/chartex" xmlns:mc="http://schemas.openxmlformats.org/markup-compatibility/2006" xmlns:aink="http://schemas.microsoft.com/office/drawing/2016/ink" xmlns:am3d="http://schemas.microsoft.com/office/drawing/2017/model3d" xmlns:o="urn:schemas-microsoft-com:office:office" xmlns:oel="http://schemas.microsoft.com/office/2019/extlst" xmlns:r="http://schemas.openxmlformats.org/officeDocument/2006/relationships" xmlns:m="http://schemas.openxmlformats.org/officeDocument/2006/math" xmlns:v="urn:schemas-microsoft-com:vml" xmlns:wp14="http://schemas.microsoft.com/office/word/2010/wordprocessingDrawing" xmlns:wp="http://schemas.openxmlformats.org/drawingml/2006/wordprocessingDrawing" xmlns:w10="urn:schemas-microsoft-com:office:word" xmlns:w="http://schemas.openxmlformats.org/wordprocessingml/2006/main" xmlns:w14="http://schemas.microsoft.com/office/word/2010/wordml" xmlns:w15="http://schemas.microsoft.com/office/word/2012/wordml" xmlns:w16cex="http://schemas.microsoft.com/office/word/2018/wordml/cex" xmlns:w16cid="http://schemas.microsoft.com/office/word/2016/wordml/cid" xmlns:w16="http://schemas.microsoft.com/office/word/2018/wordml" xmlns:w16du="http://schemas.microsoft.com/office/word/2023/wordml/word16du" xmlns:w16sdtdh="http://schemas.microsoft.com/office/word/2020/wordml/sdtdatahash" xmlns:w16se="http://schemas.microsoft.com/office/word/2015/wordml/symex" xmlns:wpg="http://schemas.microsoft.com/office/word/2010/wordprocessingGroup" xmlns:wpi="http://schemas.microsoft.com/office/word/2010/wordprocessingInk" xmlns:wne="http://schemas.microsoft.com/office/word/2006/wordml" xmlns:wps="http://schemas.microsoft.com/office/word/2010/wordprocessingShape" mc:Ignorable="w14 w15 w16se w16cid w16 w16cex w16sdtdh wp14">
+<w:document xmlns:wpc="http://schemas.microsoft.com/office/word/2010/wordprocessingCanvas" xmlns:cx="http://schemas.microsoft.com/office/drawing/2014/chartex" xmlns:cx1="http://schemas.microsoft.com/office/drawing/2015/9/8/chartex" xmlns:cx2="http://schemas.microsoft.com/office/drawing/2015/10/21/chartex" xmlns:cx3="http://schemas.microsoft.com/office/drawing/2016/5/9/chartex" xmlns:cx4="http://schemas.microsoft.com/office/drawing/2016/5/10/chartex" xmlns:cx5="http://schemas.microsoft.com/office/drawing/2016/5/11/chartex" xmlns:cx6="http://schemas.microsoft.com/office/drawing/2016/5/12/chartex" xmlns:cx7="http://schemas.microsoft.com/office/drawing/2016/5/13/chartex" xmlns:cx8="http://schemas.microsoft.com/office/drawing/2016/5/14/chartex" xmlns:mc="http://schemas.openxmlformats.org/markup-compatibility/2006" xmlns:aink="http://schemas.microsoft.com/office/drawing/2016/ink" xmlns:am3d="http://schemas.microsoft.com/office/drawing/2017/model3d" xmlns:o="urn:schemas-microsoft-com:office:office" xmlns:r="http://schemas.openxmlformats.org/officeDocument/2006/relationships" xmlns:m="http://schemas.openxmlformats.org/officeDocument/2006/math" xmlns:v="urn:schemas-microsoft-com:vml" xmlns:wp14="http://schemas.microsoft.com/office/word/2010/wordprocessingDrawing" xmlns:wp="http://schemas.openxmlformats.org/drawingml/2006/wordprocessingDrawing" xmlns:w10="urn:schemas-microsoft-com:office:word" xmlns:w="http://schemas.openxmlformats.org/wordprocessingml/2006/main" xmlns:w14="http://schemas.microsoft.com/office/word/2010/wordml" xmlns:w15="http://schemas.microsoft.com/office/word/2012/wordml" xmlns:w16cid="http://schemas.microsoft.com/office/word/2016/wordml/cid" xmlns:w16se="http://schemas.microsoft.com/office/word/2015/wordml/symex" xmlns:wpg="http://schemas.microsoft.com/office/word/2010/wordprocessingGroup" xmlns:wpi="http://schemas.microsoft.com/office/word/2010/wordprocessingInk" xmlns:wne="http://schemas.microsoft.com/office/word/2006/wordml" xmlns:wps="http://schemas.microsoft.com/office/word/2010/wordprocessingShape" mc:Ignorable="w14 w15 w16se w16cid wp14">
   <w:body>
     <w:sdt>
       <w:sdtPr>
@@ -264,7 +264,7 @@
                   </wp:anchor>
                 </w:drawing>
               </mc:Choice>
-              <mc:Fallback>
+              <mc:Fallback xmlns:w16sdtdh="http://schemas.microsoft.com/office/word/2020/wordml/sdtdatahash" xmlns:w16du="http://schemas.microsoft.com/office/word/2023/wordml/word16du" xmlns:w16="http://schemas.microsoft.com/office/word/2018/wordml" xmlns:w16cex="http://schemas.microsoft.com/office/word/2018/wordml/cex" xmlns:oel="http://schemas.microsoft.com/office/2019/extlst">
                 <w:pict>
                   <v:group w14:anchorId="45A312E7" id="Group 149" o:spid="_x0000_s1026" style="position:absolute;margin-left:0;margin-top:0;width:8in;height:95.7pt;z-index:251662336;mso-width-percent:941;mso-height-percent:121;mso-top-percent:23;mso-position-horizontal:center;mso-position-horizontal-relative:page;mso-position-vertical-relative:page;mso-width-percent:941;mso-height-percent:121;mso-top-percent:23" coordorigin="" coordsize="73152,12161" o:gfxdata="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">
                     <v:shape id="Rectangle 51" o:spid="_x0000_s1027" style="position:absolute;width:73152;height:11303;visibility:visible;mso-wrap-style:square;v-text-anchor:middle" coordsize="7312660,1129665" o:gfxdata="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" path="m,l7312660,r,1129665l3619500,733425,,1091565,,xe" fillcolor="#5b9bd5 [3204]" stroked="f" strokeweight="1pt">
@@ -397,12 +397,6 @@
                                         <w:sz w:val="22"/>
                                       </w:rPr>
                                       <w:br/>
-                                    </w:r>
-                                    <w:r>
-                                      <w:rPr>
-                                        <w:rFonts w:eastAsia="Times New Roman"/>
-                                        <w:sz w:val="22"/>
-                                      </w:rPr>
                                       <w:t>специалност код 4810301 Приложно програмиране“</w:t>
                                     </w:r>
                                   </w:p>
@@ -434,7 +428,7 @@
                     <v:stroke joinstyle="miter"/>
                     <v:path gradientshapeok="t" o:connecttype="rect"/>
                   </v:shapetype>
-                  <v:shape id="Text Box 153" o:spid="_x0000_s1026" type="#_x0000_t202" style="position:absolute;left:0;text-align:left;margin-left:0;margin-top:0;width:8in;height:79.5pt;z-index:251661312;visibility:visible;mso-wrap-style:square;mso-width-percent:941;mso-height-percent:100;mso-top-percent:700;mso-wrap-distance-left:9pt;mso-wrap-distance-top:0;mso-wrap-distance-right:9pt;mso-wrap-distance-bottom:0;mso-position-horizontal:center;mso-position-horizontal-relative:page;mso-position-vertical-relative:page;mso-width-percent:941;mso-height-percent:100;mso-top-percent:700;mso-width-relative:page;mso-height-relative:page;v-text-anchor:top" o:gfxdata="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" filled="f" stroked="f" strokeweight=".5pt">
+                  <v:shape id="Text Box 153" o:spid="_x0000_s1026" type="#_x0000_t202" style="position:absolute;left:0;text-align:left;margin-left:0;margin-top:0;width:8in;height:79.5pt;z-index:251661312;visibility:visible;mso-wrap-style:square;mso-width-percent:941;mso-height-percent:100;mso-top-percent:700;mso-wrap-distance-left:9pt;mso-wrap-distance-top:0;mso-wrap-distance-right:9pt;mso-wrap-distance-bottom:0;mso-position-horizontal:center;mso-position-horizontal-relative:page;mso-position-vertical-relative:page;mso-width-percent:941;mso-height-percent:100;mso-top-percent:700;mso-width-relative:page;mso-height-relative:page;v-text-anchor:top" o:gfxdata="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" filled="f" stroked="f" strokeweight=".5pt">
                     <v:textbox style="mso-fit-shape-to-text:t" inset="126pt,0,54pt,0">
                       <w:txbxContent>
                         <w:p>
@@ -491,12 +485,6 @@
                                   <w:sz w:val="22"/>
                                 </w:rPr>
                                 <w:br/>
-                              </w:r>
-                              <w:r>
-                                <w:rPr>
-                                  <w:rFonts w:eastAsia="Times New Roman"/>
-                                  <w:sz w:val="22"/>
-                                </w:rPr>
                                 <w:t>специалност код 4810301 Приложно програмиране“</w:t>
                               </w:r>
                             </w:p>
@@ -605,7 +593,7 @@
                                         <w:sz w:val="28"/>
                                         <w:szCs w:val="24"/>
                                       </w:rPr>
-                                      <w:t xml:space="preserve">Тема: “Домашен асистент” </w:t>
+                                      <w:t>Тема: “Домашен асистент”</w:t>
                                     </w:r>
                                   </w:sdtContent>
                                 </w:sdt>
@@ -642,16 +630,7 @@
                                         <w:sz w:val="28"/>
                                         <w:szCs w:val="24"/>
                                       </w:rPr>
-                                      <w:t>М</w:t>
-                                    </w:r>
-                                    <w:r>
-                                      <w:rPr>
-                                        <w:rStyle w:val="SubtleReference"/>
-                                        <w:color w:val="000000" w:themeColor="text1"/>
-                                        <w:sz w:val="28"/>
-                                        <w:szCs w:val="24"/>
-                                      </w:rPr>
-                                      <w:t>одулно интернет на нещата приложение за домашна сигурност и мониторинг на здравето</w:t>
+                                      <w:t>Модулно интернет на нещата приложение за домашна сигурност и мониторинг на здравето</w:t>
                                     </w:r>
                                   </w:p>
                                 </w:sdtContent>
@@ -678,7 +657,7 @@
               </mc:Choice>
               <mc:Fallback>
                 <w:pict>
-                  <v:shape w14:anchorId="678E6DD4" id="Text Box 154" o:spid="_x0000_s1027" type="#_x0000_t202" style="position:absolute;left:0;text-align:left;margin-left:0;margin-top:0;width:8in;height:286.5pt;z-index:251659264;visibility:visible;mso-wrap-style:square;mso-width-percent:941;mso-height-percent:363;mso-top-percent:300;mso-wrap-distance-left:9pt;mso-wrap-distance-top:0;mso-wrap-distance-right:9pt;mso-wrap-distance-bottom:0;mso-position-horizontal:center;mso-position-horizontal-relative:page;mso-position-vertical-relative:page;mso-width-percent:941;mso-height-percent:363;mso-top-percent:300;mso-width-relative:page;mso-height-relative:page;v-text-anchor:bottom" o:gfxdata="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" filled="f" stroked="f" strokeweight=".5pt">
+                  <v:shape w14:anchorId="678E6DD4" id="Text Box 154" o:spid="_x0000_s1027" type="#_x0000_t202" style="position:absolute;left:0;text-align:left;margin-left:0;margin-top:0;width:8in;height:286.5pt;z-index:251659264;visibility:visible;mso-wrap-style:square;mso-width-percent:941;mso-height-percent:363;mso-top-percent:300;mso-wrap-distance-left:9pt;mso-wrap-distance-top:0;mso-wrap-distance-right:9pt;mso-wrap-distance-bottom:0;mso-position-horizontal:center;mso-position-horizontal-relative:page;mso-position-vertical-relative:page;mso-width-percent:941;mso-height-percent:363;mso-top-percent:300;mso-width-relative:page;mso-height-relative:page;v-text-anchor:bottom" o:gfxdata="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" filled="f" stroked="f" strokeweight=".5pt">
                     <v:textbox inset="126pt,0,54pt,0">
                       <w:txbxContent>
                         <w:p>
@@ -713,7 +692,7 @@
                                   <w:sz w:val="28"/>
                                   <w:szCs w:val="24"/>
                                 </w:rPr>
-                                <w:t xml:space="preserve">Тема: “Домашен асистент” </w:t>
+                                <w:t>Тема: “Домашен асистент”</w:t>
                               </w:r>
                             </w:sdtContent>
                           </w:sdt>
@@ -750,16 +729,7 @@
                                   <w:sz w:val="28"/>
                                   <w:szCs w:val="24"/>
                                 </w:rPr>
-                                <w:t>М</w:t>
-                              </w:r>
-                              <w:r>
-                                <w:rPr>
-                                  <w:rStyle w:val="SubtleReference"/>
-                                  <w:color w:val="000000" w:themeColor="text1"/>
-                                  <w:sz w:val="28"/>
-                                  <w:szCs w:val="24"/>
-                                </w:rPr>
-                                <w:t>одулно интернет на нещата приложение за домашна сигурност и мониторинг на здравето</w:t>
+                                <w:t>Модулно интернет на нещата приложение за домашна сигурност и мониторинг на здравето</w:t>
                               </w:r>
                             </w:p>
                           </w:sdtContent>
@@ -786,15 +756,15 @@
             <mc:AlternateContent>
               <mc:Choice Requires="wps">
                 <w:drawing>
-                  <wp:anchor distT="0" distB="0" distL="114300" distR="114300" simplePos="0" relativeHeight="251660288" behindDoc="0" locked="0" layoutInCell="1" allowOverlap="1" wp14:anchorId="38FFA000" wp14:editId="7F320A7D">
+                  <wp:anchor distT="0" distB="0" distL="114300" distR="114300" simplePos="0" relativeHeight="251660288" behindDoc="0" locked="0" layoutInCell="1" allowOverlap="1" wp14:anchorId="38FFA000" wp14:editId="4E635734">
                     <wp:simplePos x="0" y="0"/>
                     <wp:positionH relativeFrom="margin">
-                      <wp:align>center</wp:align>
+                      <wp:posOffset>-1005205</wp:posOffset>
                     </wp:positionH>
                     <wp:positionV relativeFrom="page">
-                      <wp:posOffset>7447903</wp:posOffset>
+                      <wp:posOffset>7448550</wp:posOffset>
                     </wp:positionV>
-                    <wp:extent cx="7315200" cy="914400"/>
+                    <wp:extent cx="7438390" cy="914400"/>
                     <wp:effectExtent l="0" t="0" r="0" b="6985"/>
                     <wp:wrapSquare wrapText="bothSides"/>
                     <wp:docPr id="152" name="Text Box 152"/>
@@ -806,7 +776,7 @@
                           <wps:spPr>
                             <a:xfrm>
                               <a:off x="0" y="0"/>
-                              <a:ext cx="7315200" cy="914400"/>
+                              <a:ext cx="7438390" cy="914400"/>
                             </a:xfrm>
                             <a:prstGeom prst="rect">
                               <a:avLst/>
@@ -873,7 +843,15 @@
                                     <w:sz w:val="28"/>
                                     <w:szCs w:val="28"/>
                                   </w:rPr>
-                                  <w:t xml:space="preserve"> Антони Димитров</w:t>
+                                  <w:t xml:space="preserve"> </w:t>
+                                </w:r>
+                                <w:r>
+                                  <w:rPr>
+                                    <w:color w:val="595959" w:themeColor="text1" w:themeTint="A6"/>
+                                    <w:sz w:val="28"/>
+                                    <w:szCs w:val="28"/>
+                                  </w:rPr>
+                                  <w:t>Автор: Калоян Динков Динев   Ръководител: Антони Димитров</w:t>
                                 </w:r>
                               </w:p>
                               <w:p>
@@ -924,7 +902,7 @@
                       </a:graphicData>
                     </a:graphic>
                     <wp14:sizeRelH relativeFrom="page">
-                      <wp14:pctWidth>94100</wp14:pctWidth>
+                      <wp14:pctWidth>0</wp14:pctWidth>
                     </wp14:sizeRelH>
                     <wp14:sizeRelV relativeFrom="page">
                       <wp14:pctHeight>9200</wp14:pctHeight>
@@ -934,7 +912,7 @@
               </mc:Choice>
               <mc:Fallback>
                 <w:pict>
-                  <v:shape w14:anchorId="38FFA000" id="Text Box 152" o:spid="_x0000_s1028" type="#_x0000_t202" style="position:absolute;margin-left:0;margin-top:586.45pt;width:8in;height:1in;z-index:251660288;visibility:visible;mso-wrap-style:square;mso-width-percent:941;mso-height-percent:92;mso-wrap-distance-left:9pt;mso-wrap-distance-top:0;mso-wrap-distance-right:9pt;mso-wrap-distance-bottom:0;mso-position-horizontal:center;mso-position-horizontal-relative:margin;mso-position-vertical:absolute;mso-position-vertical-relative:page;mso-width-percent:941;mso-height-percent:92;mso-width-relative:page;mso-height-relative:page;v-text-anchor:bottom" o:gfxdata="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" filled="f" stroked="f" strokeweight=".5pt">
+                  <v:shape w14:anchorId="38FFA000" id="Text Box 152" o:spid="_x0000_s1028" type="#_x0000_t202" style="position:absolute;margin-left:-79.15pt;margin-top:586.5pt;width:585.7pt;height:1in;z-index:251660288;visibility:visible;mso-wrap-style:square;mso-width-percent:0;mso-height-percent:92;mso-wrap-distance-left:9pt;mso-wrap-distance-top:0;mso-wrap-distance-right:9pt;mso-wrap-distance-bottom:0;mso-position-horizontal:absolute;mso-position-horizontal-relative:margin;mso-position-vertical:absolute;mso-position-vertical-relative:page;mso-width-percent:0;mso-height-percent:92;mso-width-relative:page;mso-height-relative:page;v-text-anchor:bottom" o:gfxdata="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" filled="f" stroked="f" strokeweight=".5pt">
                     <v:textbox inset="126pt,0,54pt,0">
                       <w:txbxContent>
                         <w:p>
@@ -977,7 +955,15 @@
                               <w:sz w:val="28"/>
                               <w:szCs w:val="28"/>
                             </w:rPr>
-                            <w:t xml:space="preserve"> Антони Димитров</w:t>
+                            <w:t xml:space="preserve"> </w:t>
+                          </w:r>
+                          <w:r>
+                            <w:rPr>
+                              <w:color w:val="595959" w:themeColor="text1" w:themeTint="A6"/>
+                              <w:sz w:val="28"/>
+                              <w:szCs w:val="28"/>
+                            </w:rPr>
+                            <w:t>Автор: Калоян Динков Динев   Ръководител: Антони Димитров</w:t>
                           </w:r>
                         </w:p>
                         <w:p>
@@ -2265,21 +2251,7 @@
                 <w:rStyle w:val="Hyperlink"/>
                 <w:noProof/>
               </w:rPr>
-              <w:t xml:space="preserve">Модел </w:t>
-            </w:r>
-            <w:r>
-              <w:rPr>
-                <w:rStyle w:val="Hyperlink"/>
-                <w:noProof/>
-              </w:rPr>
-              <w:t>н</w:t>
-            </w:r>
-            <w:r>
-              <w:rPr>
-                <w:rStyle w:val="Hyperlink"/>
-                <w:noProof/>
-              </w:rPr>
-              <w:t>а съдържанието / данните</w:t>
+              <w:t>Модел на съдържанието / данните</w:t>
             </w:r>
             <w:r>
               <w:rPr>
@@ -4731,13 +4703,29 @@
         <w:t>интернет на нещата</w:t>
       </w:r>
       <w:r>
-        <w:t xml:space="preserve"> система за домашна сигурност и наблюдение. Потребителите искат да се чувстват сигурни и сигурни в домовете си и очакват техните системи за сигурност да осигурят стабилна защита срещу кибер заплахи и физически прониквания. Една добра система за сигурност на </w:t>
+        <w:t xml:space="preserve"> система за домашна сигурност и наблюдение. Потребителите искат да се чувстват сигурни и сигурни в домовете си и очакват техните системи за сигурност да осигурят стабилна защита срещу </w:t>
+      </w:r>
+      <w:proofErr w:type="spellStart"/>
+      <w:r>
+        <w:t>кибер</w:t>
+      </w:r>
+      <w:proofErr w:type="spellEnd"/>
+      <w:r>
+        <w:t xml:space="preserve"> заплахи и физически прониквания. Една добра система за сигурност на </w:t>
       </w:r>
       <w:r>
         <w:t xml:space="preserve">интернет на нещата </w:t>
       </w:r>
       <w:r>
-        <w:t>трябва да предлага функции като криптирана комуникация между устройства, сигурно съхранение на данни и защита срещу хакване и други кибер заплахи.</w:t>
+        <w:t xml:space="preserve">трябва да предлага функции като криптирана комуникация между устройства, сигурно съхранение на данни и защита срещу хакване и други </w:t>
+      </w:r>
+      <w:proofErr w:type="spellStart"/>
+      <w:r>
+        <w:t>кибер</w:t>
+      </w:r>
+      <w:proofErr w:type="spellEnd"/>
+      <w:r>
+        <w:t xml:space="preserve"> заплахи.</w:t>
       </w:r>
     </w:p>
     <w:p>
@@ -4893,18 +4881,36 @@
       <w:r>
         <w:t xml:space="preserve">Фазата на обработка на данните, получени от уеб приложението, включва </w:t>
       </w:r>
+      <w:proofErr w:type="spellStart"/>
       <w:r>
         <w:t>B</w:t>
       </w:r>
       <w:r>
-        <w:t xml:space="preserve">ridgeAPI, който действа като посредник между уеб приложението и локалния сървър. BridgeAPI получава заявки от уеб приложението и ги обработва, като ги препраща към локалния сървър. Локалният сървър обработва заявката и изпраща отговор обратно към </w:t>
-      </w:r>
+        <w:t>ridgeAPI</w:t>
+      </w:r>
+      <w:proofErr w:type="spellEnd"/>
+      <w:r>
+        <w:t xml:space="preserve">, който действа като посредник между уеб приложението и локалния сървър. </w:t>
+      </w:r>
+      <w:proofErr w:type="spellStart"/>
+      <w:r>
+        <w:t>BridgeAPI</w:t>
+      </w:r>
+      <w:proofErr w:type="spellEnd"/>
+      <w:r>
+        <w:t xml:space="preserve"> получава заявки от уеб приложението и ги обработва, като ги препраща към локалния сървър. Локалният сървър обработва заявката и изпраща отговор обратно към </w:t>
+      </w:r>
+      <w:proofErr w:type="spellStart"/>
       <w:r>
         <w:lastRenderedPageBreak/>
         <w:t>B</w:t>
       </w:r>
       <w:r>
-        <w:t>ridgeAPI, който от своя страна изпраща отговора обратно към уеб приложението.</w:t>
+        <w:t>ridgeAPI</w:t>
+      </w:r>
+      <w:proofErr w:type="spellEnd"/>
+      <w:r>
+        <w:t>, който от своя страна изпраща отговора обратно към уеб приложението.</w:t>
       </w:r>
     </w:p>
     <w:p>
@@ -4925,7 +4931,15 @@
     </w:p>
     <w:p>
       <w:r>
-        <w:t xml:space="preserve">Като цяло работният процес на системата включва получаване на входни данни от множество източници, обработка на данните през различни етапи и предоставяне на изход въз основа на данните, съхранени в базата данни. Системата е проектирана да бъде гъвкава и мащабируема, позволявайки лесно интегриране на нови </w:t>
+        <w:t xml:space="preserve">Като цяло работният процес на системата включва получаване на входни данни от множество източници, обработка на данните през различни етапи и предоставяне на изход въз основа на данните, съхранени в базата данни. Системата е проектирана да бъде гъвкава и </w:t>
+      </w:r>
+      <w:proofErr w:type="spellStart"/>
+      <w:r>
+        <w:t>мащабируема</w:t>
+      </w:r>
+      <w:proofErr w:type="spellEnd"/>
+      <w:r>
+        <w:t xml:space="preserve">, позволявайки лесно интегриране на нови </w:t>
       </w:r>
       <w:r>
         <w:t xml:space="preserve">интернет на нещата </w:t>
@@ -5760,32 +5774,120 @@
     </w:p>
     <w:p>
       <w:r>
-        <w:t>Когато потребител се опита да влезе в системата, той първо ще бъде подканен да въведе своите идентификационни данни за вход, които ще бъдат изпратени на сървъра за проверка. След това BridgeAPI ще провери предоставените идентификационни данни спрямо потребителска база данни, за да потвърди тяхната валидност.</w:t>
-      </w:r>
-    </w:p>
-    <w:p>
-      <w:r>
-        <w:t>Ако идентификационните данни са валидни, BridgeAPI ще генерира токен за удостоверяване, който ще бъде изпратен обратно на клиента. Този токен служи като форма на цифрова идентификация и съдържа информация за потребителя, като неговото име и разрешения.</w:t>
-      </w:r>
-    </w:p>
-    <w:p>
-      <w:r>
-        <w:t>Процесът на удостоверяване също така включва мерки за предотвратяване на неоторизиран достъп до системата. Например, сървърът може да приложи мерки като ограничаване на скоростта, за да предотврати груби атаки срещу идентификационни данни за влизане. Освен това токенът за удостоверяване може да има време на изтичане, за да ограничи прозореца на възможност за неоторизиран достъп.</w:t>
-      </w:r>
-    </w:p>
-    <w:p>
-      <w:r>
-        <w:t>Когато потребител се опита да влезе в локалния сървър чрез уеб приложението, заявката за влизане първо се изпраща до BridgeAPI. BridgeAPI действа като посредник между уеб приложението и локалния сървър и отговаря за обработката на удостоверяване и оторизация.</w:t>
-      </w:r>
-    </w:p>
-    <w:p>
-      <w:r>
-        <w:t>При получаване на заявката за влизане, BridgeAPI първо проверява дали потребителят вече е удостоверен, като търси идентификатор на сесия в бисквитките на браузъра на потребителя. Ако бъде намерен идентификатор на сесия, потребителят се счита за удостоверен и BridgeAPI позволява заявката за влизане да премине към локалния сървър.</w:t>
-      </w:r>
-    </w:p>
-    <w:p>
-      <w:r>
-        <w:t xml:space="preserve">Ако не бъде намерен идентификатор на сесия, BridgeAPI подканва потребителя да въведе своите идентификационни данни за вход, като потребителско име и парола. След това BridgeAPI изпраща </w:t>
+        <w:t xml:space="preserve">Когато потребител се опита да влезе в системата, той първо ще бъде подканен да въведе своите идентификационни данни за вход, които ще бъдат изпратени на сървъра за проверка. След това </w:t>
+      </w:r>
+      <w:proofErr w:type="spellStart"/>
+      <w:r>
+        <w:t>BridgeAPI</w:t>
+      </w:r>
+      <w:proofErr w:type="spellEnd"/>
+      <w:r>
+        <w:t xml:space="preserve"> ще провери предоставените идентификационни данни спрямо потребителска база данни, за да потвърди тяхната валидност.</w:t>
+      </w:r>
+    </w:p>
+    <w:p>
+      <w:r>
+        <w:t xml:space="preserve">Ако идентификационните данни са валидни, </w:t>
+      </w:r>
+      <w:proofErr w:type="spellStart"/>
+      <w:r>
+        <w:t>BridgeAPI</w:t>
+      </w:r>
+      <w:proofErr w:type="spellEnd"/>
+      <w:r>
+        <w:t xml:space="preserve"> ще генерира </w:t>
+      </w:r>
+      <w:proofErr w:type="spellStart"/>
+      <w:r>
+        <w:t>токен</w:t>
+      </w:r>
+      <w:proofErr w:type="spellEnd"/>
+      <w:r>
+        <w:t xml:space="preserve"> за удостоверяване, който ще бъде изпратен обратно на клиента. Този </w:t>
+      </w:r>
+      <w:proofErr w:type="spellStart"/>
+      <w:r>
+        <w:t>токен</w:t>
+      </w:r>
+      <w:proofErr w:type="spellEnd"/>
+      <w:r>
+        <w:t xml:space="preserve"> служи като форма на цифрова идентификация и съдържа информация за потребителя, като неговото име и разрешения.</w:t>
+      </w:r>
+    </w:p>
+    <w:p>
+      <w:r>
+        <w:t xml:space="preserve">Процесът на удостоверяване също така включва мерки за предотвратяване на неоторизиран достъп до системата. Например, сървърът може да приложи мерки като ограничаване на скоростта, за да предотврати груби атаки срещу идентификационни данни за влизане. Освен това </w:t>
+      </w:r>
+      <w:proofErr w:type="spellStart"/>
+      <w:r>
+        <w:t>токенът</w:t>
+      </w:r>
+      <w:proofErr w:type="spellEnd"/>
+      <w:r>
+        <w:t xml:space="preserve"> за удостоверяване може да има време на изтичане, за да ограничи прозореца на възможност за неоторизиран достъп.</w:t>
+      </w:r>
+    </w:p>
+    <w:p>
+      <w:r>
+        <w:t xml:space="preserve">Когато потребител се опита да влезе в локалния сървър чрез уеб приложението, заявката за влизане първо се изпраща до </w:t>
+      </w:r>
+      <w:proofErr w:type="spellStart"/>
+      <w:r>
+        <w:t>BridgeAPI</w:t>
+      </w:r>
+      <w:proofErr w:type="spellEnd"/>
+      <w:r>
+        <w:t xml:space="preserve">. </w:t>
+      </w:r>
+      <w:proofErr w:type="spellStart"/>
+      <w:r>
+        <w:t>BridgeAPI</w:t>
+      </w:r>
+      <w:proofErr w:type="spellEnd"/>
+      <w:r>
+        <w:t xml:space="preserve"> действа като посредник между уеб приложението и локалния сървър и отговаря за обработката на удостоверяване и оторизация.</w:t>
+      </w:r>
+    </w:p>
+    <w:p>
+      <w:r>
+        <w:t xml:space="preserve">При получаване на заявката за влизане, </w:t>
+      </w:r>
+      <w:proofErr w:type="spellStart"/>
+      <w:r>
+        <w:t>BridgeAPI</w:t>
+      </w:r>
+      <w:proofErr w:type="spellEnd"/>
+      <w:r>
+        <w:t xml:space="preserve"> първо проверява дали потребителят вече е удостоверен, като търси идентификатор на сесия в бисквитките на браузъра на потребителя. Ако бъде намерен идентификатор на сесия, потребителят се счита за удостоверен и </w:t>
+      </w:r>
+      <w:proofErr w:type="spellStart"/>
+      <w:r>
+        <w:t>BridgeAPI</w:t>
+      </w:r>
+      <w:proofErr w:type="spellEnd"/>
+      <w:r>
+        <w:t xml:space="preserve"> позволява заявката за влизане да премине към локалния сървър.</w:t>
+      </w:r>
+    </w:p>
+    <w:p>
+      <w:r>
+        <w:t xml:space="preserve">Ако не бъде намерен идентификатор на сесия, </w:t>
+      </w:r>
+      <w:proofErr w:type="spellStart"/>
+      <w:r>
+        <w:t>BridgeAPI</w:t>
+      </w:r>
+      <w:proofErr w:type="spellEnd"/>
+      <w:r>
+        <w:t xml:space="preserve"> подканва потребителя да въведе своите идентификационни данни за вход, като потребителско име и парола. След това </w:t>
+      </w:r>
+      <w:proofErr w:type="spellStart"/>
+      <w:r>
+        <w:t>BridgeAPI</w:t>
+      </w:r>
+      <w:proofErr w:type="spellEnd"/>
+      <w:r>
+        <w:t xml:space="preserve"> изпраща </w:t>
       </w:r>
       <w:r>
         <w:lastRenderedPageBreak/>
@@ -5794,12 +5896,28 @@
     </w:p>
     <w:p>
       <w:r>
-        <w:t>В локалния сървър идентификационните данни за вход се проверяват спрямо идентификационните данни, съхранени в базата данни. Ако идентификационните данни са валидни, локалният сървър генерира нов идентификатор на сесия за потребителя и го съхранява в базата данни. След това идентификационният номер на сесията се връща към BridgeAPI, който задава нова бисквитка за сесия в браузъра на потребителя и позволява на заявката за влизане да премине към локалния сървър.</w:t>
-      </w:r>
-    </w:p>
-    <w:p>
-      <w:r>
-        <w:t>Ако идентификационните данни за вход са невалидни, локалният сървър връща съобщение за грешка на BridgeAPI, който от своя страна връща съобщение за грешка на уеб приложението, което показва, че влизането е неуспешно.</w:t>
+        <w:t xml:space="preserve">В локалния сървър идентификационните данни за вход се проверяват спрямо идентификационните данни, съхранени в базата данни. Ако идентификационните данни са валидни, локалният сървър генерира нов идентификатор на сесия за потребителя и го съхранява в базата данни. След това идентификационният номер на сесията се връща към </w:t>
+      </w:r>
+      <w:proofErr w:type="spellStart"/>
+      <w:r>
+        <w:t>BridgeAPI</w:t>
+      </w:r>
+      <w:proofErr w:type="spellEnd"/>
+      <w:r>
+        <w:t>, който задава нова бисквитка за сесия в браузъра на потребителя и позволява на заявката за влизане да премине към локалния сървър.</w:t>
+      </w:r>
+    </w:p>
+    <w:p>
+      <w:r>
+        <w:t xml:space="preserve">Ако идентификационните данни за вход са невалидни, локалният сървър връща съобщение за грешка на </w:t>
+      </w:r>
+      <w:proofErr w:type="spellStart"/>
+      <w:r>
+        <w:t>BridgeAPI</w:t>
+      </w:r>
+      <w:proofErr w:type="spellEnd"/>
+      <w:r>
+        <w:t>, който от своя страна връща съобщение за грешка на уеб приложението, което показва, че влизането е неуспешно.</w:t>
       </w:r>
     </w:p>
     <w:p>
@@ -5820,16 +5938,26 @@
       <w:r>
         <w:t xml:space="preserve">Когато се направи заявка за данни за устройството от уеб приложението, заявката не се изпраща директно до локалния сървър. Вместо това преминава през </w:t>
       </w:r>
+      <w:proofErr w:type="spellStart"/>
       <w:r>
         <w:t>Bridge</w:t>
       </w:r>
       <w:r>
-        <w:t>API, който действа като посредник между уеб приложението и локалния сървър. Този процес на препредаване на заявката гарантира, че само удостоверени и оторизирани заявки се предават на локалния сървър.</w:t>
-      </w:r>
-    </w:p>
-    <w:p>
-      <w:r>
-        <w:t xml:space="preserve">BridgeAPI </w:t>
+        <w:t>API</w:t>
+      </w:r>
+      <w:proofErr w:type="spellEnd"/>
+      <w:r>
+        <w:t>, който действа като посредник между уеб приложението и локалния сървър. Този процес на препредаване на заявката гарантира, че само удостоверени и оторизирани заявки се предават на локалния сървър.</w:t>
+      </w:r>
+    </w:p>
+    <w:p>
+      <w:proofErr w:type="spellStart"/>
+      <w:r>
+        <w:t>BridgeAPI</w:t>
+      </w:r>
+      <w:proofErr w:type="spellEnd"/>
+      <w:r>
+        <w:t xml:space="preserve"> </w:t>
       </w:r>
       <w:r>
         <w:t>моста проверява удостоверяването и оторизацията на потребителя, който прави заявката, преди да я препрати към локалния сървър. Това се прави, за да се гарантира, че само оторизирани потребители имат достъп до данните на локалния сървър. API на моста проверява идентификационните данни на потребителя спрямо база данни от оторизирани потребители и продължава със заявката само ако потребителят е упълномощен. Ако потребителят не е упълномощен, мостовият API ще върне съобщение за грешка на уеб приложението.</w:t>
@@ -5839,15 +5967,22 @@
       <w:r>
         <w:t xml:space="preserve">След като </w:t>
       </w:r>
-      <w:r>
-        <w:t xml:space="preserve">BridgeAPI </w:t>
+      <w:proofErr w:type="spellStart"/>
+      <w:r>
+        <w:t>BridgeAPI</w:t>
+      </w:r>
+      <w:proofErr w:type="spellEnd"/>
+      <w:r>
+        <w:t xml:space="preserve"> </w:t>
       </w:r>
       <w:r>
         <w:t xml:space="preserve">потвърди, че потребителят е оторизиран, той препраща заявката към локалния сървър. Локалният сървър получава заявката и я обработва, за да извлече исканите данни от базата данни. След това локалният сървър изпраща извлечените данни обратно към </w:t>
       </w:r>
+      <w:proofErr w:type="spellStart"/>
       <w:r>
         <w:t>BridgeAPI</w:t>
       </w:r>
+      <w:proofErr w:type="spellEnd"/>
       <w:r>
         <w:t>, който от своя страна ги предава на уеб приложението.</w:t>
       </w:r>
@@ -5856,15 +5991,19 @@
       <w:r>
         <w:t xml:space="preserve">По време на процеса на препредаване на заявката и данните между уеб приложението и локалния сървър, </w:t>
       </w:r>
+      <w:proofErr w:type="spellStart"/>
       <w:r>
         <w:t>BridgeAPI</w:t>
       </w:r>
+      <w:proofErr w:type="spellEnd"/>
       <w:r>
         <w:t xml:space="preserve"> гарантира, че данните се предават сигурно. </w:t>
       </w:r>
+      <w:proofErr w:type="spellStart"/>
       <w:r>
         <w:t>BridgeAPI</w:t>
       </w:r>
+      <w:proofErr w:type="spellEnd"/>
       <w:r>
         <w:t xml:space="preserve"> използва алгоритми за криптиране, за </w:t>
       </w:r>
@@ -6399,14 +6538,40 @@
       <w:r>
         <w:t>(</w:t>
       </w:r>
+      <w:proofErr w:type="spellStart"/>
       <w:r>
         <w:t>Devices</w:t>
       </w:r>
+      <w:proofErr w:type="spellEnd"/>
       <w:r>
         <w:t>)</w:t>
       </w:r>
       <w:r>
-        <w:t xml:space="preserve"> съхранява информация за всяко устройство в системата, включително неговия уникален идентификатор (Id), IP адрес (IPv4Address), име (Name) и дали е одобрено за използване (IsApproved). Тази таблица позволява на системата да следи всички устройства в системата и техните свойства.</w:t>
+        <w:t xml:space="preserve"> съхранява информация за всяко устройство в системата, включително неговия уникален идентификатор (</w:t>
+      </w:r>
+      <w:proofErr w:type="spellStart"/>
+      <w:r>
+        <w:t>Id</w:t>
+      </w:r>
+      <w:proofErr w:type="spellEnd"/>
+      <w:r>
+        <w:t>), IP адрес (IPv4Address), име (</w:t>
+      </w:r>
+      <w:proofErr w:type="spellStart"/>
+      <w:r>
+        <w:t>Name</w:t>
+      </w:r>
+      <w:proofErr w:type="spellEnd"/>
+      <w:r>
+        <w:t>) и дали е одобрено за използване (</w:t>
+      </w:r>
+      <w:proofErr w:type="spellStart"/>
+      <w:r>
+        <w:t>IsApproved</w:t>
+      </w:r>
+      <w:proofErr w:type="spellEnd"/>
+      <w:r>
+        <w:t>). Тази таблица позволява на системата да следи всички устройства в системата и техните свойства.</w:t>
       </w:r>
     </w:p>
     <w:p>
@@ -6420,10 +6585,34 @@
         <w:t>оли</w:t>
       </w:r>
       <w:r>
-        <w:t xml:space="preserve"> (Roles)</w:t>
-      </w:r>
-      <w:r>
-        <w:t xml:space="preserve"> определя различните роли, които потребителите могат да имат в системата. Например, може да има роля „администратор“ с пълен достъп до всички функции и роля „потребител“ с по-ограничен достъп. На всяка роля се присвоява уникален идентификатор (Id) и име (Name), което позволява на системата да следи различните налични роли.</w:t>
+        <w:t xml:space="preserve"> (</w:t>
+      </w:r>
+      <w:proofErr w:type="spellStart"/>
+      <w:r>
+        <w:t>Roles</w:t>
+      </w:r>
+      <w:proofErr w:type="spellEnd"/>
+      <w:r>
+        <w:t>)</w:t>
+      </w:r>
+      <w:r>
+        <w:t xml:space="preserve"> определя различните роли, които потребителите могат да имат в системата. Например, може да има роля „администратор“ с пълен достъп до всички функции и роля „потребител“ с по-ограничен достъп. На всяка роля се присвоява уникален идентификатор (</w:t>
+      </w:r>
+      <w:proofErr w:type="spellStart"/>
+      <w:r>
+        <w:t>Id</w:t>
+      </w:r>
+      <w:proofErr w:type="spellEnd"/>
+      <w:r>
+        <w:t>) и име (</w:t>
+      </w:r>
+      <w:proofErr w:type="spellStart"/>
+      <w:r>
+        <w:t>Name</w:t>
+      </w:r>
+      <w:proofErr w:type="spellEnd"/>
+      <w:r>
+        <w:t>), което позволява на системата да следи различните налични роли.</w:t>
       </w:r>
     </w:p>
     <w:p>
@@ -6431,14 +6620,38 @@
         <w:t>Таблицата с разрешения</w:t>
       </w:r>
       <w:r>
-        <w:t>(Permissions)</w:t>
+        <w:t>(</w:t>
+      </w:r>
+      <w:proofErr w:type="spellStart"/>
+      <w:r>
+        <w:t>Permissions</w:t>
+      </w:r>
+      <w:proofErr w:type="spellEnd"/>
+      <w:r>
+        <w:t>)</w:t>
       </w:r>
       <w:r>
         <w:t xml:space="preserve"> съхранява информация за това кои роли имат какви разрешения за всяко устройство. Това позволява на системния администратор да контролира кои потребители какви действия могат да извършват на всяко устройство. Например администратор може да има пълен достъп до всички устройства, </w:t>
       </w:r>
       <w:r>
         <w:lastRenderedPageBreak/>
-        <w:t>докато потребител може да има достъп само за четене до определени устройства. Всеки запис в таблицата с разрешения указва роля (RoleId), устройство (DeviceId) и дали тази роля има разрешение да създава, чете, актуализира или изтрива данни за това устройство.</w:t>
+        <w:t>докато потребител може да има достъп само за четене до определени устройства. Всеки запис в таблицата с разрешения указва роля (</w:t>
+      </w:r>
+      <w:proofErr w:type="spellStart"/>
+      <w:r>
+        <w:t>RoleId</w:t>
+      </w:r>
+      <w:proofErr w:type="spellEnd"/>
+      <w:r>
+        <w:t>), устройство (</w:t>
+      </w:r>
+      <w:proofErr w:type="spellStart"/>
+      <w:r>
+        <w:t>DeviceId</w:t>
+      </w:r>
+      <w:proofErr w:type="spellEnd"/>
+      <w:r>
+        <w:t>) и дали тази роля има разрешение да създава, чете, актуализира или изтрива данни за това устройство.</w:t>
       </w:r>
     </w:p>
     <w:p>
@@ -6448,14 +6661,64 @@
       <w:r>
         <w:t>потребители(</w:t>
       </w:r>
+      <w:proofErr w:type="spellStart"/>
       <w:r>
         <w:t>Users</w:t>
       </w:r>
+      <w:proofErr w:type="spellEnd"/>
       <w:r>
         <w:t>)</w:t>
       </w:r>
       <w:r>
-        <w:t xml:space="preserve"> съхранява информация за всеки потребител в системата, включително уникален идентификатор (Id), потребителско име (UserName), имейл адрес (Email), парола (Password), солна стойност (Salt) за криптиране на паролата, и ролята на потребителя (RoleId). Тази таблица позволява на системата да следи всички потребители и техните идентификационни данни.</w:t>
+        <w:t xml:space="preserve"> съхранява информация за всеки потребител в системата, включително уникален идентификатор (</w:t>
+      </w:r>
+      <w:proofErr w:type="spellStart"/>
+      <w:r>
+        <w:t>Id</w:t>
+      </w:r>
+      <w:proofErr w:type="spellEnd"/>
+      <w:r>
+        <w:t>), потребителско име (</w:t>
+      </w:r>
+      <w:proofErr w:type="spellStart"/>
+      <w:r>
+        <w:t>UserName</w:t>
+      </w:r>
+      <w:proofErr w:type="spellEnd"/>
+      <w:r>
+        <w:t>), имейл адрес (</w:t>
+      </w:r>
+      <w:proofErr w:type="spellStart"/>
+      <w:r>
+        <w:t>Email</w:t>
+      </w:r>
+      <w:proofErr w:type="spellEnd"/>
+      <w:r>
+        <w:t>), парола (</w:t>
+      </w:r>
+      <w:proofErr w:type="spellStart"/>
+      <w:r>
+        <w:t>Password</w:t>
+      </w:r>
+      <w:proofErr w:type="spellEnd"/>
+      <w:r>
+        <w:t>), солна стойност (</w:t>
+      </w:r>
+      <w:proofErr w:type="spellStart"/>
+      <w:r>
+        <w:t>Salt</w:t>
+      </w:r>
+      <w:proofErr w:type="spellEnd"/>
+      <w:r>
+        <w:t>) за криптиране на паролата, и ролята на потребителя (</w:t>
+      </w:r>
+      <w:proofErr w:type="spellStart"/>
+      <w:r>
+        <w:t>RoleId</w:t>
+      </w:r>
+      <w:proofErr w:type="spellEnd"/>
+      <w:r>
+        <w:t>). Тази таблица позволява на системата да следи всички потребители и техните идентификационни данни.</w:t>
       </w:r>
     </w:p>
     <w:p>
@@ -6466,14 +6729,24 @@
         <w:t>м</w:t>
       </w:r>
       <w:r>
-        <w:t xml:space="preserve">е). Тези таблици съдържат колони за данните на сензора (като температура и влажност), както и уникален идентификатор (Id), клеймо за време, указващо кога данните са били събрани (Създаден), и </w:t>
+        <w:t>е). Тези таблици съдържат колони за данните на сензора (като температура и влажност), както и уникален идентификатор (</w:t>
+      </w:r>
+      <w:proofErr w:type="spellStart"/>
+      <w:r>
+        <w:t>Id</w:t>
+      </w:r>
+      <w:proofErr w:type="spellEnd"/>
+      <w:r>
+        <w:t xml:space="preserve">), клеймо за време, указващо кога данните са били събрани (Създаден), и </w:t>
       </w:r>
       <w:r>
         <w:t>уникалния идентификатор на устройството(</w:t>
       </w:r>
+      <w:proofErr w:type="spellStart"/>
       <w:r>
         <w:t>DeviceId</w:t>
       </w:r>
+      <w:proofErr w:type="spellEnd"/>
       <w:r>
         <w:t>)</w:t>
       </w:r>
@@ -6506,23 +6779,57 @@
         <w:t>Устройства</w:t>
       </w:r>
       <w:r>
-        <w:t>(Devices)</w:t>
-      </w:r>
-      <w:r>
-        <w:t xml:space="preserve">: Тази таблица има един първичен ключ (Id) и няма повтарящи се групи или вложени таблици, така че отговаря на изискванията за </w:t>
+        <w:t>(</w:t>
+      </w:r>
+      <w:proofErr w:type="spellStart"/>
+      <w:r>
+        <w:t>Devices</w:t>
+      </w:r>
+      <w:proofErr w:type="spellEnd"/>
+      <w:r>
+        <w:t>)</w:t>
+      </w:r>
+      <w:r>
+        <w:t>: Тази таблица има един първичен ключ (</w:t>
+      </w:r>
+      <w:proofErr w:type="spellStart"/>
+      <w:r>
+        <w:t>Id</w:t>
+      </w:r>
+      <w:proofErr w:type="spellEnd"/>
+      <w:r>
+        <w:t xml:space="preserve">) и няма повтарящи се групи или вложени таблици, така че отговаря на изискванията за </w:t>
       </w:r>
       <w:r>
         <w:t>първа нормална форма</w:t>
       </w:r>
       <w:r>
-        <w:t>. Освен това всички неключови атрибути (IPv4Address, Name, IsApproved) са функционално зависими от първичния ключ, което означава, че всеки атрибут се определя еднозначно от</w:t>
+        <w:t xml:space="preserve">. Освен това всички неключови атрибути (IPv4Address, </w:t>
+      </w:r>
+      <w:proofErr w:type="spellStart"/>
+      <w:r>
+        <w:t>Name</w:t>
+      </w:r>
+      <w:proofErr w:type="spellEnd"/>
+      <w:r>
+        <w:t xml:space="preserve">, </w:t>
+      </w:r>
+      <w:proofErr w:type="spellStart"/>
+      <w:r>
+        <w:t>IsApproved</w:t>
+      </w:r>
+      <w:proofErr w:type="spellEnd"/>
+      <w:r>
+        <w:t>) са функционално зависими от първичния ключ, което означава, че всеки атрибут се определя еднозначно от</w:t>
       </w:r>
       <w:r>
         <w:t xml:space="preserve"> първичния ключ(</w:t>
       </w:r>
+      <w:proofErr w:type="spellStart"/>
       <w:r>
         <w:t>DeviceId</w:t>
       </w:r>
+      <w:proofErr w:type="spellEnd"/>
       <w:r>
         <w:t>)</w:t>
       </w:r>
@@ -6547,10 +6854,26 @@
         <w:t>Роли</w:t>
       </w:r>
       <w:r>
-        <w:t>(Roles)</w:t>
-      </w:r>
-      <w:r>
-        <w:t xml:space="preserve">: Тази таблица има един първичен ключ (Id) и няма повтарящи се групи или вложени таблици, така че отговаря на изискванията за </w:t>
+        <w:t>(</w:t>
+      </w:r>
+      <w:proofErr w:type="spellStart"/>
+      <w:r>
+        <w:t>Roles</w:t>
+      </w:r>
+      <w:proofErr w:type="spellEnd"/>
+      <w:r>
+        <w:t>)</w:t>
+      </w:r>
+      <w:r>
+        <w:t>: Тази таблица има един първичен ключ (</w:t>
+      </w:r>
+      <w:proofErr w:type="spellStart"/>
+      <w:r>
+        <w:t>Id</w:t>
+      </w:r>
+      <w:proofErr w:type="spellEnd"/>
+      <w:r>
+        <w:t xml:space="preserve">) и няма повтарящи се групи или вложени таблици, така че отговаря на изискванията за </w:t>
       </w:r>
       <w:r>
         <w:t>първа нормална форма</w:t>
@@ -6564,11 +6887,21 @@
       <w:r>
         <w:t xml:space="preserve"> (</w:t>
       </w:r>
+      <w:proofErr w:type="spellStart"/>
       <w:r>
         <w:t>Name</w:t>
       </w:r>
-      <w:r>
-        <w:t xml:space="preserve">), който е функционално зависим от първичния ключ (Id). Следователно отговаря на изискванията за </w:t>
+      <w:proofErr w:type="spellEnd"/>
+      <w:r>
+        <w:t>), който е функционално зависим от първичния ключ (</w:t>
+      </w:r>
+      <w:proofErr w:type="spellStart"/>
+      <w:r>
+        <w:t>Id</w:t>
+      </w:r>
+      <w:proofErr w:type="spellEnd"/>
+      <w:r>
+        <w:t xml:space="preserve">). Следователно отговаря на изискванията за </w:t>
       </w:r>
       <w:r>
         <w:t>втора нормална форма</w:t>
@@ -6589,23 +6922,81 @@
         <w:t>Разрешения</w:t>
       </w:r>
       <w:r>
-        <w:t>(Permissions)</w:t>
-      </w:r>
-      <w:r>
-        <w:t xml:space="preserve">: Тази таблица има съставен първичен ключ, състоящ се от два външни ключа (RoleId и DeviceId), което позволява да се присвоят множество разрешения за всяка комбинация роля/устройство. Няма повтарящи се групи или вложени таблици, така че отговаря на изискванията за </w:t>
+        <w:t>(</w:t>
+      </w:r>
+      <w:proofErr w:type="spellStart"/>
+      <w:r>
+        <w:t>Permissions</w:t>
+      </w:r>
+      <w:proofErr w:type="spellEnd"/>
+      <w:r>
+        <w:t>)</w:t>
+      </w:r>
+      <w:r>
+        <w:t>: Тази таблица има съставен първичен ключ, състоящ се от два външни ключа (</w:t>
+      </w:r>
+      <w:proofErr w:type="spellStart"/>
+      <w:r>
+        <w:t>RoleId</w:t>
+      </w:r>
+      <w:proofErr w:type="spellEnd"/>
+      <w:r>
+        <w:t xml:space="preserve"> и </w:t>
+      </w:r>
+      <w:proofErr w:type="spellStart"/>
+      <w:r>
+        <w:t>DeviceId</w:t>
+      </w:r>
+      <w:proofErr w:type="spellEnd"/>
+      <w:r>
+        <w:t xml:space="preserve">), което позволява да се присвоят множество разрешения за всяка комбинация роля/устройство. Няма повтарящи се групи или вложени таблици, така че отговаря на изискванията за </w:t>
       </w:r>
       <w:r>
         <w:t>първа нормална форма</w:t>
       </w:r>
       <w:r>
-        <w:t xml:space="preserve">. Освен това всички неключови атрибути (CanCreate, CanRead, CanUpdate, CanDelete) са функционално зависими от съставния първичен ключ, което означава, че всеки атрибут се определя уникално от комбинацията от </w:t>
+        <w:t>. Освен това всички неключови атрибути (</w:t>
+      </w:r>
+      <w:proofErr w:type="spellStart"/>
+      <w:r>
+        <w:t>CanCreate</w:t>
+      </w:r>
+      <w:proofErr w:type="spellEnd"/>
+      <w:r>
+        <w:t xml:space="preserve">, </w:t>
+      </w:r>
+      <w:proofErr w:type="spellStart"/>
+      <w:r>
+        <w:t>CanRead</w:t>
+      </w:r>
+      <w:proofErr w:type="spellEnd"/>
+      <w:r>
+        <w:t xml:space="preserve">, </w:t>
+      </w:r>
+      <w:proofErr w:type="spellStart"/>
+      <w:r>
+        <w:t>CanUpdate</w:t>
+      </w:r>
+      <w:proofErr w:type="spellEnd"/>
+      <w:r>
+        <w:t xml:space="preserve">, CanDelete) са функционално зависими от съставния първичен ключ, което означава, че всеки атрибут се определя уникално от комбинацията от </w:t>
       </w:r>
       <w:r>
         <w:t>съставния първичен ключ (</w:t>
       </w:r>
-      <w:r>
-        <w:t>RoleId и DeviceId</w:t>
-      </w:r>
+      <w:proofErr w:type="spellStart"/>
+      <w:r>
+        <w:t>RoleId</w:t>
+      </w:r>
+      <w:proofErr w:type="spellEnd"/>
+      <w:r>
+        <w:t xml:space="preserve"> и </w:t>
+      </w:r>
+      <w:proofErr w:type="spellStart"/>
+      <w:r>
+        <w:t>DeviceId</w:t>
+      </w:r>
+      <w:proofErr w:type="spellEnd"/>
       <w:r>
         <w:t>)</w:t>
       </w:r>
@@ -6630,16 +7021,72 @@
         <w:t>Потребители</w:t>
       </w:r>
       <w:r>
-        <w:t>(Users)</w:t>
-      </w:r>
-      <w:r>
-        <w:t xml:space="preserve">: Тази таблица има един първичен ключ (Id) и няма повтарящи се групи или вложени таблици, така че отговаря на изискванията за </w:t>
+        <w:t>(</w:t>
+      </w:r>
+      <w:proofErr w:type="spellStart"/>
+      <w:r>
+        <w:t>Users</w:t>
+      </w:r>
+      <w:proofErr w:type="spellEnd"/>
+      <w:r>
+        <w:t>)</w:t>
+      </w:r>
+      <w:r>
+        <w:t>: Тази таблица има един първичен ключ (</w:t>
+      </w:r>
+      <w:proofErr w:type="spellStart"/>
+      <w:r>
+        <w:t>Id</w:t>
+      </w:r>
+      <w:proofErr w:type="spellEnd"/>
+      <w:r>
+        <w:t xml:space="preserve">) и няма повтарящи се групи или вложени таблици, така че отговаря на изискванията за </w:t>
       </w:r>
       <w:r>
         <w:t>първа нормална форма</w:t>
       </w:r>
       <w:r>
-        <w:t>. Освен това всички неключови атрибути (UserName, Email, Password, Salt, RoleId) са функционално зависими от първичния ключ, което означава, че всеки атрибут се определя еднозначно от</w:t>
+        <w:t>. Освен това всички неключови атрибути (</w:t>
+      </w:r>
+      <w:proofErr w:type="spellStart"/>
+      <w:r>
+        <w:t>UserName</w:t>
+      </w:r>
+      <w:proofErr w:type="spellEnd"/>
+      <w:r>
+        <w:t xml:space="preserve">, </w:t>
+      </w:r>
+      <w:proofErr w:type="spellStart"/>
+      <w:r>
+        <w:t>Email</w:t>
+      </w:r>
+      <w:proofErr w:type="spellEnd"/>
+      <w:r>
+        <w:t xml:space="preserve">, </w:t>
+      </w:r>
+      <w:proofErr w:type="spellStart"/>
+      <w:r>
+        <w:t>Password</w:t>
+      </w:r>
+      <w:proofErr w:type="spellEnd"/>
+      <w:r>
+        <w:t xml:space="preserve">, </w:t>
+      </w:r>
+      <w:proofErr w:type="spellStart"/>
+      <w:r>
+        <w:t>Salt</w:t>
+      </w:r>
+      <w:proofErr w:type="spellEnd"/>
+      <w:r>
+        <w:t xml:space="preserve">, </w:t>
+      </w:r>
+      <w:proofErr w:type="spellStart"/>
+      <w:r>
+        <w:t>RoleId</w:t>
+      </w:r>
+      <w:proofErr w:type="spellEnd"/>
+      <w:r>
+        <w:t>) са функционално зависими от първичния ключ, което означава, че всеки атрибут се определя еднозначно от</w:t>
       </w:r>
       <w:r>
         <w:t xml:space="preserve"> първичния ключ</w:t>
@@ -6650,9 +7097,11 @@
       <w:r>
         <w:t>(</w:t>
       </w:r>
+      <w:proofErr w:type="spellStart"/>
       <w:r>
         <w:t>Id</w:t>
       </w:r>
+      <w:proofErr w:type="spellEnd"/>
       <w:r>
         <w:t>)</w:t>
       </w:r>
@@ -6674,7 +7123,15 @@
     </w:p>
     <w:p>
       <w:r>
-        <w:t xml:space="preserve">Температура (и други таблици с данни от сензори): Всяка от тези таблици има един първичен ключ (Id) и няма повтарящи се групи или вложени таблици, така че отговаря на изискванията за </w:t>
+        <w:t>Температура (и други таблици с данни от сензори): Всяка от тези таблици има един първичен ключ (</w:t>
+      </w:r>
+      <w:proofErr w:type="spellStart"/>
+      <w:r>
+        <w:t>Id</w:t>
+      </w:r>
+      <w:proofErr w:type="spellEnd"/>
+      <w:r>
+        <w:t xml:space="preserve">) и няма повтарящи се групи или вложени таблици, така че отговаря на изискванията за </w:t>
       </w:r>
       <w:r>
         <w:t>първа нормална форма</w:t>
@@ -6682,23 +7139,37 @@
       <w:r>
         <w:t>. Освен това, всички неключови атрибути (</w:t>
       </w:r>
+      <w:proofErr w:type="spellStart"/>
       <w:r>
         <w:t>Temperature</w:t>
       </w:r>
+      <w:proofErr w:type="spellEnd"/>
       <w:r>
         <w:t xml:space="preserve">, </w:t>
       </w:r>
+      <w:proofErr w:type="spellStart"/>
       <w:r>
         <w:t>Humididty</w:t>
       </w:r>
+      <w:proofErr w:type="spellEnd"/>
       <w:r>
         <w:t xml:space="preserve">, </w:t>
       </w:r>
+      <w:proofErr w:type="spellStart"/>
       <w:r>
         <w:t>Created</w:t>
       </w:r>
-      <w:r>
-        <w:t xml:space="preserve">, DeviceId) са функционално зависими от първичния ключ, което означава, че всеки атрибут се определя еднозначно от идентификатора. Следователно отговаря на изискванията за </w:t>
+      <w:proofErr w:type="spellEnd"/>
+      <w:r>
+        <w:t xml:space="preserve">, </w:t>
+      </w:r>
+      <w:proofErr w:type="spellStart"/>
+      <w:r>
+        <w:t>DeviceId</w:t>
+      </w:r>
+      <w:proofErr w:type="spellEnd"/>
+      <w:r>
+        <w:t xml:space="preserve">) са функционално зависими от първичния ключ, което означава, че всеки атрибут се определя еднозначно от идентификатора. Следователно отговаря на изискванията за </w:t>
       </w:r>
       <w:r>
         <w:t>втора нормална форма</w:t>
@@ -6746,9 +7217,11 @@
       <w:r>
         <w:t>(</w:t>
       </w:r>
+      <w:proofErr w:type="spellStart"/>
       <w:r>
         <w:t>Devices</w:t>
       </w:r>
+      <w:proofErr w:type="spellEnd"/>
       <w:r>
         <w:t>)</w:t>
       </w:r>
@@ -6756,7 +7229,15 @@
         <w:t>, можем да видим, че тя има три основни връзки с други таблици в базата данни. Първо, едно устройство може да има много разрешения</w:t>
       </w:r>
       <w:r>
-        <w:t xml:space="preserve"> (Permissions)</w:t>
+        <w:t xml:space="preserve"> (</w:t>
+      </w:r>
+      <w:proofErr w:type="spellStart"/>
+      <w:r>
+        <w:t>Permissions</w:t>
+      </w:r>
+      <w:proofErr w:type="spellEnd"/>
+      <w:r>
+        <w:t>)</w:t>
       </w:r>
       <w:r>
         <w:t>, свързани с него, които са определени в таблицата с разрешения. Всяко разрешение е свързано с конкретно устройство и роля и дефинира нивото на достъп, което потребител с тази роля има за това устройство. Например, потребител с роля „Администратор“ може да има пълен достъп до устройство, докато потребител с роля „Гост“ може да може само да преглежда състоянието на устройството.</w:t>
@@ -6772,7 +7253,15 @@
         <w:t>И накрая, едно устройство може да бъде свързано само с един потребител, който е дефиниран в таблицата</w:t>
       </w:r>
       <w:r>
-        <w:t xml:space="preserve"> потребители (Users)</w:t>
+        <w:t xml:space="preserve"> потребители (</w:t>
+      </w:r>
+      <w:proofErr w:type="spellStart"/>
+      <w:r>
+        <w:t>Users</w:t>
+      </w:r>
+      <w:proofErr w:type="spellEnd"/>
+      <w:r>
+        <w:t>)</w:t>
       </w:r>
       <w:r>
         <w:t>. Това позволява на всеки потребител да има свой собствен набор от устройства, които може да управлява, наблюдава и контролира.</w:t>
@@ -6783,7 +7272,15 @@
         <w:t>Преминавайки към таблицата Роли</w:t>
       </w:r>
       <w:r>
-        <w:t xml:space="preserve"> (Roles)</w:t>
+        <w:t xml:space="preserve"> (</w:t>
+      </w:r>
+      <w:proofErr w:type="spellStart"/>
+      <w:r>
+        <w:t>Roles</w:t>
+      </w:r>
+      <w:proofErr w:type="spellEnd"/>
+      <w:r>
+        <w:t>)</w:t>
       </w:r>
       <w:r>
         <w:t xml:space="preserve">, виждаме, че тя е свързана с таблиците </w:t>
@@ -6795,7 +7292,15 @@
         <w:t>азрешения</w:t>
       </w:r>
       <w:r>
-        <w:t xml:space="preserve"> (Premissions)</w:t>
+        <w:t xml:space="preserve"> (</w:t>
+      </w:r>
+      <w:proofErr w:type="spellStart"/>
+      <w:r>
+        <w:t>Premissions</w:t>
+      </w:r>
+      <w:proofErr w:type="spellEnd"/>
+      <w:r>
+        <w:t>)</w:t>
       </w:r>
       <w:r>
         <w:t xml:space="preserve"> и </w:t>
@@ -6807,7 +7312,15 @@
         <w:t>отребители</w:t>
       </w:r>
       <w:r>
-        <w:t xml:space="preserve"> (Users)</w:t>
+        <w:t xml:space="preserve"> (</w:t>
+      </w:r>
+      <w:proofErr w:type="spellStart"/>
+      <w:r>
+        <w:t>Users</w:t>
+      </w:r>
+      <w:proofErr w:type="spellEnd"/>
+      <w:r>
+        <w:t>)</w:t>
       </w:r>
       <w:r>
         <w:t>. Ролята е колекция от разрешения, които определят какви действия е разрешено да извършва потребител с тази роля. Например, на потребител с роля „Администратор“ може да бъде разрешено да добавя, променя или изтрива устройства, докато на потребител с роля „Гост“ може да бъде разрешено само да преглежда състоянието на устройството.</w:t>
@@ -6853,7 +7366,15 @@
         <w:t>отребители</w:t>
       </w:r>
       <w:r>
-        <w:t xml:space="preserve"> (Users)</w:t>
+        <w:t xml:space="preserve"> (</w:t>
+      </w:r>
+      <w:proofErr w:type="spellStart"/>
+      <w:r>
+        <w:t>Users</w:t>
+      </w:r>
+      <w:proofErr w:type="spellEnd"/>
+      <w:r>
+        <w:t>)</w:t>
       </w:r>
       <w:r>
         <w:t xml:space="preserve"> е свързана с таблицата </w:t>
@@ -6865,7 +7386,15 @@
         <w:t>стройства</w:t>
       </w:r>
       <w:r>
-        <w:t xml:space="preserve"> (Devices)</w:t>
+        <w:t xml:space="preserve"> (</w:t>
+      </w:r>
+      <w:proofErr w:type="spellStart"/>
+      <w:r>
+        <w:t>Devices</w:t>
+      </w:r>
+      <w:proofErr w:type="spellEnd"/>
+      <w:r>
+        <w:t>)</w:t>
       </w:r>
       <w:r>
         <w:t xml:space="preserve"> чрез връзка ед</w:t>
@@ -6925,7 +7454,15 @@
     </w:p>
     <w:p>
       <w:r>
-        <w:t>Друго важно съображение при проектирането на модела на съдържание за интернет на нещата приложение е необходимостта от поддръжка на визуализация и анализ на данни в реално време. Това изисква гъвкава и мащабируема архитектура на данни, която може да поддържа обработката и анализа на големи обеми данни в реално време.</w:t>
+        <w:t xml:space="preserve">Друго важно съображение при проектирането на модела на съдържание за интернет на нещата приложение е необходимостта от поддръжка на визуализация и анализ на данни в реално време. Това изисква гъвкава и </w:t>
+      </w:r>
+      <w:proofErr w:type="spellStart"/>
+      <w:r>
+        <w:t>мащабируема</w:t>
+      </w:r>
+      <w:proofErr w:type="spellEnd"/>
+      <w:r>
+        <w:t xml:space="preserve"> архитектура на данни, която може да поддържа обработката и анализа на големи обеми данни в реално време.</w:t>
       </w:r>
     </w:p>
     <w:p>
@@ -6988,12 +7525,68 @@
       </w:r>
       <w:r>
         <w:lastRenderedPageBreak/>
-        <w:t>и видеоклипове. SQL Server е известен със своята скалируемост и висока производителност, което го прави чудесен избор за работа с големи количества данни. Той също така предоставя разширени функции за сигурност, като криптиране на данни и контрол на достъпа, които са от съществено значение за осигуряването на чувствителни данни.</w:t>
-      </w:r>
-    </w:p>
-    <w:p>
-      <w:r>
-        <w:t xml:space="preserve">WPF с XAML и C#: WPF (Windows Presentation Foundation) е графична подсистема в Windows за изобразяване на потребителски интерфейси. Той предоставя унифицирана рамка за изграждане на десктоп приложения, които имат богат потребителски интерфейс. В тази система WPF се използва с XAML (Extensible Application Markup Language) за създаване на предния край на приложението на локалния сървър. </w:t>
+        <w:t xml:space="preserve">и видеоклипове. SQL Server е известен със своята </w:t>
+      </w:r>
+      <w:proofErr w:type="spellStart"/>
+      <w:r>
+        <w:t>скалируемост</w:t>
+      </w:r>
+      <w:proofErr w:type="spellEnd"/>
+      <w:r>
+        <w:t xml:space="preserve"> и висока производителност, което го прави чудесен избор за работа с големи количества данни. Той също така предоставя разширени функции за сигурност, като криптиране на данни и контрол на достъпа, които са от съществено значение за осигуряването на чувствителни данни.</w:t>
+      </w:r>
+    </w:p>
+    <w:p>
+      <w:r>
+        <w:t xml:space="preserve">WPF с XAML и C#: WPF (Windows </w:t>
+      </w:r>
+      <w:proofErr w:type="spellStart"/>
+      <w:r>
+        <w:t>Presentation</w:t>
+      </w:r>
+      <w:proofErr w:type="spellEnd"/>
+      <w:r>
+        <w:t xml:space="preserve"> </w:t>
+      </w:r>
+      <w:proofErr w:type="spellStart"/>
+      <w:r>
+        <w:t>Foundation</w:t>
+      </w:r>
+      <w:proofErr w:type="spellEnd"/>
+      <w:r>
+        <w:t>) е графична подсистема в Windows за изобразяване на потребителски интерфейси. Той предоставя унифицирана рамка за изграждане на десктоп приложения, които имат богат потребителски интерфейс. В тази система WPF се използва с XAML (</w:t>
+      </w:r>
+      <w:proofErr w:type="spellStart"/>
+      <w:r>
+        <w:t>Extensible</w:t>
+      </w:r>
+      <w:proofErr w:type="spellEnd"/>
+      <w:r>
+        <w:t xml:space="preserve"> </w:t>
+      </w:r>
+      <w:proofErr w:type="spellStart"/>
+      <w:r>
+        <w:t>Application</w:t>
+      </w:r>
+      <w:proofErr w:type="spellEnd"/>
+      <w:r>
+        <w:t xml:space="preserve"> </w:t>
+      </w:r>
+      <w:proofErr w:type="spellStart"/>
+      <w:r>
+        <w:t>Markup</w:t>
+      </w:r>
+      <w:proofErr w:type="spellEnd"/>
+      <w:r>
+        <w:t xml:space="preserve"> </w:t>
+      </w:r>
+      <w:proofErr w:type="spellStart"/>
+      <w:r>
+        <w:t>Language</w:t>
+      </w:r>
+      <w:proofErr w:type="spellEnd"/>
+      <w:r>
+        <w:t xml:space="preserve">) за създаване на предния край на приложението на локалния сървър. </w:t>
       </w:r>
       <w:r>
         <w:t>Кода зад графичния потребителски интерфейс и логиката на локалния сървър</w:t>
@@ -7016,19 +7609,63 @@
     </w:p>
     <w:p>
       <w:r>
-        <w:t xml:space="preserve">ASP.NET Core MVC: ASP.NET Core е уеб рамка с отворен код за изграждане на модерни уеб приложения. Той е бърз, междуплатформен и поддържа широка гама от езици за програмиране. В тази система ASP.NET Core се използва за разработване както на </w:t>
-      </w:r>
+        <w:t xml:space="preserve">ASP.NET </w:t>
+      </w:r>
+      <w:proofErr w:type="spellStart"/>
+      <w:r>
+        <w:t>Core</w:t>
+      </w:r>
+      <w:proofErr w:type="spellEnd"/>
+      <w:r>
+        <w:t xml:space="preserve"> MVC: ASP.NET </w:t>
+      </w:r>
+      <w:proofErr w:type="spellStart"/>
+      <w:r>
+        <w:t>Core</w:t>
+      </w:r>
+      <w:proofErr w:type="spellEnd"/>
+      <w:r>
+        <w:t xml:space="preserve"> е уеб рамка с отворен код за изграждане на модерни уеб приложения. Той е бърз, междуплатформен и поддържа широка гама от езици за програмиране. В тази система ASP.NET </w:t>
+      </w:r>
+      <w:proofErr w:type="spellStart"/>
+      <w:r>
+        <w:t>Core</w:t>
+      </w:r>
+      <w:proofErr w:type="spellEnd"/>
+      <w:r>
+        <w:t xml:space="preserve"> се използва за разработване както на </w:t>
+      </w:r>
+      <w:proofErr w:type="spellStart"/>
       <w:r>
         <w:t>BridgeAPI</w:t>
       </w:r>
+      <w:proofErr w:type="spellEnd"/>
       <w:r>
         <w:t xml:space="preserve">, така и на уеб приложението. </w:t>
       </w:r>
+      <w:proofErr w:type="spellStart"/>
       <w:r>
         <w:t>BridgeAPI</w:t>
       </w:r>
-      <w:r>
-        <w:t xml:space="preserve"> предоставя стандартизиран интерфейс за достъп и манипулиране на данни от Интернет на нещата устройства. Уеб приложението се използва от потребителя за наблюдение и контрол на устройствата. Архитектурният модел MVC (Model-View-Controller) се използва в ASP.NET Core, което насърчава разделянето на проблемите и модулността.</w:t>
+      <w:proofErr w:type="spellEnd"/>
+      <w:r>
+        <w:t xml:space="preserve"> предоставя стандартизиран интерфейс за достъп и манипулиране на данни от Интернет на нещата устройства. Уеб приложението се използва от потребителя за наблюдение и контрол на устройствата. Архитектурният модел MVC (</w:t>
+      </w:r>
+      <w:proofErr w:type="spellStart"/>
+      <w:r>
+        <w:t>Model-View-Controller</w:t>
+      </w:r>
+      <w:proofErr w:type="spellEnd"/>
+      <w:r>
+        <w:t xml:space="preserve">) се използва в ASP.NET </w:t>
+      </w:r>
+      <w:proofErr w:type="spellStart"/>
+      <w:r>
+        <w:t>Core</w:t>
+      </w:r>
+      <w:proofErr w:type="spellEnd"/>
+      <w:r>
+        <w:t>, което насърчава разделянето на проблемите и модулността.</w:t>
       </w:r>
     </w:p>
     <w:p>
@@ -7237,23 +7874,65 @@
     </w:p>
     <w:p>
       <w:r>
-        <w:t xml:space="preserve">Класове за прозорци (Window): Класовете, които са зад кода на XAML Window, осигуряват логиката и поведението за графичния потребителски интерфейс (GUI), дефиниран в съответния XAML файл. Тези класове обикновено произлизат от класа Window в .NET </w:t>
-      </w:r>
+        <w:t>Класове за прозорци (</w:t>
+      </w:r>
+      <w:proofErr w:type="spellStart"/>
+      <w:r>
+        <w:t>Window</w:t>
+      </w:r>
+      <w:proofErr w:type="spellEnd"/>
+      <w:r>
+        <w:t xml:space="preserve">): Класовете, които са зад кода на XAML </w:t>
+      </w:r>
+      <w:proofErr w:type="spellStart"/>
+      <w:r>
+        <w:t>Window</w:t>
+      </w:r>
+      <w:proofErr w:type="spellEnd"/>
+      <w:r>
+        <w:t xml:space="preserve">, осигуряват логиката и поведението за графичния потребителски интерфейс (GUI), дефиниран в съответния XAML файл. Тези класове обикновено произлизат от класа </w:t>
+      </w:r>
+      <w:proofErr w:type="spellStart"/>
+      <w:r>
+        <w:t>Window</w:t>
+      </w:r>
+      <w:proofErr w:type="spellEnd"/>
+      <w:r>
+        <w:t xml:space="preserve"> в .NET </w:t>
+      </w:r>
+      <w:proofErr w:type="spellStart"/>
       <w:r>
         <w:t>Core</w:t>
       </w:r>
+      <w:proofErr w:type="spellEnd"/>
       <w:r>
         <w:t xml:space="preserve"> и съдържат методи и свойства, които позволяват взаимодействие между графичния потребителски интерфейс (GUI) и основната бизнес логика на приложението.</w:t>
       </w:r>
     </w:p>
     <w:p>
       <w:r>
-        <w:t>Някои често срещани методи, намиращи се в класовете зад кода, включват манипулатори на събития за въвеждане от потребителя, методи за обвързване на данни и валидиране и логика за навигация. Обработчиците на събития се използват, за да отговорят на въвеждане от потребителя, като щракване върху бутон или избор на меню. Методите за обвързване на данни се използват за обвързване на данни от модела на данни на приложението към елементи в графичния потребителски интерфейс (GUI). Методите за валидиране се използват, за да се гарантира, че въведеното от потребителя отговаря на зададените критерии и за предотвратяване на повреда на данните. Навигационната логика се използва за превключване между различни изгледи или страници в приложението.</w:t>
-      </w:r>
-    </w:p>
-    <w:p>
-      <w:r>
-        <w:t>В допълнение към тези общи методи, класовете зад кода могат също да съдържат свойства, които определят поведението на графичния потребителски интерфейс (GUI). Тези свойства могат да контролират различни аспекти на графичния потребителски интерфейс (GUI), като неговия външен вид, оформление и взаимодействие. Например, свойства като височина, ширина, фон и IsEnabled могат да се използват за промяна на размера, цвета и наличността на графичния потребителски интерфейс (GUI) елементи.</w:t>
+        <w:t xml:space="preserve">Някои често срещани методи, намиращи се в класовете зад кода, включват манипулатори на събития за въвеждане от потребителя, методи за обвързване на данни и валидиране и логика за навигация. </w:t>
+      </w:r>
+      <w:proofErr w:type="spellStart"/>
+      <w:r>
+        <w:t>Обработчиците</w:t>
+      </w:r>
+      <w:proofErr w:type="spellEnd"/>
+      <w:r>
+        <w:t xml:space="preserve"> на събития се използват, за да отговорят на въвеждане от потребителя, като щракване върху бутон или избор на меню. Методите за обвързване на данни се използват за обвързване на данни от модела на данни на приложението към елементи в графичния потребителски интерфейс (GUI). Методите за валидиране се използват, за да се гарантира, че въведеното от потребителя отговаря на зададените критерии и за предотвратяване на повреда на данните. Навигационната логика се използва за превключване между различни изгледи или страници в приложението.</w:t>
+      </w:r>
+    </w:p>
+    <w:p>
+      <w:r>
+        <w:t xml:space="preserve">В допълнение към тези общи методи, класовете зад кода могат също да съдържат свойства, които определят поведението на графичния потребителски интерфейс (GUI). Тези свойства могат да контролират различни аспекти на графичния потребителски интерфейс (GUI), като неговия външен вид, оформление и взаимодействие. Например, свойства като височина, ширина, фон и </w:t>
+      </w:r>
+      <w:proofErr w:type="spellStart"/>
+      <w:r>
+        <w:t>IsEnabled</w:t>
+      </w:r>
+      <w:proofErr w:type="spellEnd"/>
+      <w:r>
+        <w:t xml:space="preserve"> могат да се използват за промяна на размера, цвета и наличността на графичния потребителски интерфейс (GUI) елементи.</w:t>
       </w:r>
     </w:p>
     <w:p>
@@ -7270,7 +7949,31 @@
         <w:t xml:space="preserve"> </w:t>
       </w:r>
       <w:r>
-        <w:t>(Page): В WPF (Windows Presentation Foundation) страниците се използват за представяне на различни изгледи или екрани в приложение. Те обикновено се дефинират в XAML (разширяем език за маркиране на приложения) и поведението им се определя от съответния код зад класове, които са написани на C# или други .NET езици.</w:t>
+        <w:t>(</w:t>
+      </w:r>
+      <w:proofErr w:type="spellStart"/>
+      <w:r>
+        <w:t>Page</w:t>
+      </w:r>
+      <w:proofErr w:type="spellEnd"/>
+      <w:r>
+        <w:t xml:space="preserve">): В WPF (Windows </w:t>
+      </w:r>
+      <w:proofErr w:type="spellStart"/>
+      <w:r>
+        <w:t>Presentation</w:t>
+      </w:r>
+      <w:proofErr w:type="spellEnd"/>
+      <w:r>
+        <w:t xml:space="preserve"> </w:t>
+      </w:r>
+      <w:proofErr w:type="spellStart"/>
+      <w:r>
+        <w:t>Foundation</w:t>
+      </w:r>
+      <w:proofErr w:type="spellEnd"/>
+      <w:r>
+        <w:t>) страниците се използват за представяне на различни изгледи или екрани в приложение. Те обикновено се дефинират в XAML (разширяем език за маркиране на приложения) и поведението им се определя от съответния код зад класове, които са написани на C# или други .NET езици.</w:t>
       </w:r>
     </w:p>
     <w:p>
@@ -7287,7 +7990,15 @@
         </w:numPr>
       </w:pPr>
       <w:r>
-        <w:t>Класовете страници в WPF са извлечени от класа System.Windows.Controls.Page и обикновено включват следните членове:</w:t>
+        <w:t xml:space="preserve">Класовете страници в WPF са извлечени от класа </w:t>
+      </w:r>
+      <w:proofErr w:type="spellStart"/>
+      <w:r>
+        <w:t>System.Windows.Controls.Page</w:t>
+      </w:r>
+      <w:proofErr w:type="spellEnd"/>
+      <w:r>
+        <w:t xml:space="preserve"> и обикновено включват следните членове:</w:t>
       </w:r>
     </w:p>
     <w:p>
@@ -7310,8 +8021,13 @@
           <w:numId w:val="34"/>
         </w:numPr>
       </w:pPr>
-      <w:r>
-        <w:t>Обработчици на събития: Това са методи, които обработват събития, въведени от потребителя, като щраквания върху бутони, въвеждане на текст или промени в селекцията в мрежа с данни.</w:t>
+      <w:proofErr w:type="spellStart"/>
+      <w:r>
+        <w:t>Обработчици</w:t>
+      </w:r>
+      <w:proofErr w:type="spellEnd"/>
+      <w:r>
+        <w:t xml:space="preserve"> на събития: Това са методи, които обработват събития, въведени от потребителя, като щраквания върху бутони, въвеждане на текст или промени в селекцията в мрежа с данни.</w:t>
       </w:r>
     </w:p>
     <w:p>
@@ -7352,7 +8068,39 @@
     </w:p>
     <w:p>
       <w:r>
-        <w:t xml:space="preserve">Класове за обвързване на информация (Binding Information): В WPF (Windows Presentation Foundation) обвързването на данни е основна функция, която позволява данните да се показват и актуализират динамично в потребителски интерфейс. Най-често използваната структура на данни в WPF е наблюдаема колекция, която е специализирана колекция, която позволява обектите да бъдат автоматично добавяни, премахвани и актуализирани, когато се </w:t>
+        <w:t>Класове за обвързване на информация (</w:t>
+      </w:r>
+      <w:proofErr w:type="spellStart"/>
+      <w:r>
+        <w:t>Binding</w:t>
+      </w:r>
+      <w:proofErr w:type="spellEnd"/>
+      <w:r>
+        <w:t xml:space="preserve"> </w:t>
+      </w:r>
+      <w:proofErr w:type="spellStart"/>
+      <w:r>
+        <w:t>Information</w:t>
+      </w:r>
+      <w:proofErr w:type="spellEnd"/>
+      <w:r>
+        <w:t xml:space="preserve">): В WPF (Windows </w:t>
+      </w:r>
+      <w:proofErr w:type="spellStart"/>
+      <w:r>
+        <w:t>Presentation</w:t>
+      </w:r>
+      <w:proofErr w:type="spellEnd"/>
+      <w:r>
+        <w:t xml:space="preserve"> </w:t>
+      </w:r>
+      <w:proofErr w:type="spellStart"/>
+      <w:r>
+        <w:t>Foundation</w:t>
+      </w:r>
+      <w:proofErr w:type="spellEnd"/>
+      <w:r>
+        <w:t xml:space="preserve">) обвързването на данни е основна функция, която позволява данните да се показват и актуализират динамично в потребителски интерфейс. Най-често използваната структура на данни в WPF е наблюдаема колекция, която е специализирана колекция, която позволява обектите да бъдат автоматично добавяни, премахвани и актуализирани, когато се </w:t>
       </w:r>
       <w:r>
         <w:lastRenderedPageBreak/>
@@ -7366,7 +8114,31 @@
     </w:p>
     <w:p>
       <w:r>
-        <w:t>За да използвате наблюдаеми колекции в WPF, трябва да дефинирате клас Plain Old CLR Object (POCO), който да представя всеки елемент в колекцията. POCO класовете са прости класове, които съдържат свойства, които представляват данните, които искате да свържете към потребителския интерфейс. Например, ако създавате списък с клиенти, вашият POCO клас може да съдържа свойства като име, адрес и телефонен номер. След като сте дефинирали вашия POCO клас, можете да създадете наблюдаема колекция от този тип клас и да я свържете към контролата на потребителския интерфейс.</w:t>
+        <w:t xml:space="preserve">За да използвате наблюдаеми колекции в WPF, трябва да дефинирате клас </w:t>
+      </w:r>
+      <w:proofErr w:type="spellStart"/>
+      <w:r>
+        <w:t>Plain</w:t>
+      </w:r>
+      <w:proofErr w:type="spellEnd"/>
+      <w:r>
+        <w:t xml:space="preserve"> </w:t>
+      </w:r>
+      <w:proofErr w:type="spellStart"/>
+      <w:r>
+        <w:t>Old</w:t>
+      </w:r>
+      <w:proofErr w:type="spellEnd"/>
+      <w:r>
+        <w:t xml:space="preserve"> CLR </w:t>
+      </w:r>
+      <w:proofErr w:type="spellStart"/>
+      <w:r>
+        <w:t>Object</w:t>
+      </w:r>
+      <w:proofErr w:type="spellEnd"/>
+      <w:r>
+        <w:t xml:space="preserve"> (POCO), който да представя всеки елемент в колекцията. POCO класовете са прости класове, които съдържат свойства, които представляват данните, които искате да свържете към потребителския интерфейс. Например, ако създавате списък с клиенти, вашият POCO клас може да съдържа свойства като име, адрес и телефонен номер. След като сте дефинирали вашия POCO клас, можете да създадете наблюдаема колекция от този тип клас и да я свържете към контролата на потребителския интерфейс.</w:t>
       </w:r>
     </w:p>
     <w:p>
@@ -7543,27 +8315,99 @@
         <w:t xml:space="preserve">Логика за сървъра: </w:t>
       </w:r>
       <w:r>
-        <w:t xml:space="preserve">Класът ServerLogic е критичен компонент на локалното сървърно приложение, който осигурява необходимата логика за обработка на входящи данни от интернет на нещата устройства. </w:t>
-      </w:r>
-    </w:p>
-    <w:p>
-      <w:r>
-        <w:t>Един важен аспект на класа ServerLogic е способността му да работи с множество устройства едновременно. Тъй като сървърът е проектиран да обработва множество интернет на нещата устройства, класът ServerLogic е създаден да обработва данни от различни източници едновременно. Тази функция гарантира, че данните се получават в реално време и че няма изоставено устройство.</w:t>
-      </w:r>
-    </w:p>
-    <w:p>
-      <w:r>
-        <w:t>Друг важен аспект на класа ServerLogic е способността му да удостоверява входящите данни. Всяко устройство, което се свързва с локалния сървър, трябва да има уникален ключ за удостоверяване, за да се гарантира, че е упълномощено да изпраща данни. Класът ServerLogic управлява този процес на удостоверяване и гарантира, че само удостоверени устройства имат право да изпращат данни към сървъра.</w:t>
-      </w:r>
-    </w:p>
-    <w:p>
-      <w:r>
-        <w:t>В допълнение към автентификацията, класът ServerLogic е отговорен и за анализирането на входящите данни и преобразуването им във формат, който може лесно да се съхранява и анализира. Класът прилага бизнес правила към данните, за да гарантира тяхната точност и последователност. След като данните бъдат анализирани, те се съхраняват в базата данни с помощта на класа за персонализирана обектно релационна картографна (ORM) система, който е персонализиран инструмент за обектно-релационно картографиране, предназначен да работи със специфичните нужди на локалното сървърно приложение.</w:t>
-      </w:r>
-    </w:p>
-    <w:p>
-      <w:r>
-        <w:t>Класът ServerLogic също включва функционалност за обработка на грешки. Ако възникне грешка по време на обработката на данни, класът ServerLogic може да генерира съобщение за грешка и да обработи грешката по подходящ начин. Това гарантира, че сървърът остава стабилен и че данните не се губят поради неочаквани грешки.</w:t>
+        <w:t xml:space="preserve">Класът </w:t>
+      </w:r>
+      <w:proofErr w:type="spellStart"/>
+      <w:r>
+        <w:t>ServerLogic</w:t>
+      </w:r>
+      <w:proofErr w:type="spellEnd"/>
+      <w:r>
+        <w:t xml:space="preserve"> е критичен компонент на локалното сървърно приложение, който осигурява необходимата логика за обработка на входящи данни от интернет на нещата устройства. </w:t>
+      </w:r>
+    </w:p>
+    <w:p>
+      <w:r>
+        <w:t xml:space="preserve">Един важен аспект на класа </w:t>
+      </w:r>
+      <w:proofErr w:type="spellStart"/>
+      <w:r>
+        <w:t>ServerLogic</w:t>
+      </w:r>
+      <w:proofErr w:type="spellEnd"/>
+      <w:r>
+        <w:t xml:space="preserve"> е способността му да работи с множество устройства едновременно. Тъй като сървърът е проектиран да обработва множество интернет на нещата устройства, класът </w:t>
+      </w:r>
+      <w:proofErr w:type="spellStart"/>
+      <w:r>
+        <w:t>ServerLogic</w:t>
+      </w:r>
+      <w:proofErr w:type="spellEnd"/>
+      <w:r>
+        <w:t xml:space="preserve"> е създаден да обработва данни от различни източници едновременно. Тази функция гарантира, че данните се получават в реално време и че няма изоставено устройство.</w:t>
+      </w:r>
+    </w:p>
+    <w:p>
+      <w:r>
+        <w:t xml:space="preserve">Друг важен аспект на класа </w:t>
+      </w:r>
+      <w:proofErr w:type="spellStart"/>
+      <w:r>
+        <w:t>ServerLogic</w:t>
+      </w:r>
+      <w:proofErr w:type="spellEnd"/>
+      <w:r>
+        <w:t xml:space="preserve"> е способността му да удостоверява входящите данни. Всяко устройство, което се свързва с локалния сървър, трябва да има уникален ключ за удостоверяване, за да се гарантира, че е упълномощено да изпраща данни. Класът </w:t>
+      </w:r>
+      <w:proofErr w:type="spellStart"/>
+      <w:r>
+        <w:t>ServerLogic</w:t>
+      </w:r>
+      <w:proofErr w:type="spellEnd"/>
+      <w:r>
+        <w:t xml:space="preserve"> управлява този процес на удостоверяване и гарантира, че само удостоверени устройства имат право да изпращат данни към сървъра.</w:t>
+      </w:r>
+    </w:p>
+    <w:p>
+      <w:r>
+        <w:t xml:space="preserve">В допълнение към автентификацията, класът </w:t>
+      </w:r>
+      <w:proofErr w:type="spellStart"/>
+      <w:r>
+        <w:t>ServerLogic</w:t>
+      </w:r>
+      <w:proofErr w:type="spellEnd"/>
+      <w:r>
+        <w:t xml:space="preserve"> е отговорен и за анализирането на входящите данни и преобразуването им във формат, който може лесно да се съхранява и анализира. Класът прилага бизнес правила към данните, за да гарантира тяхната точност и последователност. След като данните бъдат анализирани, те се съхраняват в базата данни с помощта на класа за персонализирана обектно релационна </w:t>
+      </w:r>
+      <w:proofErr w:type="spellStart"/>
+      <w:r>
+        <w:t>картографна</w:t>
+      </w:r>
+      <w:proofErr w:type="spellEnd"/>
+      <w:r>
+        <w:t xml:space="preserve"> (ORM) система, който е персонализиран инструмент за обектно-релационно картографиране, предназначен да работи със специфичните нужди на локалното сървърно приложение.</w:t>
+      </w:r>
+    </w:p>
+    <w:p>
+      <w:r>
+        <w:t xml:space="preserve">Класът </w:t>
+      </w:r>
+      <w:proofErr w:type="spellStart"/>
+      <w:r>
+        <w:t>ServerLogic</w:t>
+      </w:r>
+      <w:proofErr w:type="spellEnd"/>
+      <w:r>
+        <w:t xml:space="preserve"> също включва функционалност за обработка на грешки. Ако възникне грешка по време на обработката на данни, класът </w:t>
+      </w:r>
+      <w:proofErr w:type="spellStart"/>
+      <w:r>
+        <w:t>ServerLogic</w:t>
+      </w:r>
+      <w:proofErr w:type="spellEnd"/>
+      <w:r>
+        <w:t xml:space="preserve"> може да генерира съобщение за грешка и да обработи грешката по подходящ начин. Това гарантира, че сървърът остава стабилен и че данните не се губят поради неочаквани грешки.</w:t>
       </w:r>
     </w:p>
     <w:p>
@@ -7571,10 +8415,26 @@
         <w:t>Логика за манипулация на данните:</w:t>
       </w:r>
       <w:r>
-        <w:t xml:space="preserve"> Класовете за манипулиране на данни са отговорни за модифицирането на данните в базата данни. Те използват персонализиран</w:t>
-      </w:r>
-      <w:r>
-        <w:t xml:space="preserve">a обектно релационна картографна (ORM) </w:t>
+        <w:t xml:space="preserve"> Класовете за манипулиране на данни са отговорни за модифицирането на данните в базата данни. Те използват </w:t>
+      </w:r>
+      <w:proofErr w:type="spellStart"/>
+      <w:r>
+        <w:t>персонализиран</w:t>
+      </w:r>
+      <w:r>
+        <w:t>a</w:t>
+      </w:r>
+      <w:proofErr w:type="spellEnd"/>
+      <w:r>
+        <w:t xml:space="preserve"> обектно релационна </w:t>
+      </w:r>
+      <w:proofErr w:type="spellStart"/>
+      <w:r>
+        <w:t>картографна</w:t>
+      </w:r>
+      <w:proofErr w:type="spellEnd"/>
+      <w:r>
+        <w:t xml:space="preserve"> (ORM) </w:t>
       </w:r>
       <w:r>
         <w:lastRenderedPageBreak/>
@@ -7593,20 +8453,49 @@
         <w:t>обектно релационен картограф (ORM)</w:t>
       </w:r>
       <w:r>
-        <w:t>, използван от класовете, абстрахира детайлите на базата данни, което улеснява работата с данните, без да се налага да пишете SQL заявки на ниско ниво. Този подход позволява по-голяма гъвкавост при работа с базата данни, както и по-лесна поддръжка и мащабируемост на приложението.</w:t>
-      </w:r>
-    </w:p>
-    <w:p>
-      <w:r>
-        <w:t>Логика за комуникация с BridgeAPI</w:t>
-      </w:r>
-      <w:r>
-        <w:t>: BridgeAPIHandlingLogic е ключов компонент в процеса на комуникация между уеб приложението и локалния сървър. Той отговаря за получаването на заявките, изпратени от уеб приложението чрез мостовия API, и съответното им обработване. Това включва валидиране на заявката, проверка дали потребителят е удостоверен и упълномощен да извърши исканото действие и след това препращане на заявката към съответния компонент в локалния сървър.</w:t>
-      </w:r>
-    </w:p>
-    <w:p>
-      <w:r>
-        <w:t>След като заявката бъде обработена, BridgeAPIHandlingLogic връща отговор на уеб приложението чрез API на моста. Отговорът обикновено включва код на състоянието, указващ успеха или неуспеха на заявката, както и всички подходящи данни, които са били поискани.</w:t>
+        <w:t xml:space="preserve">, използван от класовете, абстрахира детайлите на базата данни, което улеснява работата с данните, без да се налага да пишете SQL заявки на ниско ниво. Този подход позволява по-голяма гъвкавост при работа с базата данни, както и по-лесна поддръжка и </w:t>
+      </w:r>
+      <w:proofErr w:type="spellStart"/>
+      <w:r>
+        <w:t>мащабируемост</w:t>
+      </w:r>
+      <w:proofErr w:type="spellEnd"/>
+      <w:r>
+        <w:t xml:space="preserve"> на приложението.</w:t>
+      </w:r>
+    </w:p>
+    <w:p>
+      <w:r>
+        <w:t xml:space="preserve">Логика за комуникация с </w:t>
+      </w:r>
+      <w:proofErr w:type="spellStart"/>
+      <w:r>
+        <w:t>BridgeAPI</w:t>
+      </w:r>
+      <w:proofErr w:type="spellEnd"/>
+      <w:r>
+        <w:t xml:space="preserve">: </w:t>
+      </w:r>
+      <w:proofErr w:type="spellStart"/>
+      <w:r>
+        <w:t>BridgeAPIHandlingLogic</w:t>
+      </w:r>
+      <w:proofErr w:type="spellEnd"/>
+      <w:r>
+        <w:t xml:space="preserve"> е ключов компонент в процеса на комуникация между уеб приложението и локалния сървър. Той отговаря за получаването на заявките, изпратени от уеб приложението чрез мостовия API, и съответното им обработване. Това включва валидиране на заявката, проверка дали потребителят е удостоверен и упълномощен да извърши исканото действие и след това препращане на заявката към съответния компонент в локалния сървър.</w:t>
+      </w:r>
+    </w:p>
+    <w:p>
+      <w:r>
+        <w:t xml:space="preserve">След като заявката бъде обработена, </w:t>
+      </w:r>
+      <w:proofErr w:type="spellStart"/>
+      <w:r>
+        <w:t>BridgeAPIHandlingLogic</w:t>
+      </w:r>
+      <w:proofErr w:type="spellEnd"/>
+      <w:r>
+        <w:t xml:space="preserve"> връща отговор на уеб приложението чрез API на моста. Отговорът обикновено включва код на състоянието, указващ успеха или неуспеха на заявката, както и всички подходящи данни, които са били поискани.</w:t>
       </w:r>
     </w:p>
     <w:p>
@@ -7765,61 +8654,406 @@
     </w:p>
     <w:p>
       <w:r>
-        <w:t xml:space="preserve">Предоставената диаграма на класове описва уеб приложение, което се състои от множество контролери и услуги, всеки от които отговаря за обработката на специфични функции. Приложението е създадено с помощта на архитектурния модел Model-View-Controller (MVC) и използва .NET </w:t>
-      </w:r>
+        <w:t xml:space="preserve">Предоставената диаграма на класове описва уеб приложение, което се състои от множество контролери и услуги, всеки от които отговаря за обработката на специфични функции. Приложението е създадено с помощта на архитектурния модел </w:t>
+      </w:r>
+      <w:proofErr w:type="spellStart"/>
+      <w:r>
+        <w:t>Model-View-Controller</w:t>
+      </w:r>
+      <w:proofErr w:type="spellEnd"/>
+      <w:r>
+        <w:t xml:space="preserve"> (MVC) и използва .NET </w:t>
+      </w:r>
+      <w:proofErr w:type="spellStart"/>
       <w:r>
         <w:t>Core</w:t>
       </w:r>
+      <w:proofErr w:type="spellEnd"/>
       <w:r>
         <w:t>.</w:t>
       </w:r>
     </w:p>
     <w:p>
       <w:r>
-        <w:t>Диаграмата включва шест класа, три интерфейса и три зависимости. Класовете включват AuthenticationController, BaseController, Controller, DevicesController, HomeController и DeviceData. Междувременно интерфейсите се състоят от IAuthenticationService, ICommunicationService и IDevicesService.</w:t>
-      </w:r>
-    </w:p>
-    <w:p>
-      <w:r>
-        <w:t>Класът AuthenticationController отговаря за обработката на удостоверяването на потребителя в рамките на уеб приложението. Този клас има две зависимости, IDataProtector и IAuthenticationService, които се използват съответно за защита на потребителските данни и за прилагане на функционалност, свързана с удостоверяване. Контролерът предоставя няколко метода, включително LogIn(), LogInLocalServer(), Register() и SignOut(), които позволяват на потребителите да влизат или да се регистрират в уеб приложението и да управляват състоянието на своята сесия.</w:t>
-      </w:r>
-    </w:p>
-    <w:p>
-      <w:r>
-        <w:t>Класът BaseController е основен контролер, който прилага необходимата логика, която всички други контролери трябва да използват. Този клас има една зависимост, SessionOptions, която се използва за управление на състоянието на потребителската сесия. Контролерът също така имплементира метода OnActionExecutionAsync(), който се изпълнява преди да бъде извикан метод за действие.</w:t>
-      </w:r>
-    </w:p>
-    <w:p>
-      <w:r>
-        <w:t>Класът DevicesController е отговорен за управлението на свързаната с устройството функционалност в рамките на уеб приложението. Този клас има две зависимости, IDataProtector и IDevicesService, които се използват съответно за защита на потребителските данни и изпълнение на функционалност за управление на устройства. Контролерът предоставя няколко метода, включително Index(), NoDevices(), SetChartArguments() и PostDataToDevice(), които позволяват на потребителите да управляват своите устройства и да визуализират данни.</w:t>
-      </w:r>
-    </w:p>
-    <w:p>
-      <w:r>
-        <w:t xml:space="preserve">Класът HomeController отговаря за изобразяването на главните страници на уеб приложението. Този клас има една зависимост, </w:t>
-      </w:r>
+        <w:t xml:space="preserve">Диаграмата включва шест класа, три интерфейса и три зависимости. Класовете включват </w:t>
+      </w:r>
+      <w:proofErr w:type="spellStart"/>
+      <w:r>
+        <w:t>AuthenticationController</w:t>
+      </w:r>
+      <w:proofErr w:type="spellEnd"/>
+      <w:r>
+        <w:t xml:space="preserve">, </w:t>
+      </w:r>
+      <w:proofErr w:type="spellStart"/>
+      <w:r>
+        <w:t>BaseController</w:t>
+      </w:r>
+      <w:proofErr w:type="spellEnd"/>
+      <w:r>
+        <w:t xml:space="preserve">, </w:t>
+      </w:r>
+      <w:proofErr w:type="spellStart"/>
+      <w:r>
+        <w:t>Controller</w:t>
+      </w:r>
+      <w:proofErr w:type="spellEnd"/>
+      <w:r>
+        <w:t xml:space="preserve">, </w:t>
+      </w:r>
+      <w:proofErr w:type="spellStart"/>
+      <w:r>
+        <w:t>DevicesController</w:t>
+      </w:r>
+      <w:proofErr w:type="spellEnd"/>
+      <w:r>
+        <w:t xml:space="preserve">, </w:t>
+      </w:r>
+      <w:proofErr w:type="spellStart"/>
+      <w:r>
+        <w:t>HomeController</w:t>
+      </w:r>
+      <w:proofErr w:type="spellEnd"/>
+      <w:r>
+        <w:t xml:space="preserve"> и </w:t>
+      </w:r>
+      <w:proofErr w:type="spellStart"/>
+      <w:r>
+        <w:t>DeviceData</w:t>
+      </w:r>
+      <w:proofErr w:type="spellEnd"/>
+      <w:r>
+        <w:t xml:space="preserve">. Междувременно интерфейсите се състоят от </w:t>
+      </w:r>
+      <w:proofErr w:type="spellStart"/>
+      <w:r>
+        <w:t>IAuthenticationService</w:t>
+      </w:r>
+      <w:proofErr w:type="spellEnd"/>
+      <w:r>
+        <w:t xml:space="preserve">, </w:t>
+      </w:r>
+      <w:proofErr w:type="spellStart"/>
+      <w:r>
+        <w:t>ICommunicationService</w:t>
+      </w:r>
+      <w:proofErr w:type="spellEnd"/>
+      <w:r>
+        <w:t xml:space="preserve"> и </w:t>
+      </w:r>
+      <w:proofErr w:type="spellStart"/>
+      <w:r>
+        <w:t>IDevicesService</w:t>
+      </w:r>
+      <w:proofErr w:type="spellEnd"/>
+      <w:r>
+        <w:t>.</w:t>
+      </w:r>
+    </w:p>
+    <w:p>
+      <w:r>
+        <w:t xml:space="preserve">Класът </w:t>
+      </w:r>
+      <w:proofErr w:type="spellStart"/>
+      <w:r>
+        <w:t>AuthenticationController</w:t>
+      </w:r>
+      <w:proofErr w:type="spellEnd"/>
+      <w:r>
+        <w:t xml:space="preserve"> отговаря за обработката на удостоверяването на потребителя в рамките на уеб приложението. Този клас има две зависимости, </w:t>
+      </w:r>
+      <w:proofErr w:type="spellStart"/>
+      <w:r>
+        <w:t>IDataProtector</w:t>
+      </w:r>
+      <w:proofErr w:type="spellEnd"/>
+      <w:r>
+        <w:t xml:space="preserve"> и </w:t>
+      </w:r>
+      <w:proofErr w:type="spellStart"/>
+      <w:r>
+        <w:t>IAuthenticationService</w:t>
+      </w:r>
+      <w:proofErr w:type="spellEnd"/>
+      <w:r>
+        <w:t xml:space="preserve">, които се използват съответно за защита на потребителските данни и за прилагане на функционалност, свързана с удостоверяване. Контролерът предоставя няколко метода, включително </w:t>
+      </w:r>
+      <w:proofErr w:type="spellStart"/>
+      <w:r>
+        <w:t>LogIn</w:t>
+      </w:r>
+      <w:proofErr w:type="spellEnd"/>
+      <w:r>
+        <w:t xml:space="preserve">(), </w:t>
+      </w:r>
+      <w:proofErr w:type="spellStart"/>
+      <w:r>
+        <w:t>LogInLocalServer</w:t>
+      </w:r>
+      <w:proofErr w:type="spellEnd"/>
+      <w:r>
+        <w:t xml:space="preserve">(), </w:t>
+      </w:r>
+      <w:proofErr w:type="spellStart"/>
+      <w:r>
+        <w:t>Register</w:t>
+      </w:r>
+      <w:proofErr w:type="spellEnd"/>
+      <w:r>
+        <w:t xml:space="preserve">() и </w:t>
+      </w:r>
+      <w:proofErr w:type="spellStart"/>
+      <w:r>
+        <w:t>SignOut</w:t>
+      </w:r>
+      <w:proofErr w:type="spellEnd"/>
+      <w:r>
+        <w:t>(), които позволяват на потребителите да влизат или да се регистрират в уеб приложението и да управляват състоянието на своята сесия.</w:t>
+      </w:r>
+    </w:p>
+    <w:p>
+      <w:r>
+        <w:t xml:space="preserve">Класът </w:t>
+      </w:r>
+      <w:proofErr w:type="spellStart"/>
+      <w:r>
+        <w:t>BaseController</w:t>
+      </w:r>
+      <w:proofErr w:type="spellEnd"/>
+      <w:r>
+        <w:t xml:space="preserve"> е основен контролер, който прилага необходимата логика, която всички други контролери трябва да използват. Този клас има една зависимост, </w:t>
+      </w:r>
+      <w:proofErr w:type="spellStart"/>
+      <w:r>
+        <w:t>SessionOptions</w:t>
+      </w:r>
+      <w:proofErr w:type="spellEnd"/>
+      <w:r>
+        <w:t xml:space="preserve">, която се използва за управление на състоянието на потребителската сесия. Контролерът също така имплементира метода </w:t>
+      </w:r>
+      <w:proofErr w:type="spellStart"/>
+      <w:r>
+        <w:t>OnActionExecutionAsync</w:t>
+      </w:r>
+      <w:proofErr w:type="spellEnd"/>
+      <w:r>
+        <w:t>(), който се изпълнява преди да бъде извикан метод за действие.</w:t>
+      </w:r>
+    </w:p>
+    <w:p>
+      <w:r>
+        <w:t xml:space="preserve">Класът </w:t>
+      </w:r>
+      <w:proofErr w:type="spellStart"/>
+      <w:r>
+        <w:t>DevicesController</w:t>
+      </w:r>
+      <w:proofErr w:type="spellEnd"/>
+      <w:r>
+        <w:t xml:space="preserve"> е отговорен за управлението на свързаната с устройството функционалност в рамките на уеб приложението. Този клас има две зависимости, </w:t>
+      </w:r>
+      <w:proofErr w:type="spellStart"/>
+      <w:r>
+        <w:t>IDataProtector</w:t>
+      </w:r>
+      <w:proofErr w:type="spellEnd"/>
+      <w:r>
+        <w:t xml:space="preserve"> и </w:t>
+      </w:r>
+      <w:proofErr w:type="spellStart"/>
+      <w:r>
+        <w:t>IDevicesService</w:t>
+      </w:r>
+      <w:proofErr w:type="spellEnd"/>
+      <w:r>
+        <w:t xml:space="preserve">, които се използват съответно за защита на потребителските данни и изпълнение на функционалност за управление на устройства. Контролерът предоставя няколко метода, включително </w:t>
+      </w:r>
+      <w:proofErr w:type="spellStart"/>
+      <w:r>
+        <w:t>Index</w:t>
+      </w:r>
+      <w:proofErr w:type="spellEnd"/>
+      <w:r>
+        <w:t xml:space="preserve">(), </w:t>
+      </w:r>
+      <w:proofErr w:type="spellStart"/>
+      <w:r>
+        <w:t>NoDevices</w:t>
+      </w:r>
+      <w:proofErr w:type="spellEnd"/>
+      <w:r>
+        <w:t xml:space="preserve">(), </w:t>
+      </w:r>
+      <w:proofErr w:type="spellStart"/>
+      <w:r>
+        <w:t>SetChartArguments</w:t>
+      </w:r>
+      <w:proofErr w:type="spellEnd"/>
+      <w:r>
+        <w:t xml:space="preserve">() и </w:t>
+      </w:r>
+      <w:proofErr w:type="spellStart"/>
+      <w:r>
+        <w:t>PostDataToDevice</w:t>
+      </w:r>
+      <w:proofErr w:type="spellEnd"/>
+      <w:r>
+        <w:t>(), които позволяват на потребителите да управляват своите устройства и да визуализират данни.</w:t>
+      </w:r>
+    </w:p>
+    <w:p>
+      <w:r>
+        <w:t xml:space="preserve">Класът </w:t>
+      </w:r>
+      <w:proofErr w:type="spellStart"/>
+      <w:r>
+        <w:t>HomeController</w:t>
+      </w:r>
+      <w:proofErr w:type="spellEnd"/>
+      <w:r>
+        <w:t xml:space="preserve"> отговаря за изобразяването на главните страници на уеб приложението. Този клас има една зависимост, </w:t>
+      </w:r>
+      <w:proofErr w:type="spellStart"/>
       <w:r>
         <w:lastRenderedPageBreak/>
-        <w:t>ILogger&lt;HomeController&gt;, която се използва за регистриране на грешки и съобщения. Контролерът предоставя методи за изобразяване на страниците с индекс, поверителност и грешки.</w:t>
-      </w:r>
-    </w:p>
-    <w:p>
-      <w:r>
-        <w:t>Класът DeviceData представлява данните за конкретно устройство в рамките на уеб приложението. Този клас има три свойства, включително DeviceNames, Name и Infrastructure, които описват името на устройството и инфраструктурата, към която то принадлежи.</w:t>
-      </w:r>
-    </w:p>
-    <w:p>
-      <w:r>
-        <w:t>Освен това диаграмата на класовете включва три интерфейса: IAuthenticationService, ICommunicationService и IDevicesService. Тези интерфейси дефинират методите, които всеки съответен клас услуги трябва да реализира. Например IAuthenticationService дефинира методите LogInAsync(), RegisterAsync(), LogInLocalServerAsync(), SignOut() и LocalServerSignOut(), които се използват за удостоверяване на потребителите в рамките на уеб приложението.</w:t>
+        <w:t>ILogger</w:t>
+      </w:r>
+      <w:proofErr w:type="spellEnd"/>
+      <w:r>
+        <w:t>&lt;</w:t>
+      </w:r>
+      <w:proofErr w:type="spellStart"/>
+      <w:r>
+        <w:t>HomeController</w:t>
+      </w:r>
+      <w:proofErr w:type="spellEnd"/>
+      <w:r>
+        <w:t>&gt;, която се използва за регистриране на грешки и съобщения. Контролерът предоставя методи за изобразяване на страниците с индекс, поверителност и грешки.</w:t>
+      </w:r>
+    </w:p>
+    <w:p>
+      <w:r>
+        <w:t xml:space="preserve">Класът </w:t>
+      </w:r>
+      <w:proofErr w:type="spellStart"/>
+      <w:r>
+        <w:t>DeviceData</w:t>
+      </w:r>
+      <w:proofErr w:type="spellEnd"/>
+      <w:r>
+        <w:t xml:space="preserve"> представлява данните за конкретно устройство в рамките на уеб приложението. Този клас има три свойства, включително </w:t>
+      </w:r>
+      <w:proofErr w:type="spellStart"/>
+      <w:r>
+        <w:t>DeviceNames</w:t>
+      </w:r>
+      <w:proofErr w:type="spellEnd"/>
+      <w:r>
+        <w:t xml:space="preserve">, </w:t>
+      </w:r>
+      <w:proofErr w:type="spellStart"/>
+      <w:r>
+        <w:t>Name</w:t>
+      </w:r>
+      <w:proofErr w:type="spellEnd"/>
+      <w:r>
+        <w:t xml:space="preserve"> и </w:t>
+      </w:r>
+      <w:proofErr w:type="spellStart"/>
+      <w:r>
+        <w:t>Infrastructure</w:t>
+      </w:r>
+      <w:proofErr w:type="spellEnd"/>
+      <w:r>
+        <w:t>, които описват името на устройството и инфраструктурата, към която то принадлежи.</w:t>
+      </w:r>
+    </w:p>
+    <w:p>
+      <w:r>
+        <w:t xml:space="preserve">Освен това диаграмата на класовете включва три интерфейса: </w:t>
+      </w:r>
+      <w:proofErr w:type="spellStart"/>
+      <w:r>
+        <w:t>IAuthenticationService</w:t>
+      </w:r>
+      <w:proofErr w:type="spellEnd"/>
+      <w:r>
+        <w:t xml:space="preserve">, </w:t>
+      </w:r>
+      <w:proofErr w:type="spellStart"/>
+      <w:r>
+        <w:t>ICommunicationService</w:t>
+      </w:r>
+      <w:proofErr w:type="spellEnd"/>
+      <w:r>
+        <w:t xml:space="preserve"> и </w:t>
+      </w:r>
+      <w:proofErr w:type="spellStart"/>
+      <w:r>
+        <w:t>IDevicesService</w:t>
+      </w:r>
+      <w:proofErr w:type="spellEnd"/>
+      <w:r>
+        <w:t xml:space="preserve">. Тези интерфейси дефинират методите, които всеки съответен клас услуги трябва да реализира. Например </w:t>
+      </w:r>
+      <w:proofErr w:type="spellStart"/>
+      <w:r>
+        <w:t>IAuthenticationService</w:t>
+      </w:r>
+      <w:proofErr w:type="spellEnd"/>
+      <w:r>
+        <w:t xml:space="preserve"> дефинира методите </w:t>
+      </w:r>
+      <w:proofErr w:type="spellStart"/>
+      <w:r>
+        <w:t>LogInAsync</w:t>
+      </w:r>
+      <w:proofErr w:type="spellEnd"/>
+      <w:r>
+        <w:t xml:space="preserve">(), </w:t>
+      </w:r>
+      <w:proofErr w:type="spellStart"/>
+      <w:r>
+        <w:t>RegisterAsync</w:t>
+      </w:r>
+      <w:proofErr w:type="spellEnd"/>
+      <w:r>
+        <w:t xml:space="preserve">(), </w:t>
+      </w:r>
+      <w:proofErr w:type="spellStart"/>
+      <w:r>
+        <w:t>LogInLocalServerAsync</w:t>
+      </w:r>
+      <w:proofErr w:type="spellEnd"/>
+      <w:r>
+        <w:t xml:space="preserve">(), </w:t>
+      </w:r>
+      <w:proofErr w:type="spellStart"/>
+      <w:r>
+        <w:t>SignOut</w:t>
+      </w:r>
+      <w:proofErr w:type="spellEnd"/>
+      <w:r>
+        <w:t xml:space="preserve">() и </w:t>
+      </w:r>
+      <w:proofErr w:type="spellStart"/>
+      <w:r>
+        <w:t>LocalServerSignOut</w:t>
+      </w:r>
+      <w:proofErr w:type="spellEnd"/>
+      <w:r>
+        <w:t>(), които се използват за удостоверяване на потребителите в рамките на уеб приложението.</w:t>
       </w:r>
     </w:p>
     <w:p>
       <w:r>
         <w:t xml:space="preserve">В заключение, тази класова диаграма представлява уеб приложение, което е изградено с помощта на MVC архитектурния модел и .NET </w:t>
       </w:r>
+      <w:proofErr w:type="spellStart"/>
       <w:r>
         <w:t>Core</w:t>
       </w:r>
+      <w:proofErr w:type="spellEnd"/>
       <w:r>
         <w:t>. Приложението се състои от множество контролери и услуги, всеки от които отговаря за обработката на специфични функции в рамките на уеб приложението. Контролерите зависят от конкретни услуги, а услугите реализират необходимите интерфейси. Като цяло тази диаграма предоставя ясно представяне на структурата на уеб приложението и връзките между неговите компоненти.</w:t>
       </w:r>
@@ -7830,9 +9064,14 @@
       </w:pPr>
       <w:bookmarkStart w:id="47" w:name="_Toc132833848"/>
       <w:r>
-        <w:t>Диаграми на класовете на BridgeAPI</w:t>
+        <w:t xml:space="preserve">Диаграми на класовете на </w:t>
+      </w:r>
+      <w:proofErr w:type="spellStart"/>
+      <w:r>
+        <w:t>BridgeAPI</w:t>
       </w:r>
       <w:bookmarkEnd w:id="47"/>
+      <w:proofErr w:type="spellEnd"/>
     </w:p>
     <w:p>
       <w:pPr>
@@ -7982,66 +9221,447 @@
     </w:p>
     <w:p>
       <w:r>
-        <w:t>Класът AuthenticationController съдържа методи за управление на процесите на удостоверяване на потребителя, регистрация и излизане. Класът зависи от четири интерфейса: IAuthenticationService, ITokenService, IResponseFormatterService и ILocalServerCommunicationService. Тези интерфейси осигуряват функционалност за проверка на потребителските идентификационни данни, генериране и управление на токени, форматиране на съобщения за отговор и комуникация с локален сървър.</w:t>
-      </w:r>
-    </w:p>
-    <w:p>
-      <w:r>
-        <w:t>Класът DeviceDataController има методи за извличане и изпращане на данни към устройство, получаване на списък с устройства и получаване на общия брой редове в таблица с данни. Класът зависи от интерфейсите ITokenService, IResponseFormatterService и ILocalServerCommunicationService за обработка на базирано на токен удостоверяване, форматиране на отговори и комуникация с локалния сървър.</w:t>
-      </w:r>
-    </w:p>
-    <w:p>
-      <w:r>
-        <w:t>Интерфейсът IAuthenticationService предоставя два метода за удостоверяване на потребителски вход и заявки за регистрация. Тези методи са LogInAsync и RegisterAsync. LogInAsync проверява потребителските идентификационни данни и връща обект на отговор, съдържащ токен, ако влизането е успешно. RegisterAsync създава нов потребителски акаунт въз основа на предоставените идентификационни данни.</w:t>
-      </w:r>
-    </w:p>
-    <w:p>
-      <w:r>
-        <w:t>Интерфейсът ILocalServerCommunicationService предоставя методи за удостоверяване на потребител, получаване на данни за устройството, получаване на списък с устройства, получаване на общия брой редове в таблица с данни и изпращане на данни към устройство. Тези методи се използват от класовете AuthenticationController и DeviceDataController за комуникация с локален сървър.</w:t>
-      </w:r>
-    </w:p>
-    <w:p>
-      <w:r>
-        <w:t>Интерфейсът IResponseFormatterService предоставя два метода за форматиране на съобщения за отговор. Методът FormatResponse форматира съобщение за отговор като обект IActionResult, докато методът FormatResponseToString форматира съобщение за отговор като низ.</w:t>
-      </w:r>
-    </w:p>
-    <w:p>
-      <w:r>
-        <w:t xml:space="preserve">Интерфейсът ITokenService предоставя методи за генериране и управление на токени, включително създаване на нови токени, актуализиране на информация за токени и изтриване на изтекли </w:t>
-      </w:r>
+        <w:t xml:space="preserve">Класът </w:t>
+      </w:r>
+      <w:proofErr w:type="spellStart"/>
+      <w:r>
+        <w:t>AuthenticationController</w:t>
+      </w:r>
+      <w:proofErr w:type="spellEnd"/>
+      <w:r>
+        <w:t xml:space="preserve"> съдържа методи за управление на процесите на удостоверяване на потребителя, регистрация и излизане. Класът зависи от четири интерфейса: </w:t>
+      </w:r>
+      <w:proofErr w:type="spellStart"/>
+      <w:r>
+        <w:t>IAuthenticationService</w:t>
+      </w:r>
+      <w:proofErr w:type="spellEnd"/>
+      <w:r>
+        <w:t xml:space="preserve">, </w:t>
+      </w:r>
+      <w:proofErr w:type="spellStart"/>
+      <w:r>
+        <w:t>ITokenService</w:t>
+      </w:r>
+      <w:proofErr w:type="spellEnd"/>
+      <w:r>
+        <w:t xml:space="preserve">, </w:t>
+      </w:r>
+      <w:proofErr w:type="spellStart"/>
+      <w:r>
+        <w:t>IResponseFormatterService</w:t>
+      </w:r>
+      <w:proofErr w:type="spellEnd"/>
+      <w:r>
+        <w:t xml:space="preserve"> и </w:t>
+      </w:r>
+      <w:proofErr w:type="spellStart"/>
+      <w:r>
+        <w:t>ILocalServerCommunicationService</w:t>
+      </w:r>
+      <w:proofErr w:type="spellEnd"/>
+      <w:r>
+        <w:t xml:space="preserve">. Тези интерфейси осигуряват функционалност за проверка на потребителските идентификационни данни, генериране и управление на </w:t>
+      </w:r>
+      <w:proofErr w:type="spellStart"/>
+      <w:r>
+        <w:t>токени</w:t>
+      </w:r>
+      <w:proofErr w:type="spellEnd"/>
+      <w:r>
+        <w:t>, форматиране на съобщения за отговор и комуникация с локален сървър.</w:t>
+      </w:r>
+    </w:p>
+    <w:p>
+      <w:r>
+        <w:t xml:space="preserve">Класът </w:t>
+      </w:r>
+      <w:proofErr w:type="spellStart"/>
+      <w:r>
+        <w:t>DeviceDataController</w:t>
+      </w:r>
+      <w:proofErr w:type="spellEnd"/>
+      <w:r>
+        <w:t xml:space="preserve"> има методи за извличане и изпращане на данни към устройство, получаване на списък с устройства и получаване на общия брой редове в таблица с данни. Класът зависи от интерфейсите </w:t>
+      </w:r>
+      <w:proofErr w:type="spellStart"/>
+      <w:r>
+        <w:t>ITokenService</w:t>
+      </w:r>
+      <w:proofErr w:type="spellEnd"/>
+      <w:r>
+        <w:t xml:space="preserve">, </w:t>
+      </w:r>
+      <w:proofErr w:type="spellStart"/>
+      <w:r>
+        <w:t>IResponseFormatterService</w:t>
+      </w:r>
+      <w:proofErr w:type="spellEnd"/>
+      <w:r>
+        <w:t xml:space="preserve"> и </w:t>
+      </w:r>
+      <w:proofErr w:type="spellStart"/>
+      <w:r>
+        <w:t>ILocalServerCommunicationService</w:t>
+      </w:r>
+      <w:proofErr w:type="spellEnd"/>
+      <w:r>
+        <w:t xml:space="preserve"> за обработка на базирано на </w:t>
+      </w:r>
+      <w:proofErr w:type="spellStart"/>
+      <w:r>
+        <w:t>токен</w:t>
+      </w:r>
+      <w:proofErr w:type="spellEnd"/>
+      <w:r>
+        <w:t xml:space="preserve"> удостоверяване, форматиране на отговори и комуникация с локалния сървър.</w:t>
+      </w:r>
+    </w:p>
+    <w:p>
+      <w:r>
+        <w:t xml:space="preserve">Интерфейсът </w:t>
+      </w:r>
+      <w:proofErr w:type="spellStart"/>
+      <w:r>
+        <w:t>IAuthenticationService</w:t>
+      </w:r>
+      <w:proofErr w:type="spellEnd"/>
+      <w:r>
+        <w:t xml:space="preserve"> предоставя два метода за удостоверяване на потребителски вход и заявки за регистрация. Тези методи са </w:t>
+      </w:r>
+      <w:proofErr w:type="spellStart"/>
+      <w:r>
+        <w:t>LogInAsync</w:t>
+      </w:r>
+      <w:proofErr w:type="spellEnd"/>
+      <w:r>
+        <w:t xml:space="preserve"> и </w:t>
+      </w:r>
+      <w:proofErr w:type="spellStart"/>
+      <w:r>
+        <w:t>RegisterAsync</w:t>
+      </w:r>
+      <w:proofErr w:type="spellEnd"/>
+      <w:r>
+        <w:t xml:space="preserve">. </w:t>
+      </w:r>
+      <w:proofErr w:type="spellStart"/>
+      <w:r>
+        <w:t>LogInAsync</w:t>
+      </w:r>
+      <w:proofErr w:type="spellEnd"/>
+      <w:r>
+        <w:t xml:space="preserve"> проверява потребителските идентификационни данни и връща обект на отговор, съдържащ </w:t>
+      </w:r>
+      <w:proofErr w:type="spellStart"/>
+      <w:r>
+        <w:t>токен</w:t>
+      </w:r>
+      <w:proofErr w:type="spellEnd"/>
+      <w:r>
+        <w:t xml:space="preserve">, ако влизането е успешно. </w:t>
+      </w:r>
+      <w:proofErr w:type="spellStart"/>
+      <w:r>
+        <w:t>RegisterAsync</w:t>
+      </w:r>
+      <w:proofErr w:type="spellEnd"/>
+      <w:r>
+        <w:t xml:space="preserve"> създава нов потребителски акаунт въз основа на предоставените идентификационни данни.</w:t>
+      </w:r>
+    </w:p>
+    <w:p>
+      <w:r>
+        <w:t xml:space="preserve">Интерфейсът </w:t>
+      </w:r>
+      <w:proofErr w:type="spellStart"/>
+      <w:r>
+        <w:t>ILocalServerCommunicationService</w:t>
+      </w:r>
+      <w:proofErr w:type="spellEnd"/>
+      <w:r>
+        <w:t xml:space="preserve"> предоставя методи за удостоверяване на потребител, получаване на данни за устройството, получаване на списък с устройства, получаване на общия брой редове в таблица с данни и изпращане на данни към устройство. Тези методи се използват от класовете </w:t>
+      </w:r>
+      <w:proofErr w:type="spellStart"/>
+      <w:r>
+        <w:t>AuthenticationController</w:t>
+      </w:r>
+      <w:proofErr w:type="spellEnd"/>
+      <w:r>
+        <w:t xml:space="preserve"> и </w:t>
+      </w:r>
+      <w:proofErr w:type="spellStart"/>
+      <w:r>
+        <w:t>DeviceDataController</w:t>
+      </w:r>
+      <w:proofErr w:type="spellEnd"/>
+      <w:r>
+        <w:t xml:space="preserve"> за комуникация с локален сървър.</w:t>
+      </w:r>
+    </w:p>
+    <w:p>
+      <w:r>
+        <w:t xml:space="preserve">Интерфейсът </w:t>
+      </w:r>
+      <w:proofErr w:type="spellStart"/>
+      <w:r>
+        <w:t>IResponseFormatterService</w:t>
+      </w:r>
+      <w:proofErr w:type="spellEnd"/>
+      <w:r>
+        <w:t xml:space="preserve"> предоставя два метода за форматиране на съобщения за отговор. Методът </w:t>
+      </w:r>
+      <w:proofErr w:type="spellStart"/>
+      <w:r>
+        <w:t>FormatResponse</w:t>
+      </w:r>
+      <w:proofErr w:type="spellEnd"/>
+      <w:r>
+        <w:t xml:space="preserve"> форматира съобщение за отговор като обект </w:t>
+      </w:r>
+      <w:proofErr w:type="spellStart"/>
+      <w:r>
+        <w:t>IActionResult</w:t>
+      </w:r>
+      <w:proofErr w:type="spellEnd"/>
+      <w:r>
+        <w:t xml:space="preserve">, докато методът </w:t>
+      </w:r>
+      <w:proofErr w:type="spellStart"/>
+      <w:r>
+        <w:t>FormatResponseToString</w:t>
+      </w:r>
+      <w:proofErr w:type="spellEnd"/>
+      <w:r>
+        <w:t xml:space="preserve"> форматира съобщение за отговор като низ.</w:t>
+      </w:r>
+    </w:p>
+    <w:p>
+      <w:r>
+        <w:t xml:space="preserve">Интерфейсът </w:t>
+      </w:r>
+      <w:proofErr w:type="spellStart"/>
+      <w:r>
+        <w:t>ITokenService</w:t>
+      </w:r>
+      <w:proofErr w:type="spellEnd"/>
+      <w:r>
+        <w:t xml:space="preserve"> предоставя методи за генериране и управление на </w:t>
+      </w:r>
+      <w:proofErr w:type="spellStart"/>
+      <w:r>
+        <w:t>токени</w:t>
+      </w:r>
+      <w:proofErr w:type="spellEnd"/>
+      <w:r>
+        <w:t xml:space="preserve">, включително създаване на нови </w:t>
+      </w:r>
+      <w:proofErr w:type="spellStart"/>
+      <w:r>
+        <w:t>токени</w:t>
+      </w:r>
+      <w:proofErr w:type="spellEnd"/>
+      <w:r>
+        <w:t xml:space="preserve">, актуализиране на информация за </w:t>
+      </w:r>
+      <w:proofErr w:type="spellStart"/>
+      <w:r>
+        <w:t>токени</w:t>
+      </w:r>
+      <w:proofErr w:type="spellEnd"/>
+      <w:r>
+        <w:t xml:space="preserve"> и изтриване на изтекли </w:t>
+      </w:r>
+      <w:proofErr w:type="spellStart"/>
       <w:r>
         <w:lastRenderedPageBreak/>
-        <w:t>токени. Интерфейсът също така предоставя методи за проверка на автентичността на токена и актуализиране на свързания с токена локален сървър.</w:t>
-      </w:r>
-    </w:p>
-    <w:p>
-      <w:r>
-        <w:t>Класът AuthenticationService имплементира интерфейса IAuthenticationService и предоставя методи за хеширане на пароли, извличане на солни стойности и създаване на потребителски акаунти. Класът зависи от интерфейса IUserRepository за управление на потребителски данни.</w:t>
-      </w:r>
-    </w:p>
-    <w:p>
-      <w:r>
-        <w:t>Класът LocalServerCommunicationService имплементира интерфейса ILocalServerCommunicationService и предоставя методи за комуникация с локален сървър. Тези методи включват удостоверяване на потребител, получаване на данни за устройството, получаване на списък с устройства, получаване на общия брой редове в таблица с данни и изпращане на данни до устройство.</w:t>
-      </w:r>
-    </w:p>
-    <w:p>
-      <w:r>
-        <w:t>Класът ResponseFormatterService имплементира интерфейса IResponseFormatterService и предоставя методи за форматиране на съобщения за отговор.</w:t>
-      </w:r>
-    </w:p>
-    <w:p>
-      <w:r>
-        <w:t>Класът TokenService имплементира интерфейса ITokenService и предоставя методи за генериране и управление на токени. Класът зависи от интерфейса на ITokenRepository за управление на данни за токени.</w:t>
-      </w:r>
-    </w:p>
-    <w:p>
-      <w:r>
-        <w:t>Класът BridgeAPIDbContext представлява контекст на база данни и осигурява достъп до таблицата User. Класът отговаря за създаването и конфигурирането на схемата на базата данни.</w:t>
-      </w:r>
-    </w:p>
-    <w:p>
-      <w:r>
-        <w:t>Класът Token представлява обект на токен и съдържа информация за идентификатора на токена, секретния ключ, свързаните сървъри, потребителска информация и дати на изтичане.</w:t>
+        <w:t>токени</w:t>
+      </w:r>
+      <w:proofErr w:type="spellEnd"/>
+      <w:r>
+        <w:t xml:space="preserve">. Интерфейсът също така предоставя методи за проверка на автентичността на </w:t>
+      </w:r>
+      <w:proofErr w:type="spellStart"/>
+      <w:r>
+        <w:t>токена</w:t>
+      </w:r>
+      <w:proofErr w:type="spellEnd"/>
+      <w:r>
+        <w:t xml:space="preserve"> и актуализиране на свързания с </w:t>
+      </w:r>
+      <w:proofErr w:type="spellStart"/>
+      <w:r>
+        <w:t>токена</w:t>
+      </w:r>
+      <w:proofErr w:type="spellEnd"/>
+      <w:r>
+        <w:t xml:space="preserve"> локален сървър.</w:t>
+      </w:r>
+    </w:p>
+    <w:p>
+      <w:r>
+        <w:t xml:space="preserve">Класът </w:t>
+      </w:r>
+      <w:proofErr w:type="spellStart"/>
+      <w:r>
+        <w:t>AuthenticationService</w:t>
+      </w:r>
+      <w:proofErr w:type="spellEnd"/>
+      <w:r>
+        <w:t xml:space="preserve"> имплементира интерфейса </w:t>
+      </w:r>
+      <w:proofErr w:type="spellStart"/>
+      <w:r>
+        <w:t>IAuthenticationService</w:t>
+      </w:r>
+      <w:proofErr w:type="spellEnd"/>
+      <w:r>
+        <w:t xml:space="preserve"> и предоставя методи за </w:t>
+      </w:r>
+      <w:proofErr w:type="spellStart"/>
+      <w:r>
+        <w:t>хеширане</w:t>
+      </w:r>
+      <w:proofErr w:type="spellEnd"/>
+      <w:r>
+        <w:t xml:space="preserve"> на пароли, извличане на солни стойности и създаване на потребителски акаунти. Класът зависи от интерфейса </w:t>
+      </w:r>
+      <w:proofErr w:type="spellStart"/>
+      <w:r>
+        <w:t>IUserRepository</w:t>
+      </w:r>
+      <w:proofErr w:type="spellEnd"/>
+      <w:r>
+        <w:t xml:space="preserve"> за управление на потребителски данни.</w:t>
+      </w:r>
+    </w:p>
+    <w:p>
+      <w:r>
+        <w:t xml:space="preserve">Класът </w:t>
+      </w:r>
+      <w:proofErr w:type="spellStart"/>
+      <w:r>
+        <w:t>LocalServerCommunicationService</w:t>
+      </w:r>
+      <w:proofErr w:type="spellEnd"/>
+      <w:r>
+        <w:t xml:space="preserve"> имплементира интерфейса </w:t>
+      </w:r>
+      <w:proofErr w:type="spellStart"/>
+      <w:r>
+        <w:t>ILocalServerCommunicationService</w:t>
+      </w:r>
+      <w:proofErr w:type="spellEnd"/>
+      <w:r>
+        <w:t xml:space="preserve"> и предоставя методи за комуникация с локален сървър. Тези методи включват удостоверяване на потребител, получаване на данни за устройството, получаване на списък с устройства, получаване на общия брой редове в таблица с данни и изпращане на данни до устройство.</w:t>
+      </w:r>
+    </w:p>
+    <w:p>
+      <w:r>
+        <w:t xml:space="preserve">Класът </w:t>
+      </w:r>
+      <w:proofErr w:type="spellStart"/>
+      <w:r>
+        <w:t>ResponseFormatterService</w:t>
+      </w:r>
+      <w:proofErr w:type="spellEnd"/>
+      <w:r>
+        <w:t xml:space="preserve"> имплементира интерфейса </w:t>
+      </w:r>
+      <w:proofErr w:type="spellStart"/>
+      <w:r>
+        <w:t>IResponseFormatterService</w:t>
+      </w:r>
+      <w:proofErr w:type="spellEnd"/>
+      <w:r>
+        <w:t xml:space="preserve"> и предоставя методи за форматиране на съобщения за отговор.</w:t>
+      </w:r>
+    </w:p>
+    <w:p>
+      <w:r>
+        <w:t xml:space="preserve">Класът </w:t>
+      </w:r>
+      <w:proofErr w:type="spellStart"/>
+      <w:r>
+        <w:t>TokenService</w:t>
+      </w:r>
+      <w:proofErr w:type="spellEnd"/>
+      <w:r>
+        <w:t xml:space="preserve"> имплементира интерфейса </w:t>
+      </w:r>
+      <w:proofErr w:type="spellStart"/>
+      <w:r>
+        <w:t>ITokenService</w:t>
+      </w:r>
+      <w:proofErr w:type="spellEnd"/>
+      <w:r>
+        <w:t xml:space="preserve"> и предоставя методи за генериране и управление на </w:t>
+      </w:r>
+      <w:proofErr w:type="spellStart"/>
+      <w:r>
+        <w:t>токени</w:t>
+      </w:r>
+      <w:proofErr w:type="spellEnd"/>
+      <w:r>
+        <w:t xml:space="preserve">. Класът зависи от интерфейса на </w:t>
+      </w:r>
+      <w:proofErr w:type="spellStart"/>
+      <w:r>
+        <w:t>ITokenRepository</w:t>
+      </w:r>
+      <w:proofErr w:type="spellEnd"/>
+      <w:r>
+        <w:t xml:space="preserve"> за управление на данни за </w:t>
+      </w:r>
+      <w:proofErr w:type="spellStart"/>
+      <w:r>
+        <w:t>токени</w:t>
+      </w:r>
+      <w:proofErr w:type="spellEnd"/>
+      <w:r>
+        <w:t>.</w:t>
+      </w:r>
+    </w:p>
+    <w:p>
+      <w:r>
+        <w:t xml:space="preserve">Класът </w:t>
+      </w:r>
+      <w:proofErr w:type="spellStart"/>
+      <w:r>
+        <w:t>BridgeAPIDbContext</w:t>
+      </w:r>
+      <w:proofErr w:type="spellEnd"/>
+      <w:r>
+        <w:t xml:space="preserve"> представлява контекст на база данни и осигурява достъп до таблицата User. Класът отговаря за създаването и конфигурирането на схемата на базата данни.</w:t>
+      </w:r>
+    </w:p>
+    <w:p>
+      <w:r>
+        <w:t xml:space="preserve">Класът </w:t>
+      </w:r>
+      <w:proofErr w:type="spellStart"/>
+      <w:r>
+        <w:t>Token</w:t>
+      </w:r>
+      <w:proofErr w:type="spellEnd"/>
+      <w:r>
+        <w:t xml:space="preserve"> представлява обект на </w:t>
+      </w:r>
+      <w:proofErr w:type="spellStart"/>
+      <w:r>
+        <w:t>токен</w:t>
+      </w:r>
+      <w:proofErr w:type="spellEnd"/>
+      <w:r>
+        <w:t xml:space="preserve"> и съдържа информация за идентификатора на </w:t>
+      </w:r>
+      <w:proofErr w:type="spellStart"/>
+      <w:r>
+        <w:t>токена</w:t>
+      </w:r>
+      <w:proofErr w:type="spellEnd"/>
+      <w:r>
+        <w:t>, секретния ключ, свързаните сървъри, потребителска информация и дати на изтичане.</w:t>
       </w:r>
     </w:p>
     <w:p>
@@ -8051,12 +9671,44 @@
     </w:p>
     <w:p>
       <w:r>
-        <w:t>Интерфейсът ITokenRepository предоставя методи за добавяне, актуализиране и изтриване на токени, както и извличане на токени по ID.</w:t>
-      </w:r>
-    </w:p>
-    <w:p>
-      <w:r>
-        <w:t>Интерфейсът IUserRepository предоставя методи за добавяне, актуализиране и изтриване на потребители, както и извличане на потребителски данни.</w:t>
+        <w:t xml:space="preserve">Интерфейсът </w:t>
+      </w:r>
+      <w:proofErr w:type="spellStart"/>
+      <w:r>
+        <w:t>ITokenRepository</w:t>
+      </w:r>
+      <w:proofErr w:type="spellEnd"/>
+      <w:r>
+        <w:t xml:space="preserve"> предоставя методи за добавяне, актуализиране и изтриване на </w:t>
+      </w:r>
+      <w:proofErr w:type="spellStart"/>
+      <w:r>
+        <w:t>токени</w:t>
+      </w:r>
+      <w:proofErr w:type="spellEnd"/>
+      <w:r>
+        <w:t xml:space="preserve">, както и извличане на </w:t>
+      </w:r>
+      <w:proofErr w:type="spellStart"/>
+      <w:r>
+        <w:t>токени</w:t>
+      </w:r>
+      <w:proofErr w:type="spellEnd"/>
+      <w:r>
+        <w:t xml:space="preserve"> по ID.</w:t>
+      </w:r>
+    </w:p>
+    <w:p>
+      <w:r>
+        <w:t xml:space="preserve">Интерфейсът </w:t>
+      </w:r>
+      <w:proofErr w:type="spellStart"/>
+      <w:r>
+        <w:t>IUserRepository</w:t>
+      </w:r>
+      <w:proofErr w:type="spellEnd"/>
+      <w:r>
+        <w:t xml:space="preserve"> предоставя методи за добавяне, актуализиране и изтриване на потребители, както и извличане на потребителски данни.</w:t>
       </w:r>
     </w:p>
     <w:p>
@@ -8074,16 +9726,26 @@
       <w:r>
         <w:t xml:space="preserve">Системата за домашна сигурност, модернизация и наблюдение на здравето на Интернет на нещата е проектирана да предостави на потребителите адаптивна и разширяема платформа за наблюдение и контрол на техните устройства. Системата е изградена с помощта на трислойна архитектура, която включва локален сървър, </w:t>
       </w:r>
+      <w:proofErr w:type="spellStart"/>
       <w:r>
         <w:t>BridgeAPI</w:t>
       </w:r>
+      <w:proofErr w:type="spellEnd"/>
       <w:r>
         <w:t>, уеб приложение и най-важните, от които интернет на нещата устройства.</w:t>
       </w:r>
     </w:p>
     <w:p>
       <w:r>
-        <w:t>Интернет на нещата устройства: Това са физическите устройства, които са част от системата за домашна сигурност, модернизация и мониторинг на здравето на Интернет на нещата. Тези устройства могат да бъдат сензори, камери или друг тип устройство, което е в състояние да генерира данни за домашната среда или здравето на хората в нея. Устройствата се програмират с помощта на Arduino IDE с C++ и комуникират с локалния сървър чрез TCP връзка.</w:t>
+        <w:t xml:space="preserve">Интернет на нещата устройства: Това са физическите устройства, които са част от системата за домашна сигурност, модернизация и мониторинг на здравето на Интернет на нещата. Тези устройства могат да бъдат сензори, камери или друг тип устройство, което е в състояние да генерира данни за домашната среда или здравето на хората в нея. Устройствата се програмират с помощта на </w:t>
+      </w:r>
+      <w:proofErr w:type="spellStart"/>
+      <w:r>
+        <w:t>Arduino</w:t>
+      </w:r>
+      <w:proofErr w:type="spellEnd"/>
+      <w:r>
+        <w:t xml:space="preserve"> IDE с C++ и комуникират с локалния сървър чрез TCP връзка.</w:t>
       </w:r>
     </w:p>
     <w:p>
@@ -8092,22 +9754,42 @@
       </w:r>
     </w:p>
     <w:p>
+      <w:proofErr w:type="spellStart"/>
       <w:r>
         <w:t>BridgeAPI</w:t>
       </w:r>
-      <w:r>
-        <w:t xml:space="preserve"> е отговорен за получаване на данните от локалния сървър и предоставянето им на уеб приложението. Този API е изграден с помощта на ASP.NET Core MVC, което позволява стандартизирани заявки и отговори. Това означава, че потребителите могат да създават свои собствени приложения, които могат да комуникират със системата, като използват предварително зададения брой операции и стандартните отговори на API. Това прави системата силно адаптивна, тъй като потребителите могат да създават свои собствени приложения за наблюдение и контрол на своите устройства, вместо да разчитат единствено на уеб приложението, предоставено със системата.</w:t>
+      <w:proofErr w:type="spellEnd"/>
+      <w:r>
+        <w:t xml:space="preserve"> е отговорен за получаване на данните от локалния сървър и предоставянето им на уеб приложението. Този API е изграден с помощта на ASP.NET </w:t>
+      </w:r>
+      <w:proofErr w:type="spellStart"/>
+      <w:r>
+        <w:t>Core</w:t>
+      </w:r>
+      <w:proofErr w:type="spellEnd"/>
+      <w:r>
+        <w:t xml:space="preserve"> MVC, което позволява стандартизирани заявки и отговори. Това означава, че потребителите могат да създават свои собствени приложения, които могат да комуникират със системата, като използват предварително зададения брой операции и стандартните отговори на API. Това прави системата силно адаптивна, тъй като потребителите могат да създават свои собствени приложения за наблюдение и контрол на своите устройства, вместо да разчитат единствено на уеб приложението, предоставено със системата.</w:t>
       </w:r>
     </w:p>
     <w:p>
       <w:r>
         <w:t xml:space="preserve">Уеб приложението е мястото, където потребителите могат да преглеждат данните на устройството и да правят заявки към </w:t>
       </w:r>
+      <w:proofErr w:type="spellStart"/>
       <w:r>
         <w:t>BridgeAPI</w:t>
       </w:r>
-      <w:r>
-        <w:t xml:space="preserve">. Уеб приложението също е изградено с помощта на ASP.NET Core MVC, което улеснява комуникацията с API. Уеб приложението предоставя лесен за използване интерфейс за наблюдение на данните на </w:t>
+      <w:proofErr w:type="spellEnd"/>
+      <w:r>
+        <w:t xml:space="preserve">. Уеб приложението също е изградено с помощта на ASP.NET </w:t>
+      </w:r>
+      <w:proofErr w:type="spellStart"/>
+      <w:r>
+        <w:t>Core</w:t>
+      </w:r>
+      <w:proofErr w:type="spellEnd"/>
+      <w:r>
+        <w:t xml:space="preserve"> MVC, което улеснява комуникацията с API. Уеб приложението предоставя лесен за използване интерфейс за наблюдение на данните на </w:t>
       </w:r>
       <w:r>
         <w:lastRenderedPageBreak/>
@@ -8118,9 +9800,11 @@
       <w:r>
         <w:t xml:space="preserve">Комуникацията между слоевете е защитена и както уеб приложението, така и локалният сървър трябва да се удостоверят в </w:t>
       </w:r>
+      <w:proofErr w:type="spellStart"/>
       <w:r>
         <w:t>BridgeAPI</w:t>
       </w:r>
+      <w:proofErr w:type="spellEnd"/>
       <w:r>
         <w:t>, за да функционират. Това осигурява силни мерки за сигурност за защита на потребителските данни и предотвратяване на неоторизиран достъп до системата.</w:t>
       </w:r>
@@ -8134,11 +9818,21 @@
       <w:r>
         <w:t xml:space="preserve">В обобщение, Интернет на нещата системата за домашна сигурност, модернизация и мониторинг на здравето се състои от физически Интернет на нещата устройства, които генерират данни за домашната среда и здравето на нейните обитатели. Локалният сървър действа като централен център на системата, като събира и съхранява данните, генерирани от Интернет на нещата устройствата в базата данни на SQL Server. </w:t>
       </w:r>
+      <w:proofErr w:type="spellStart"/>
       <w:r>
         <w:t>BridgeAPI</w:t>
       </w:r>
-      <w:r>
-        <w:t xml:space="preserve"> предоставя сигурен RESTful API за достъп до данните, съхранени в базата данни, а уеб приложението предоставя удобен за потребителите интерфейс за достъп и наблюдение на техните устройства и здравни данни. Заедно тези компоненти образуват мощна система, която може да помогне на потребителите да наблюдават домовете и здравето си в реално време и да предприемат действия, ако е необходимо.</w:t>
+      <w:proofErr w:type="spellEnd"/>
+      <w:r>
+        <w:t xml:space="preserve"> предоставя сигурен </w:t>
+      </w:r>
+      <w:proofErr w:type="spellStart"/>
+      <w:r>
+        <w:t>RESTful</w:t>
+      </w:r>
+      <w:proofErr w:type="spellEnd"/>
+      <w:r>
+        <w:t xml:space="preserve"> API за достъп до данните, съхранени в базата данни, а уеб приложението предоставя удобен за потребителите интерфейс за достъп и наблюдение на техните устройства и здравни данни. Заедно тези компоненти образуват мощна система, която може да помогне на потребителите да наблюдават домовете и здравето си в реално време и да предприемат действия, ако е необходимо.</w:t>
       </w:r>
     </w:p>
     <w:p>
@@ -8187,15 +9881,19 @@
       <w:r>
         <w:t xml:space="preserve">След като данните бъдат извлечени, локалният сървър ги съхранява в съответната таблица в базата данни. След това потребителят може да получи достъп до тези данни чрез уеб приложението, което прави заявки към </w:t>
       </w:r>
+      <w:proofErr w:type="spellStart"/>
       <w:r>
         <w:t>BridgeAPI</w:t>
       </w:r>
+      <w:proofErr w:type="spellEnd"/>
       <w:r>
         <w:t xml:space="preserve"> на локалния сървър. </w:t>
       </w:r>
+      <w:proofErr w:type="spellStart"/>
       <w:r>
         <w:t>BridgeAPI</w:t>
       </w:r>
+      <w:proofErr w:type="spellEnd"/>
       <w:r>
         <w:t xml:space="preserve"> получава заявката и извлича данните от базата данни. След това данните се връщат към уеб приложението под формата на JSON отговор.</w:t>
       </w:r>
@@ -8213,9 +9911,11 @@
       <w:r>
         <w:t xml:space="preserve">Комуникация между </w:t>
       </w:r>
+      <w:proofErr w:type="spellStart"/>
       <w:r>
         <w:t>BridgeAPI</w:t>
       </w:r>
+      <w:proofErr w:type="spellEnd"/>
       <w:r>
         <w:t xml:space="preserve"> и уеб приложението</w:t>
       </w:r>
@@ -8225,9 +9925,11 @@
       <w:r>
         <w:t xml:space="preserve">Комуникацията между уеб приложението и </w:t>
       </w:r>
+      <w:proofErr w:type="spellStart"/>
       <w:r>
         <w:t>BridgeAPI</w:t>
       </w:r>
+      <w:proofErr w:type="spellEnd"/>
       <w:r>
         <w:t xml:space="preserve"> е важна част от цялата система. Той позволява на потребителя да взаимодейства със своите </w:t>
       </w:r>
@@ -8242,21 +9944,38 @@
       <w:r>
         <w:t xml:space="preserve">Уеб приложението и </w:t>
       </w:r>
+      <w:proofErr w:type="spellStart"/>
       <w:r>
         <w:t>BridgeAPI</w:t>
       </w:r>
-      <w:r>
-        <w:t xml:space="preserve"> комуникират чрез RESTful </w:t>
-      </w:r>
-      <w:r>
-        <w:t>апликационен програмистки интерфейс</w:t>
+      <w:proofErr w:type="spellEnd"/>
+      <w:r>
+        <w:t xml:space="preserve"> комуникират чрез </w:t>
+      </w:r>
+      <w:proofErr w:type="spellStart"/>
+      <w:r>
+        <w:t>RESTful</w:t>
+      </w:r>
+      <w:proofErr w:type="spellEnd"/>
+      <w:r>
+        <w:t xml:space="preserve"> </w:t>
+      </w:r>
+      <w:proofErr w:type="spellStart"/>
+      <w:r>
+        <w:t>апликационен</w:t>
+      </w:r>
+      <w:proofErr w:type="spellEnd"/>
+      <w:r>
+        <w:t xml:space="preserve"> програмистки интерфейс</w:t>
       </w:r>
       <w:r>
         <w:t xml:space="preserve"> заявки. Това означава, че уеб приложението изпраща HTTP заявки към </w:t>
       </w:r>
+      <w:proofErr w:type="spellStart"/>
       <w:r>
         <w:t>BridgeAPI</w:t>
       </w:r>
+      <w:proofErr w:type="spellEnd"/>
       <w:r>
         <w:t xml:space="preserve">, който след това </w:t>
       </w:r>
@@ -8264,9 +9983,11 @@
         <w:lastRenderedPageBreak/>
         <w:t xml:space="preserve">отговаря с исканите данни. </w:t>
       </w:r>
+      <w:proofErr w:type="spellStart"/>
       <w:r>
         <w:t>BridgeAPI</w:t>
       </w:r>
+      <w:proofErr w:type="spellEnd"/>
       <w:r>
         <w:t xml:space="preserve"> действа като посредник между уеб приложението и </w:t>
       </w:r>
@@ -8281,15 +10002,19 @@
       <w:r>
         <w:t xml:space="preserve">Когато потребителят отвори уеб приложението, то изпраща заявка до </w:t>
       </w:r>
+      <w:proofErr w:type="spellStart"/>
       <w:r>
         <w:t>BridgeAPI</w:t>
       </w:r>
+      <w:proofErr w:type="spellEnd"/>
       <w:r>
         <w:t xml:space="preserve"> за списък с налични устройства. </w:t>
       </w:r>
+      <w:proofErr w:type="spellStart"/>
       <w:r>
         <w:t>BridgeAPI</w:t>
       </w:r>
+      <w:proofErr w:type="spellEnd"/>
       <w:r>
         <w:t xml:space="preserve"> извлича списъка с устройства от базата данни и го връща в уеб приложението като JSON обект. След това уеб приложението показва списъка с устройства на потребителя.</w:t>
       </w:r>
@@ -8298,15 +10023,19 @@
       <w:r>
         <w:t xml:space="preserve">Когато потребителят избере устройство, уеб приложението изпраща заявка до </w:t>
       </w:r>
+      <w:proofErr w:type="spellStart"/>
       <w:r>
         <w:t>BridgeAPI</w:t>
       </w:r>
+      <w:proofErr w:type="spellEnd"/>
       <w:r>
         <w:t xml:space="preserve"> за данните на устройството. </w:t>
       </w:r>
+      <w:proofErr w:type="spellStart"/>
       <w:r>
         <w:t>BridgeAPI</w:t>
       </w:r>
+      <w:proofErr w:type="spellEnd"/>
       <w:r>
         <w:t xml:space="preserve"> извлича данните за устройството от базата данни и ги връща в уеб приложението като JSON обект. След това уеб приложението показва данните за устройството на потребителя.</w:t>
       </w:r>
@@ -8315,27 +10044,43 @@
       <w:r>
         <w:t xml:space="preserve">Ако потребителят иска да извърши действие на устройство, като например да го включи или изключи, уеб приложението изпраща заявка до </w:t>
       </w:r>
+      <w:proofErr w:type="spellStart"/>
       <w:r>
         <w:t>BridgeAPI</w:t>
       </w:r>
+      <w:proofErr w:type="spellEnd"/>
       <w:r>
         <w:t xml:space="preserve"> с желаното действие и ID на устройството. След това </w:t>
       </w:r>
+      <w:proofErr w:type="spellStart"/>
       <w:r>
         <w:t>BridgeAPI</w:t>
       </w:r>
-      <w:r>
-        <w:t xml:space="preserve"> изпраща заявката за действие до IoT устройството, което изпълнява действието и изпраща отговор обратно на </w:t>
-      </w:r>
+      <w:proofErr w:type="spellEnd"/>
+      <w:r>
+        <w:t xml:space="preserve"> изпраща заявката за действие до </w:t>
+      </w:r>
+      <w:proofErr w:type="spellStart"/>
+      <w:r>
+        <w:t>IoT</w:t>
+      </w:r>
+      <w:proofErr w:type="spellEnd"/>
+      <w:r>
+        <w:t xml:space="preserve"> устройството, което изпълнява действието и изпраща отговор обратно на </w:t>
+      </w:r>
+      <w:proofErr w:type="spellStart"/>
       <w:r>
         <w:t>BridgeAPI</w:t>
       </w:r>
+      <w:proofErr w:type="spellEnd"/>
       <w:r>
         <w:t xml:space="preserve">. След това </w:t>
       </w:r>
+      <w:proofErr w:type="spellStart"/>
       <w:r>
         <w:t>BridgeAPI</w:t>
       </w:r>
+      <w:proofErr w:type="spellEnd"/>
       <w:r>
         <w:t xml:space="preserve"> връща отговора на уеб приложението като JSON обект.</w:t>
       </w:r>
@@ -8344,34 +10089,58 @@
       <w:r>
         <w:t xml:space="preserve">Комуникацията между уеб приложението и </w:t>
       </w:r>
+      <w:proofErr w:type="spellStart"/>
       <w:r>
         <w:t>BridgeAPI</w:t>
       </w:r>
+      <w:proofErr w:type="spellEnd"/>
       <w:r>
         <w:t xml:space="preserve"> е защитена чрез HTTPS протокол. Това гарантира, че всички данни, прехвърляни между двете, са криптирани и защитени. Освен това </w:t>
       </w:r>
+      <w:proofErr w:type="spellStart"/>
       <w:r>
         <w:t>BridgeAPI</w:t>
       </w:r>
-      <w:r>
-        <w:t xml:space="preserve"> прилага удостоверяване, базирано на токени, за да гарантира, че само оторизирани потребители имат достъп до системата.</w:t>
-      </w:r>
-    </w:p>
-    <w:p>
+      <w:proofErr w:type="spellEnd"/>
+      <w:r>
+        <w:t xml:space="preserve"> прилага удостоверяване, базирано на </w:t>
+      </w:r>
+      <w:proofErr w:type="spellStart"/>
+      <w:r>
+        <w:t>токени</w:t>
+      </w:r>
+      <w:proofErr w:type="spellEnd"/>
+      <w:r>
+        <w:t>, за да гарантира, че само оторизирани потребители имат достъп до системата.</w:t>
+      </w:r>
+    </w:p>
+    <w:p>
+      <w:proofErr w:type="spellStart"/>
       <w:r>
         <w:t>BridgeAPI</w:t>
       </w:r>
-      <w:r>
-        <w:t xml:space="preserve"> е проектиран да обработва множество заявки едновременно, което го прави ефективен и мащабируем. Той може да обработва заявки от множество потребители и устройства едновременно, без да компрометира производителността.</w:t>
+      <w:proofErr w:type="spellEnd"/>
+      <w:r>
+        <w:t xml:space="preserve"> е проектиран да обработва множество заявки едновременно, което го прави ефективен и </w:t>
+      </w:r>
+      <w:proofErr w:type="spellStart"/>
+      <w:r>
+        <w:t>мащабируем</w:t>
+      </w:r>
+      <w:proofErr w:type="spellEnd"/>
+      <w:r>
+        <w:t>. Той може да обработва заявки от множество потребители и устройства едновременно, без да компрометира производителността.</w:t>
       </w:r>
     </w:p>
     <w:p>
       <w:r>
         <w:t xml:space="preserve">Като цяло комуникацията между уеб приложението и </w:t>
       </w:r>
+      <w:proofErr w:type="spellStart"/>
       <w:r>
         <w:t>BridgeAPI</w:t>
       </w:r>
+      <w:proofErr w:type="spellEnd"/>
       <w:r>
         <w:t xml:space="preserve"> е съществена част от системната архитектура. Той позволява на потребителя да взаимодейства със своите </w:t>
       </w:r>
@@ -8381,9 +10150,11 @@
       <w:r>
         <w:t xml:space="preserve"> устройства по удобен за потребителя начин, докато </w:t>
       </w:r>
+      <w:proofErr w:type="spellStart"/>
       <w:r>
         <w:t>BridgeAPI</w:t>
       </w:r>
+      <w:proofErr w:type="spellEnd"/>
       <w:r>
         <w:t xml:space="preserve"> обработва всички сложни операции във фонов режим.</w:t>
       </w:r>
@@ -8399,9 +10170,11 @@
       <w:r>
         <w:t xml:space="preserve">Комуникация между </w:t>
       </w:r>
+      <w:proofErr w:type="spellStart"/>
       <w:r>
         <w:t>BridgeAPI</w:t>
       </w:r>
+      <w:proofErr w:type="spellEnd"/>
       <w:r>
         <w:t xml:space="preserve"> и локалния сървър</w:t>
       </w:r>
@@ -8411,9 +10184,11 @@
       <w:r>
         <w:t xml:space="preserve">Както бе споменато по-рано, локалният сървър и </w:t>
       </w:r>
+      <w:proofErr w:type="spellStart"/>
       <w:r>
         <w:t>BridgeAPI</w:t>
       </w:r>
+      <w:proofErr w:type="spellEnd"/>
       <w:r>
         <w:t xml:space="preserve"> комуникират чрез протокола за контрол на предаването (TCP). Това е </w:t>
       </w:r>
@@ -8426,9 +10201,11 @@
       <w:r>
         <w:t xml:space="preserve">Процесът на комуникация започва с локалния сървър, който установява TCP връзка с </w:t>
       </w:r>
+      <w:proofErr w:type="spellStart"/>
       <w:r>
         <w:t>BridgeAPI</w:t>
       </w:r>
+      <w:proofErr w:type="spellEnd"/>
       <w:r>
         <w:t>, използвайки IP адреса и номера на порта на API. След като връзката бъде установена, двете организации могат да обменят данни.</w:t>
       </w:r>
@@ -8437,9 +10214,11 @@
       <w:r>
         <w:t xml:space="preserve">Локалният сървър използва персонализиран протокол за изпращане на данни към </w:t>
       </w:r>
+      <w:proofErr w:type="spellStart"/>
       <w:r>
         <w:t>BridgeAPI</w:t>
       </w:r>
+      <w:proofErr w:type="spellEnd"/>
       <w:r>
         <w:t>. Този протокол включва заглавие и полезен товар. Заглавието съдържа информация за типа и размера на полезния товар, както и друга подходяща информация, като например адресите на източника и местоназначението.</w:t>
       </w:r>
@@ -8448,17 +10227,21 @@
       <w:r>
         <w:t xml:space="preserve">Полезният товар съдържа действителните данни, които локалният сървър иска да изпрати на </w:t>
       </w:r>
+      <w:proofErr w:type="spellStart"/>
       <w:r>
         <w:t>BridgeAPI</w:t>
       </w:r>
+      <w:proofErr w:type="spellEnd"/>
       <w:r>
         <w:t>. Тези данни могат да бъдат във всякакъв формат, като двоичен или текстов, в зависимост от нуждите на приложението.</w:t>
       </w:r>
     </w:p>
     <w:p>
+      <w:proofErr w:type="spellStart"/>
       <w:r>
         <w:t>BridgeAPI</w:t>
       </w:r>
+      <w:proofErr w:type="spellEnd"/>
       <w:r>
         <w:t>, при получаване на данните от локалния сървър, проверява заглавката, за да определи типа и размера на полезния товар. След това извлича полезния товар и го обработва съответно.</w:t>
       </w:r>
@@ -8467,9 +10250,11 @@
       <w:r>
         <w:t xml:space="preserve">По същия начин, когато </w:t>
       </w:r>
+      <w:proofErr w:type="spellStart"/>
       <w:r>
         <w:t>BridgeAPI</w:t>
       </w:r>
+      <w:proofErr w:type="spellEnd"/>
       <w:r>
         <w:t xml:space="preserve"> трябва да изпрати данни към локалния сървър, той използва същия персонализиран протокол. Той създава заглавка, която включва информация за полезния товар, и след това прикачва самия полезен товар. Полезният товар може да бъде всякакви данни, като актуализации на състоянието, показания на сензори или друга подходяща информация.</w:t>
       </w:r>
@@ -8478,9 +10263,11 @@
       <w:r>
         <w:t xml:space="preserve">Локалният сървър, при получаване на данните от </w:t>
       </w:r>
+      <w:proofErr w:type="spellStart"/>
       <w:r>
         <w:t>BridgeAPI</w:t>
       </w:r>
+      <w:proofErr w:type="spellEnd"/>
       <w:r>
         <w:t>, проверява заглавката, за да определи типа и размера на полезния товар. След това извлича полезния товар и го обработва съответно.</w:t>
       </w:r>
@@ -8489,9 +10276,11 @@
       <w:r>
         <w:t xml:space="preserve">Този процес на обмен на данни между локалния сървър и </w:t>
       </w:r>
+      <w:proofErr w:type="spellStart"/>
       <w:r>
         <w:t>BridgeAPI</w:t>
       </w:r>
+      <w:proofErr w:type="spellEnd"/>
       <w:r>
         <w:t xml:space="preserve"> се извършва непрекъснато, когато нови данни станат достъпни или когато се изискват актуализации. Това гарантира, че локалният сървър винаги разполага с най-актуалната информация за </w:t>
       </w:r>
@@ -8506,9 +10295,11 @@
       <w:r>
         <w:t xml:space="preserve">Използването на TCP като основен протокол гарантира, че комуникацията между локалния сървър и </w:t>
       </w:r>
+      <w:proofErr w:type="spellStart"/>
       <w:r>
         <w:t>BridgeAPI</w:t>
       </w:r>
+      <w:proofErr w:type="spellEnd"/>
       <w:r>
         <w:t xml:space="preserve"> е надеждна и последователна. TCP предоставя функции като проверка на грешки, </w:t>
       </w:r>
@@ -8521,9 +10312,11 @@
       <w:r>
         <w:t xml:space="preserve">Освен това персонализираният протокол, използван от локалния сървър и </w:t>
       </w:r>
+      <w:proofErr w:type="spellStart"/>
       <w:r>
         <w:t>BridgeAPI</w:t>
       </w:r>
+      <w:proofErr w:type="spellEnd"/>
       <w:r>
         <w:t xml:space="preserve">, позволява обмен на всякакъв тип данни във всякакъв формат, което го прави гъвкаво и адаптивно решение за всяко </w:t>
       </w:r>
@@ -8538,9 +10331,11 @@
       <w:r>
         <w:t xml:space="preserve">В обобщение, комуникацията между локалния сървър и </w:t>
       </w:r>
+      <w:proofErr w:type="spellStart"/>
       <w:r>
         <w:t>BridgeAPI</w:t>
       </w:r>
+      <w:proofErr w:type="spellEnd"/>
       <w:r>
         <w:t xml:space="preserve"> с помощта на TCP е надеждно, последователно и гъвкаво решение за обмен на данни между двете единици. Използването на персонализиран протокол позволява обмен на всякакъв тип данни, докато TCP гарантира, че комуникацията е точна и ефективна.</w:t>
       </w:r>
@@ -8769,6 +10564,9 @@
       <w:pPr>
         <w:pStyle w:val="Caption"/>
         <w:jc w:val="center"/>
+        <w:rPr>
+          <w:lang w:val="en-US"/>
+        </w:rPr>
         <w:sectPr>
           <w:pgSz w:w="16838" w:h="11906" w:orient="landscape"/>
           <w:pgMar w:top="1418" w:right="1701" w:bottom="1418" w:left="1418" w:header="709" w:footer="709" w:gutter="0"/>
@@ -8801,8 +10599,10 @@
       </w:r>
       <w:bookmarkEnd w:id="55"/>
       <w:r>
-        <w:t>картогра</w:t>
-      </w:r>
+        <w:t>картограф</w:t>
+      </w:r>
+      <w:bookmarkStart w:id="56" w:name="_GoBack"/>
+      <w:bookmarkEnd w:id="56"/>
     </w:p>
     <w:p>
       <w:pPr>
@@ -8825,17 +10625,65 @@
     </w:p>
     <w:p>
       <w:r>
-        <w:t>Класът Database е отговорен за свързването към базата данни и управлението на връзката. Той съдържа методи за изпълнение на заявки и извличане на данни от базата данни. Класът Database също обработва картографирането на обекти към таблици и колони на база данни.</w:t>
-      </w:r>
-    </w:p>
-    <w:p>
-      <w:r>
-        <w:t>Класът Table представлява таблица от база данни. Той съдържа методи за извършване на CRUD (създаване, четене, актуализиране, изтриване) операции върху данните в таблицата. Класът Table също обработва картографирането на обекти към колоните в таблицата.</w:t>
-      </w:r>
-    </w:p>
-    <w:p>
-      <w:r>
-        <w:t>Класът Column представлява колона в таблица на база данни. Той съдържа информация за колоната, като нейното име, тип данни и ограничения. Класът Column също управлява картографирането на свойствата на обекта към колоната в таблицата.</w:t>
+        <w:t xml:space="preserve">Класът </w:t>
+      </w:r>
+      <w:proofErr w:type="spellStart"/>
+      <w:r>
+        <w:t>Database</w:t>
+      </w:r>
+      <w:proofErr w:type="spellEnd"/>
+      <w:r>
+        <w:t xml:space="preserve"> е отговорен за свързването към базата данни и управлението на връзката. Той съдържа методи за изпълнение на заявки и извличане на данни от базата данни. Класът </w:t>
+      </w:r>
+      <w:proofErr w:type="spellStart"/>
+      <w:r>
+        <w:t>Database</w:t>
+      </w:r>
+      <w:proofErr w:type="spellEnd"/>
+      <w:r>
+        <w:t xml:space="preserve"> също обработва картографирането на обекти към таблици и колони на база данни.</w:t>
+      </w:r>
+    </w:p>
+    <w:p>
+      <w:r>
+        <w:t xml:space="preserve">Класът </w:t>
+      </w:r>
+      <w:proofErr w:type="spellStart"/>
+      <w:r>
+        <w:t>Table</w:t>
+      </w:r>
+      <w:proofErr w:type="spellEnd"/>
+      <w:r>
+        <w:t xml:space="preserve"> представлява таблица от база данни. Той съдържа методи за извършване на CRUD (създаване, четене, актуализиране, изтриване) операции върху данните в таблицата. Класът </w:t>
+      </w:r>
+      <w:proofErr w:type="spellStart"/>
+      <w:r>
+        <w:t>Table</w:t>
+      </w:r>
+      <w:proofErr w:type="spellEnd"/>
+      <w:r>
+        <w:t xml:space="preserve"> също обработва картографирането на обекти към колоните в таблицата.</w:t>
+      </w:r>
+    </w:p>
+    <w:p>
+      <w:r>
+        <w:t xml:space="preserve">Класът </w:t>
+      </w:r>
+      <w:proofErr w:type="spellStart"/>
+      <w:r>
+        <w:t>Column</w:t>
+      </w:r>
+      <w:proofErr w:type="spellEnd"/>
+      <w:r>
+        <w:t xml:space="preserve"> представлява колона в таблица на база данни. Той съдържа информация за колоната, като нейното име, тип данни и ограничения. Класът </w:t>
+      </w:r>
+      <w:proofErr w:type="spellStart"/>
+      <w:r>
+        <w:t>Column</w:t>
+      </w:r>
+      <w:proofErr w:type="spellEnd"/>
+      <w:r>
+        <w:t xml:space="preserve"> също управлява картографирането на свойствата на обекта към колоната в таблицата.</w:t>
       </w:r>
     </w:p>
     <w:p>
@@ -8888,38 +10736,59 @@
       <w:r>
         <w:t>(</w:t>
       </w:r>
+      <w:proofErr w:type="spellStart"/>
       <w:r>
         <w:t>Id</w:t>
       </w:r>
+      <w:proofErr w:type="spellEnd"/>
       <w:r>
         <w:t xml:space="preserve">, </w:t>
       </w:r>
-      <w:r>
-        <w:t xml:space="preserve">int), </w:t>
+      <w:proofErr w:type="spellStart"/>
+      <w:r>
+        <w:t>int</w:t>
+      </w:r>
+      <w:proofErr w:type="spellEnd"/>
+      <w:r>
+        <w:t xml:space="preserve">), </w:t>
       </w:r>
       <w:r>
         <w:t>създаден (</w:t>
       </w:r>
+      <w:proofErr w:type="spellStart"/>
       <w:r>
         <w:t>Created</w:t>
       </w:r>
+      <w:proofErr w:type="spellEnd"/>
       <w:r>
         <w:t xml:space="preserve">, </w:t>
       </w:r>
-      <w:r>
-        <w:t xml:space="preserve">datetime(2)) и </w:t>
+      <w:proofErr w:type="spellStart"/>
+      <w:r>
+        <w:t>datetime</w:t>
+      </w:r>
+      <w:proofErr w:type="spellEnd"/>
+      <w:r>
+        <w:t xml:space="preserve">(2)) и </w:t>
       </w:r>
       <w:r>
         <w:t>уникалния идентификатор на устройството (</w:t>
       </w:r>
+      <w:proofErr w:type="spellStart"/>
       <w:r>
         <w:t>DeviceId</w:t>
       </w:r>
+      <w:proofErr w:type="spellEnd"/>
       <w:r>
         <w:t xml:space="preserve">, </w:t>
       </w:r>
-      <w:r>
-        <w:t xml:space="preserve">int) като външен </w:t>
+      <w:proofErr w:type="spellStart"/>
+      <w:r>
+        <w:t>int</w:t>
+      </w:r>
+      <w:proofErr w:type="spellEnd"/>
+      <w:r>
+        <w:t xml:space="preserve">) като външен </w:t>
       </w:r>
       <w:r>
         <w:lastRenderedPageBreak/>
@@ -8944,38 +10813,82 @@
       <w:r>
         <w:t xml:space="preserve"> </w:t>
       </w:r>
-      <w:bookmarkStart w:id="56" w:name="_Toc132833855"/>
+      <w:bookmarkStart w:id="57" w:name="_Toc132833855"/>
       <w:r>
         <w:t xml:space="preserve">Обектно релационен картограф (ORM) </w:t>
       </w:r>
       <w:r>
         <w:t xml:space="preserve">– </w:t>
       </w:r>
-      <w:r>
-        <w:t>Entity Framework Core</w:t>
-      </w:r>
-      <w:bookmarkEnd w:id="56"/>
+      <w:proofErr w:type="spellStart"/>
+      <w:r>
+        <w:t>Entity</w:t>
+      </w:r>
+      <w:proofErr w:type="spellEnd"/>
+      <w:r>
+        <w:t xml:space="preserve"> Framework </w:t>
+      </w:r>
+      <w:proofErr w:type="spellStart"/>
+      <w:r>
+        <w:t>Core</w:t>
+      </w:r>
+      <w:bookmarkEnd w:id="57"/>
+      <w:proofErr w:type="spellEnd"/>
     </w:p>
     <w:p>
       <w:r>
         <w:t xml:space="preserve">От друга страна, </w:t>
       </w:r>
+      <w:proofErr w:type="spellStart"/>
       <w:r>
         <w:t>BridgeAPI</w:t>
       </w:r>
-      <w:r>
-        <w:t xml:space="preserve"> използва EF Core, популярна </w:t>
+      <w:proofErr w:type="spellEnd"/>
+      <w:r>
+        <w:t xml:space="preserve"> използва EF </w:t>
+      </w:r>
+      <w:proofErr w:type="spellStart"/>
+      <w:r>
+        <w:t>Core</w:t>
+      </w:r>
+      <w:proofErr w:type="spellEnd"/>
+      <w:r>
+        <w:t xml:space="preserve">, популярна </w:t>
       </w:r>
       <w:r>
         <w:t xml:space="preserve">обектно релационен картограф (ORM) </w:t>
       </w:r>
       <w:r>
-        <w:t>рамка с отворен код за .NET. EF Core предоставя удобен начин за взаимодействие с базата данни, като позволява на разработчиците да работят с обекти и техните връзки, вместо директно да взаимодействат с основните таблици на базата данни. Това улеснява прилагането на сложни заявки и гарантира сигурността на данните чрез предотвратяване на атаки чрез SQL инжектиране.</w:t>
-      </w:r>
-    </w:p>
-    <w:p>
-      <w:r>
-        <w:t xml:space="preserve">EF Core използва подход на първо място с кода за проектиране на база данни, което означава, че схемата на базата данни на системата е дефинирана в C# код, а не в SQL скриптове. Това улеснява извършването на промени в схемата на базата данни и гарантира, че схемата винаги е в синхрон с кода. Освен това EF Core предоставя редица други предимства, като автоматично управление на транзакции и вградена поддръжка за </w:t>
+        <w:t xml:space="preserve">рамка с отворен код за .NET. EF </w:t>
+      </w:r>
+      <w:proofErr w:type="spellStart"/>
+      <w:r>
+        <w:t>Core</w:t>
+      </w:r>
+      <w:proofErr w:type="spellEnd"/>
+      <w:r>
+        <w:t xml:space="preserve"> предоставя удобен начин за взаимодействие с базата данни, като позволява на разработчиците да работят с обекти и техните връзки, вместо директно да взаимодействат с основните таблици на базата данни. Това улеснява прилагането на сложни заявки и гарантира сигурността на данните чрез предотвратяване на атаки чрез SQL инжектиране.</w:t>
+      </w:r>
+    </w:p>
+    <w:p>
+      <w:r>
+        <w:t xml:space="preserve">EF </w:t>
+      </w:r>
+      <w:proofErr w:type="spellStart"/>
+      <w:r>
+        <w:t>Core</w:t>
+      </w:r>
+      <w:proofErr w:type="spellEnd"/>
+      <w:r>
+        <w:t xml:space="preserve"> използва подход на първо място с кода за проектиране на база данни, което означава, че схемата на базата данни на системата е дефинирана в C# код, а не в SQL скриптове. Това улеснява извършването на промени в схемата на базата данни и гарантира, че схемата винаги е в синхрон с кода. Освен това EF </w:t>
+      </w:r>
+      <w:proofErr w:type="spellStart"/>
+      <w:r>
+        <w:t>Core</w:t>
+      </w:r>
+      <w:proofErr w:type="spellEnd"/>
+      <w:r>
+        <w:t xml:space="preserve"> предоставя редица други предимства, като автоматично управление на транзакции и вградена поддръжка за </w:t>
       </w:r>
       <w:r>
         <w:t>каширане</w:t>
@@ -8992,11 +10905,21 @@
         <w:t xml:space="preserve">обектно релационен картограф (ORM) </w:t>
       </w:r>
       <w:r>
-        <w:t xml:space="preserve">система за локалния сървър и EF Core за </w:t>
-      </w:r>
+        <w:t xml:space="preserve">система за локалния сървър и EF </w:t>
+      </w:r>
+      <w:proofErr w:type="spellStart"/>
+      <w:r>
+        <w:t>Core</w:t>
+      </w:r>
+      <w:proofErr w:type="spellEnd"/>
+      <w:r>
+        <w:t xml:space="preserve"> за </w:t>
+      </w:r>
+      <w:proofErr w:type="spellStart"/>
       <w:r>
         <w:t>BridgeAPI</w:t>
       </w:r>
+      <w:proofErr w:type="spellEnd"/>
       <w:r>
         <w:t>, системата гарантира, че може да се справи както с гъвкавите нужди за съхранение на Интернет на нещата устройства, така и с изискванията за сигурност на едно модерно уеб приложение. Този подход позволява на системата да бъде гъвкава и адаптивна към нови устройства и променящи се изисквания, като същевременно гарантира сигурността и целостта на данните.</w:t>
       </w:r>
@@ -9005,41 +10928,75 @@
       <w:pPr>
         <w:pStyle w:val="Heading2"/>
       </w:pPr>
-      <w:bookmarkStart w:id="57" w:name="_Toc119855818"/>
-      <w:bookmarkStart w:id="58" w:name="_Toc132833856"/>
+      <w:bookmarkStart w:id="58" w:name="_Toc119855818"/>
+      <w:bookmarkStart w:id="59" w:name="_Toc132833856"/>
       <w:r>
         <w:lastRenderedPageBreak/>
         <w:t>Наличие на потребителски интерфейс (конзолен, графичен, уеб)</w:t>
       </w:r>
-      <w:bookmarkEnd w:id="57"/>
       <w:bookmarkEnd w:id="58"/>
+      <w:bookmarkEnd w:id="59"/>
     </w:p>
     <w:p>
       <w:pPr>
         <w:pStyle w:val="Heading1"/>
       </w:pPr>
-      <w:bookmarkStart w:id="59" w:name="_Тестване"/>
-      <w:bookmarkStart w:id="60" w:name="_Toc119855819"/>
-      <w:bookmarkStart w:id="61" w:name="_Toc132833857"/>
-      <w:bookmarkEnd w:id="59"/>
+      <w:bookmarkStart w:id="60" w:name="_Тестване"/>
+      <w:bookmarkStart w:id="61" w:name="_Toc119855819"/>
+      <w:bookmarkStart w:id="62" w:name="_Toc132833857"/>
+      <w:bookmarkEnd w:id="60"/>
       <w:r>
         <w:t>Ефективност и бързодействие на решението</w:t>
       </w:r>
-      <w:bookmarkEnd w:id="60"/>
       <w:bookmarkEnd w:id="61"/>
-    </w:p>
-    <w:p>
-      <w:r>
-        <w:t>По отношение на изпълнението на код, този вид приложение би било много ефективно, защото използва съвременни технологии като .NET Core, TCP протокол и персонализиран ORM. .NET Core е известен със своята производителност и мащабируемост, което го прави чудесен избор за изграждане на високопроизводителни приложения. TCP протоколът е широко използван заради своята надеждност, а персонализираният ORM гарантира ефективно съхранение и извличане на данни.</w:t>
-      </w:r>
-    </w:p>
-    <w:p>
-      <w:r>
-        <w:t xml:space="preserve">От гледна точка на архитектурния дизайн, това приложение е проектирано с мисъл за мащабируемост и разширяемост, което позволява на потребителите да добавят толкова устройства, колкото желаят, и да конфигурират как данните за устройството да се записват в базата данни. Използването на </w:t>
-      </w:r>
+      <w:bookmarkEnd w:id="62"/>
+    </w:p>
+    <w:p>
+      <w:r>
+        <w:t xml:space="preserve">По отношение на изпълнението на код, този вид приложение би било много ефективно, защото използва съвременни технологии като .NET </w:t>
+      </w:r>
+      <w:proofErr w:type="spellStart"/>
+      <w:r>
+        <w:t>Core</w:t>
+      </w:r>
+      <w:proofErr w:type="spellEnd"/>
+      <w:r>
+        <w:t xml:space="preserve">, TCP протокол и персонализиран ORM. .NET </w:t>
+      </w:r>
+      <w:proofErr w:type="spellStart"/>
+      <w:r>
+        <w:t>Core</w:t>
+      </w:r>
+      <w:proofErr w:type="spellEnd"/>
+      <w:r>
+        <w:t xml:space="preserve"> е известен със своята производителност и </w:t>
+      </w:r>
+      <w:proofErr w:type="spellStart"/>
+      <w:r>
+        <w:t>мащабируемост</w:t>
+      </w:r>
+      <w:proofErr w:type="spellEnd"/>
+      <w:r>
+        <w:t>, което го прави чудесен избор за изграждане на високопроизводителни приложения. TCP протоколът е широко използван заради своята надеждност, а персонализираният ORM гарантира ефективно съхранение и извличане на данни.</w:t>
+      </w:r>
+    </w:p>
+    <w:p>
+      <w:r>
+        <w:t xml:space="preserve">От гледна точка на архитектурния дизайн, това приложение е проектирано с мисъл за </w:t>
+      </w:r>
+      <w:proofErr w:type="spellStart"/>
+      <w:r>
+        <w:t>мащабируемост</w:t>
+      </w:r>
+      <w:proofErr w:type="spellEnd"/>
+      <w:r>
+        <w:t xml:space="preserve"> и разширяемост, което позволява на потребителите да добавят толкова устройства, колкото желаят, и да конфигурират как данните за устройството да се записват в базата данни. Използването на </w:t>
+      </w:r>
+      <w:proofErr w:type="spellStart"/>
       <w:r>
         <w:t>BridgeAPI</w:t>
       </w:r>
+      <w:proofErr w:type="spellEnd"/>
       <w:r>
         <w:t xml:space="preserve"> също позволява лесна интеграция с други приложения и услуги, което го прави универсално решение за мониторинг на Интернет на нещата данни.</w:t>
       </w:r>
@@ -9051,11 +11008,29 @@
     </w:p>
     <w:p>
       <w:r>
-        <w:t xml:space="preserve">Други подобни решения могат да използват различни технологии и протоколи, като MQTT или WebSocket за комуникация на устройства и SQL или NoSQL бази данни за съхранение на данни. Въпреки това персонализираната ORM система, използвана в това приложение, предоставя уникално предимство пред други решения, като позволява лесно управление и разширяване на схемата на базата данни. Освен това, </w:t>
-      </w:r>
+        <w:t xml:space="preserve">Други подобни решения могат да използват различни технологии и протоколи, като MQTT или </w:t>
+      </w:r>
+      <w:proofErr w:type="spellStart"/>
+      <w:r>
+        <w:t>WebSocket</w:t>
+      </w:r>
+      <w:proofErr w:type="spellEnd"/>
+      <w:r>
+        <w:t xml:space="preserve"> за комуникация на устройства и SQL или </w:t>
+      </w:r>
+      <w:proofErr w:type="spellStart"/>
+      <w:r>
+        <w:t>NoSQL</w:t>
+      </w:r>
+      <w:proofErr w:type="spellEnd"/>
+      <w:r>
+        <w:t xml:space="preserve"> бази данни за съхранение на данни. Въпреки това персонализираната ORM система, използвана в това приложение, предоставя уникално предимство пред други решения, като позволява лесно управление и разширяване на схемата на базата данни. Освен това, </w:t>
+      </w:r>
+      <w:proofErr w:type="spellStart"/>
       <w:r>
         <w:t>BridgeAPI</w:t>
       </w:r>
+      <w:proofErr w:type="spellEnd"/>
       <w:r>
         <w:t xml:space="preserve"> позволява интеграция с широк набор от други приложения и услуги, като допълнително подобрява гъвкавостта на приложението.</w:t>
       </w:r>
@@ -9064,14 +11039,14 @@
       <w:pPr>
         <w:pStyle w:val="Heading1"/>
       </w:pPr>
-      <w:bookmarkStart w:id="62" w:name="_Toc119855820"/>
-      <w:bookmarkStart w:id="63" w:name="_Toc132833858"/>
+      <w:bookmarkStart w:id="63" w:name="_Toc119855820"/>
+      <w:bookmarkStart w:id="64" w:name="_Toc132833858"/>
       <w:r>
         <w:lastRenderedPageBreak/>
         <w:t>Тестване</w:t>
       </w:r>
-      <w:bookmarkEnd w:id="62"/>
       <w:bookmarkEnd w:id="63"/>
+      <w:bookmarkEnd w:id="64"/>
     </w:p>
     <w:p>
       <w:r>
@@ -9097,11 +11072,24 @@
       <w:r>
         <w:t xml:space="preserve">Тестване на сигурността: Този тип тестване гарантира, че системата е сигурна и защитена срещу потенциални заплахи като </w:t>
       </w:r>
-      <w:r>
-        <w:t>кибер атаки</w:t>
-      </w:r>
-      <w:r>
-        <w:t xml:space="preserve">, пробиви на данни и други форми на кибератаки. Тестването на сигурността включва идентифициране на уязвимости в системата и прилагане на мерки за предотвратяване на тяхното използване. Това включва тестване на процесите за удостоверяване и оторизация на уеб </w:t>
+      <w:proofErr w:type="spellStart"/>
+      <w:r>
+        <w:t>кибер</w:t>
+      </w:r>
+      <w:proofErr w:type="spellEnd"/>
+      <w:r>
+        <w:t xml:space="preserve"> атаки</w:t>
+      </w:r>
+      <w:r>
+        <w:t xml:space="preserve">, пробиви на данни и други форми на </w:t>
+      </w:r>
+      <w:proofErr w:type="spellStart"/>
+      <w:r>
+        <w:t>кибератаки</w:t>
+      </w:r>
+      <w:proofErr w:type="spellEnd"/>
+      <w:r>
+        <w:t xml:space="preserve">. Тестването на сигурността включва идентифициране на уязвимости в системата и прилагане на мерки за предотвратяване на тяхното използване. Това включва тестване на процесите за удостоверяване и оторизация на уеб </w:t>
       </w:r>
       <w:r>
         <w:lastRenderedPageBreak/>
@@ -9122,8 +11110,8 @@
       <w:pPr>
         <w:pStyle w:val="Heading1"/>
       </w:pPr>
-      <w:bookmarkStart w:id="64" w:name="_Toc119855821"/>
-      <w:bookmarkStart w:id="65" w:name="_Toc132833859"/>
+      <w:bookmarkStart w:id="65" w:name="_Toc119855821"/>
+      <w:bookmarkStart w:id="66" w:name="_Toc132833859"/>
       <w:r>
         <w:t xml:space="preserve">Заключение и </w:t>
       </w:r>
@@ -9133,18 +11121,18 @@
       <w:r>
         <w:t xml:space="preserve"> бъдещо развитие</w:t>
       </w:r>
-      <w:bookmarkEnd w:id="64"/>
       <w:bookmarkEnd w:id="65"/>
+      <w:bookmarkEnd w:id="66"/>
     </w:p>
     <w:p>
       <w:pPr>
         <w:pStyle w:val="Heading2"/>
       </w:pPr>
-      <w:bookmarkStart w:id="66" w:name="_Toc132833860"/>
+      <w:bookmarkStart w:id="67" w:name="_Toc132833860"/>
       <w:r>
         <w:t>Заключение</w:t>
       </w:r>
-      <w:bookmarkEnd w:id="66"/>
+      <w:bookmarkEnd w:id="67"/>
     </w:p>
     <w:p>
       <w:r>
@@ -9221,11 +11209,11 @@
       <w:pPr>
         <w:pStyle w:val="Heading2"/>
       </w:pPr>
-      <w:bookmarkStart w:id="67" w:name="_Toc132833861"/>
+      <w:bookmarkStart w:id="68" w:name="_Toc132833861"/>
       <w:r>
         <w:t>Бъдещо развитие</w:t>
       </w:r>
-      <w:bookmarkEnd w:id="67"/>
+      <w:bookmarkEnd w:id="68"/>
     </w:p>
     <w:p>
       <w:r>
@@ -9327,16 +11315,16 @@
       <w:pPr>
         <w:pStyle w:val="Heading1"/>
       </w:pPr>
-      <w:bookmarkStart w:id="68" w:name="_Toc119855822"/>
-      <w:bookmarkStart w:id="69" w:name="_Toc132833862"/>
+      <w:bookmarkStart w:id="69" w:name="_Toc119855822"/>
+      <w:bookmarkStart w:id="70" w:name="_Toc132833862"/>
       <w:r>
         <w:t>Използвани литературни източници</w:t>
       </w:r>
       <w:r>
         <w:t xml:space="preserve"> и Уеб сайтове</w:t>
       </w:r>
-      <w:bookmarkEnd w:id="68"/>
       <w:bookmarkEnd w:id="69"/>
+      <w:bookmarkEnd w:id="70"/>
     </w:p>
     <w:p>
       <w:pPr>
@@ -9348,7 +11336,21 @@
         <w:rPr>
           <w:rStyle w:val="ui-provider"/>
         </w:rPr>
-        <w:t xml:space="preserve">Microsoft. ASP.NET Documentation, [онлайн] Достъпно на: </w:t>
+        <w:t xml:space="preserve">Microsoft. ASP.NET </w:t>
+      </w:r>
+      <w:proofErr w:type="spellStart"/>
+      <w:r>
+        <w:rPr>
+          <w:rStyle w:val="ui-provider"/>
+        </w:rPr>
+        <w:t>Documentation</w:t>
+      </w:r>
+      <w:proofErr w:type="spellEnd"/>
+      <w:r>
+        <w:rPr>
+          <w:rStyle w:val="ui-provider"/>
+        </w:rPr>
+        <w:t xml:space="preserve">, [онлайн] Достъпно на: </w:t>
       </w:r>
       <w:hyperlink r:id="rId33" w:history="1">
         <w:r>
@@ -9375,7 +11377,21 @@
         <w:rPr>
           <w:rStyle w:val="ui-provider"/>
         </w:rPr>
-        <w:t xml:space="preserve">Microsoft. .NET Documentation, [онлайн] Достъпно на: </w:t>
+        <w:t xml:space="preserve">Microsoft. .NET </w:t>
+      </w:r>
+      <w:proofErr w:type="spellStart"/>
+      <w:r>
+        <w:rPr>
+          <w:rStyle w:val="ui-provider"/>
+        </w:rPr>
+        <w:t>Documentation</w:t>
+      </w:r>
+      <w:proofErr w:type="spellEnd"/>
+      <w:r>
+        <w:rPr>
+          <w:rStyle w:val="ui-provider"/>
+        </w:rPr>
+        <w:t xml:space="preserve">, [онлайн] Достъпно на: </w:t>
       </w:r>
       <w:hyperlink r:id="rId34" w:history="1">
         <w:r>
@@ -9397,7 +11413,91 @@
         <w:rPr>
           <w:rStyle w:val="ui-provider"/>
         </w:rPr>
-        <w:t xml:space="preserve">Microsoft. ASP.NET Core web API documentation with Swagger / OpenAPI, [онлайн] Достъпно на: </w:t>
+        <w:t xml:space="preserve">Microsoft. ASP.NET </w:t>
+      </w:r>
+      <w:proofErr w:type="spellStart"/>
+      <w:r>
+        <w:rPr>
+          <w:rStyle w:val="ui-provider"/>
+        </w:rPr>
+        <w:t>Core</w:t>
+      </w:r>
+      <w:proofErr w:type="spellEnd"/>
+      <w:r>
+        <w:rPr>
+          <w:rStyle w:val="ui-provider"/>
+        </w:rPr>
+        <w:t xml:space="preserve"> </w:t>
+      </w:r>
+      <w:proofErr w:type="spellStart"/>
+      <w:r>
+        <w:rPr>
+          <w:rStyle w:val="ui-provider"/>
+        </w:rPr>
+        <w:t>web</w:t>
+      </w:r>
+      <w:proofErr w:type="spellEnd"/>
+      <w:r>
+        <w:rPr>
+          <w:rStyle w:val="ui-provider"/>
+        </w:rPr>
+        <w:t xml:space="preserve"> API </w:t>
+      </w:r>
+      <w:proofErr w:type="spellStart"/>
+      <w:r>
+        <w:rPr>
+          <w:rStyle w:val="ui-provider"/>
+        </w:rPr>
+        <w:t>documentation</w:t>
+      </w:r>
+      <w:proofErr w:type="spellEnd"/>
+      <w:r>
+        <w:rPr>
+          <w:rStyle w:val="ui-provider"/>
+        </w:rPr>
+        <w:t xml:space="preserve"> </w:t>
+      </w:r>
+      <w:proofErr w:type="spellStart"/>
+      <w:r>
+        <w:rPr>
+          <w:rStyle w:val="ui-provider"/>
+        </w:rPr>
+        <w:t>with</w:t>
+      </w:r>
+      <w:proofErr w:type="spellEnd"/>
+      <w:r>
+        <w:rPr>
+          <w:rStyle w:val="ui-provider"/>
+        </w:rPr>
+        <w:t xml:space="preserve"> </w:t>
+      </w:r>
+      <w:proofErr w:type="spellStart"/>
+      <w:r>
+        <w:rPr>
+          <w:rStyle w:val="ui-provider"/>
+        </w:rPr>
+        <w:t>Swagger</w:t>
+      </w:r>
+      <w:proofErr w:type="spellEnd"/>
+      <w:r>
+        <w:rPr>
+          <w:rStyle w:val="ui-provider"/>
+        </w:rPr>
+        <w:t xml:space="preserve"> / </w:t>
+      </w:r>
+      <w:proofErr w:type="spellStart"/>
+      <w:r>
+        <w:rPr>
+          <w:rStyle w:val="ui-provider"/>
+        </w:rPr>
+        <w:t>OpenAPI</w:t>
+      </w:r>
+      <w:proofErr w:type="spellEnd"/>
+      <w:r>
+        <w:rPr>
+          <w:rStyle w:val="ui-provider"/>
+        </w:rPr>
+        <w:t xml:space="preserve">, [онлайн] Достъпно на: </w:t>
       </w:r>
       <w:hyperlink r:id="rId35" w:history="1">
         <w:r>
@@ -9418,30 +11518,46 @@
       <w:pPr>
         <w:pStyle w:val="Heading1"/>
       </w:pPr>
-      <w:bookmarkStart w:id="70" w:name="_Toc119855823"/>
-      <w:bookmarkStart w:id="71" w:name="_Toc132833863"/>
+      <w:bookmarkStart w:id="71" w:name="_Toc119855823"/>
+      <w:bookmarkStart w:id="72" w:name="_Toc132833863"/>
       <w:r>
         <w:t>Приложения</w:t>
       </w:r>
-      <w:bookmarkEnd w:id="70"/>
       <w:bookmarkEnd w:id="71"/>
-    </w:p>
-    <w:p>
-      <w:r>
-        <w:t>Тази документация е разгледана теоретичната част на системата за домашна сигурност и мониторинг на здравето. За по подобна информация от гледна точка на функционалност и имплементация е направена отделна HTML документация, в която биват описани всички слоеве, техните методи, какво правят те и как те взаимодействат помежду си. Нея може да откриете в директорията “Documentation/html”, която се намира в главната папка на проекта.</w:t>
+      <w:bookmarkEnd w:id="72"/>
+    </w:p>
+    <w:p>
+      <w:r>
+        <w:t>Тази документация е разгледана теоретичната част на системата за домашна сигурност и мониторинг на здравето. За по подобна информация от гледна точка на функционалност и имплементация е направена отделна HTML документация, в която биват описани всички слоеве, техните методи, какво правят те и как те взаимодействат помежду си. Нея може да откриете в директорията “</w:t>
+      </w:r>
+      <w:proofErr w:type="spellStart"/>
+      <w:r>
+        <w:t>Documentation</w:t>
+      </w:r>
+      <w:proofErr w:type="spellEnd"/>
+      <w:r>
+        <w:t>/</w:t>
+      </w:r>
+      <w:proofErr w:type="spellStart"/>
+      <w:r>
+        <w:t>html</w:t>
+      </w:r>
+      <w:proofErr w:type="spellEnd"/>
+      <w:r>
+        <w:t>”, която се намира в главната папка на проекта.</w:t>
       </w:r>
     </w:p>
     <w:p>
       <w:pPr>
         <w:pStyle w:val="Heading1"/>
       </w:pPr>
-      <w:bookmarkStart w:id="72" w:name="_Toc119855824"/>
-      <w:bookmarkStart w:id="73" w:name="_Toc132833864"/>
+      <w:bookmarkStart w:id="73" w:name="_Toc119855824"/>
+      <w:bookmarkStart w:id="74" w:name="_Toc132833864"/>
       <w:r>
         <w:t>Критерии и показатели за оценяване</w:t>
       </w:r>
-      <w:bookmarkEnd w:id="72"/>
       <w:bookmarkEnd w:id="73"/>
+      <w:bookmarkEnd w:id="74"/>
     </w:p>
     <w:tbl>
       <w:tblPr>
@@ -11246,7 +13362,7 @@
 </file>
 
 <file path=word/endnotes.xml><?xml version="1.0" encoding="utf-8"?>
-<w:endnotes xmlns:wpc="http://schemas.microsoft.com/office/word/2010/wordprocessingCanvas" xmlns:cx="http://schemas.microsoft.com/office/drawing/2014/chartex" xmlns:cx1="http://schemas.microsoft.com/office/drawing/2015/9/8/chartex" xmlns:cx2="http://schemas.microsoft.com/office/drawing/2015/10/21/chartex" xmlns:cx3="http://schemas.microsoft.com/office/drawing/2016/5/9/chartex" xmlns:cx4="http://schemas.microsoft.com/office/drawing/2016/5/10/chartex" xmlns:cx5="http://schemas.microsoft.com/office/drawing/2016/5/11/chartex" xmlns:cx6="http://schemas.microsoft.com/office/drawing/2016/5/12/chartex" xmlns:cx7="http://schemas.microsoft.com/office/drawing/2016/5/13/chartex" xmlns:cx8="http://schemas.microsoft.com/office/drawing/2016/5/14/chartex" xmlns:mc="http://schemas.openxmlformats.org/markup-compatibility/2006" xmlns:aink="http://schemas.microsoft.com/office/drawing/2016/ink" xmlns:am3d="http://schemas.microsoft.com/office/drawing/2017/model3d" xmlns:o="urn:schemas-microsoft-com:office:office" xmlns:oel="http://schemas.microsoft.com/office/2019/extlst" xmlns:r="http://schemas.openxmlformats.org/officeDocument/2006/relationships" xmlns:m="http://schemas.openxmlformats.org/officeDocument/2006/math" xmlns:v="urn:schemas-microsoft-com:vml" xmlns:wp14="http://schemas.microsoft.com/office/word/2010/wordprocessingDrawing" xmlns:wp="http://schemas.openxmlformats.org/drawingml/2006/wordprocessingDrawing" xmlns:w10="urn:schemas-microsoft-com:office:word" xmlns:w="http://schemas.openxmlformats.org/wordprocessingml/2006/main" xmlns:w14="http://schemas.microsoft.com/office/word/2010/wordml" xmlns:w15="http://schemas.microsoft.com/office/word/2012/wordml" xmlns:w16cex="http://schemas.microsoft.com/office/word/2018/wordml/cex" xmlns:w16cid="http://schemas.microsoft.com/office/word/2016/wordml/cid" xmlns:w16="http://schemas.microsoft.com/office/word/2018/wordml" xmlns:w16du="http://schemas.microsoft.com/office/word/2023/wordml/word16du" xmlns:w16sdtdh="http://schemas.microsoft.com/office/word/2020/wordml/sdtdatahash" xmlns:w16se="http://schemas.microsoft.com/office/word/2015/wordml/symex" xmlns:wpg="http://schemas.microsoft.com/office/word/2010/wordprocessingGroup" xmlns:wpi="http://schemas.microsoft.com/office/word/2010/wordprocessingInk" xmlns:wne="http://schemas.microsoft.com/office/word/2006/wordml" xmlns:wps="http://schemas.microsoft.com/office/word/2010/wordprocessingShape" mc:Ignorable="w14 w15 w16se w16cid w16 w16cex w16sdtdh wp14">
+<w:endnotes xmlns:wpc="http://schemas.microsoft.com/office/word/2010/wordprocessingCanvas" xmlns:cx="http://schemas.microsoft.com/office/drawing/2014/chartex" xmlns:cx1="http://schemas.microsoft.com/office/drawing/2015/9/8/chartex" xmlns:cx2="http://schemas.microsoft.com/office/drawing/2015/10/21/chartex" xmlns:cx3="http://schemas.microsoft.com/office/drawing/2016/5/9/chartex" xmlns:cx4="http://schemas.microsoft.com/office/drawing/2016/5/10/chartex" xmlns:cx5="http://schemas.microsoft.com/office/drawing/2016/5/11/chartex" xmlns:cx6="http://schemas.microsoft.com/office/drawing/2016/5/12/chartex" xmlns:cx7="http://schemas.microsoft.com/office/drawing/2016/5/13/chartex" xmlns:cx8="http://schemas.microsoft.com/office/drawing/2016/5/14/chartex" xmlns:mc="http://schemas.openxmlformats.org/markup-compatibility/2006" xmlns:aink="http://schemas.microsoft.com/office/drawing/2016/ink" xmlns:am3d="http://schemas.microsoft.com/office/drawing/2017/model3d" xmlns:o="urn:schemas-microsoft-com:office:office" xmlns:r="http://schemas.openxmlformats.org/officeDocument/2006/relationships" xmlns:m="http://schemas.openxmlformats.org/officeDocument/2006/math" xmlns:v="urn:schemas-microsoft-com:vml" xmlns:wp14="http://schemas.microsoft.com/office/word/2010/wordprocessingDrawing" xmlns:wp="http://schemas.openxmlformats.org/drawingml/2006/wordprocessingDrawing" xmlns:w10="urn:schemas-microsoft-com:office:word" xmlns:w="http://schemas.openxmlformats.org/wordprocessingml/2006/main" xmlns:w14="http://schemas.microsoft.com/office/word/2010/wordml" xmlns:w15="http://schemas.microsoft.com/office/word/2012/wordml" xmlns:w16cid="http://schemas.microsoft.com/office/word/2016/wordml/cid" xmlns:w16se="http://schemas.microsoft.com/office/word/2015/wordml/symex" xmlns:wpg="http://schemas.microsoft.com/office/word/2010/wordprocessingGroup" xmlns:wpi="http://schemas.microsoft.com/office/word/2010/wordprocessingInk" xmlns:wne="http://schemas.microsoft.com/office/word/2006/wordml" xmlns:wps="http://schemas.microsoft.com/office/word/2010/wordprocessingShape" mc:Ignorable="w14 w15 w16se w16cid wp14">
   <w:endnote w:type="separator" w:id="-1">
     <w:p>
       <w:r>
@@ -11268,7 +13384,7 @@
 </file>
 
 <file path=word/footer1.xml><?xml version="1.0" encoding="utf-8"?>
-<w:ftr xmlns:wpc="http://schemas.microsoft.com/office/word/2010/wordprocessingCanvas" xmlns:cx="http://schemas.microsoft.com/office/drawing/2014/chartex" xmlns:cx1="http://schemas.microsoft.com/office/drawing/2015/9/8/chartex" xmlns:cx2="http://schemas.microsoft.com/office/drawing/2015/10/21/chartex" xmlns:cx3="http://schemas.microsoft.com/office/drawing/2016/5/9/chartex" xmlns:cx4="http://schemas.microsoft.com/office/drawing/2016/5/10/chartex" xmlns:cx5="http://schemas.microsoft.com/office/drawing/2016/5/11/chartex" xmlns:cx6="http://schemas.microsoft.com/office/drawing/2016/5/12/chartex" xmlns:cx7="http://schemas.microsoft.com/office/drawing/2016/5/13/chartex" xmlns:cx8="http://schemas.microsoft.com/office/drawing/2016/5/14/chartex" xmlns:mc="http://schemas.openxmlformats.org/markup-compatibility/2006" xmlns:aink="http://schemas.microsoft.com/office/drawing/2016/ink" xmlns:am3d="http://schemas.microsoft.com/office/drawing/2017/model3d" xmlns:o="urn:schemas-microsoft-com:office:office" xmlns:oel="http://schemas.microsoft.com/office/2019/extlst" xmlns:r="http://schemas.openxmlformats.org/officeDocument/2006/relationships" xmlns:m="http://schemas.openxmlformats.org/officeDocument/2006/math" xmlns:v="urn:schemas-microsoft-com:vml" xmlns:wp14="http://schemas.microsoft.com/office/word/2010/wordprocessingDrawing" xmlns:wp="http://schemas.openxmlformats.org/drawingml/2006/wordprocessingDrawing" xmlns:w10="urn:schemas-microsoft-com:office:word" xmlns:w="http://schemas.openxmlformats.org/wordprocessingml/2006/main" xmlns:w14="http://schemas.microsoft.com/office/word/2010/wordml" xmlns:w15="http://schemas.microsoft.com/office/word/2012/wordml" xmlns:w16cex="http://schemas.microsoft.com/office/word/2018/wordml/cex" xmlns:w16cid="http://schemas.microsoft.com/office/word/2016/wordml/cid" xmlns:w16="http://schemas.microsoft.com/office/word/2018/wordml" xmlns:w16du="http://schemas.microsoft.com/office/word/2023/wordml/word16du" xmlns:w16sdtdh="http://schemas.microsoft.com/office/word/2020/wordml/sdtdatahash" xmlns:w16se="http://schemas.microsoft.com/office/word/2015/wordml/symex" xmlns:wpg="http://schemas.microsoft.com/office/word/2010/wordprocessingGroup" xmlns:wpi="http://schemas.microsoft.com/office/word/2010/wordprocessingInk" xmlns:wne="http://schemas.microsoft.com/office/word/2006/wordml" xmlns:wps="http://schemas.microsoft.com/office/word/2010/wordprocessingShape" mc:Ignorable="w14 w15 w16se w16cid w16 w16cex w16sdtdh wp14">
+<w:ftr xmlns:wpc="http://schemas.microsoft.com/office/word/2010/wordprocessingCanvas" xmlns:cx="http://schemas.microsoft.com/office/drawing/2014/chartex" xmlns:cx1="http://schemas.microsoft.com/office/drawing/2015/9/8/chartex" xmlns:cx2="http://schemas.microsoft.com/office/drawing/2015/10/21/chartex" xmlns:cx3="http://schemas.microsoft.com/office/drawing/2016/5/9/chartex" xmlns:cx4="http://schemas.microsoft.com/office/drawing/2016/5/10/chartex" xmlns:cx5="http://schemas.microsoft.com/office/drawing/2016/5/11/chartex" xmlns:cx6="http://schemas.microsoft.com/office/drawing/2016/5/12/chartex" xmlns:cx7="http://schemas.microsoft.com/office/drawing/2016/5/13/chartex" xmlns:cx8="http://schemas.microsoft.com/office/drawing/2016/5/14/chartex" xmlns:mc="http://schemas.openxmlformats.org/markup-compatibility/2006" xmlns:aink="http://schemas.microsoft.com/office/drawing/2016/ink" xmlns:am3d="http://schemas.microsoft.com/office/drawing/2017/model3d" xmlns:o="urn:schemas-microsoft-com:office:office" xmlns:r="http://schemas.openxmlformats.org/officeDocument/2006/relationships" xmlns:m="http://schemas.openxmlformats.org/officeDocument/2006/math" xmlns:v="urn:schemas-microsoft-com:vml" xmlns:wp14="http://schemas.microsoft.com/office/word/2010/wordprocessingDrawing" xmlns:wp="http://schemas.openxmlformats.org/drawingml/2006/wordprocessingDrawing" xmlns:w10="urn:schemas-microsoft-com:office:word" xmlns:w="http://schemas.openxmlformats.org/wordprocessingml/2006/main" xmlns:w14="http://schemas.microsoft.com/office/word/2010/wordml" xmlns:w15="http://schemas.microsoft.com/office/word/2012/wordml" xmlns:w16cid="http://schemas.microsoft.com/office/word/2016/wordml/cid" xmlns:w16se="http://schemas.microsoft.com/office/word/2015/wordml/symex" xmlns:wpg="http://schemas.microsoft.com/office/word/2010/wordprocessingGroup" xmlns:wpi="http://schemas.microsoft.com/office/word/2010/wordprocessingInk" xmlns:wne="http://schemas.microsoft.com/office/word/2006/wordml" xmlns:wps="http://schemas.microsoft.com/office/word/2010/wordprocessingShape" mc:Ignorable="w14 w15 w16se w16cid wp14">
   <w:p>
     <w:pPr>
       <w:pStyle w:val="Footer"/>
@@ -11301,7 +13417,7 @@
 </file>
 
 <file path=word/footer2.xml><?xml version="1.0" encoding="utf-8"?>
-<w:ftr xmlns:wpc="http://schemas.microsoft.com/office/word/2010/wordprocessingCanvas" xmlns:cx="http://schemas.microsoft.com/office/drawing/2014/chartex" xmlns:cx1="http://schemas.microsoft.com/office/drawing/2015/9/8/chartex" xmlns:cx2="http://schemas.microsoft.com/office/drawing/2015/10/21/chartex" xmlns:cx3="http://schemas.microsoft.com/office/drawing/2016/5/9/chartex" xmlns:cx4="http://schemas.microsoft.com/office/drawing/2016/5/10/chartex" xmlns:cx5="http://schemas.microsoft.com/office/drawing/2016/5/11/chartex" xmlns:cx6="http://schemas.microsoft.com/office/drawing/2016/5/12/chartex" xmlns:cx7="http://schemas.microsoft.com/office/drawing/2016/5/13/chartex" xmlns:cx8="http://schemas.microsoft.com/office/drawing/2016/5/14/chartex" xmlns:mc="http://schemas.openxmlformats.org/markup-compatibility/2006" xmlns:aink="http://schemas.microsoft.com/office/drawing/2016/ink" xmlns:am3d="http://schemas.microsoft.com/office/drawing/2017/model3d" xmlns:o="urn:schemas-microsoft-com:office:office" xmlns:oel="http://schemas.microsoft.com/office/2019/extlst" xmlns:r="http://schemas.openxmlformats.org/officeDocument/2006/relationships" xmlns:m="http://schemas.openxmlformats.org/officeDocument/2006/math" xmlns:v="urn:schemas-microsoft-com:vml" xmlns:wp14="http://schemas.microsoft.com/office/word/2010/wordprocessingDrawing" xmlns:wp="http://schemas.openxmlformats.org/drawingml/2006/wordprocessingDrawing" xmlns:w10="urn:schemas-microsoft-com:office:word" xmlns:w="http://schemas.openxmlformats.org/wordprocessingml/2006/main" xmlns:w14="http://schemas.microsoft.com/office/word/2010/wordml" xmlns:w15="http://schemas.microsoft.com/office/word/2012/wordml" xmlns:w16cex="http://schemas.microsoft.com/office/word/2018/wordml/cex" xmlns:w16cid="http://schemas.microsoft.com/office/word/2016/wordml/cid" xmlns:w16="http://schemas.microsoft.com/office/word/2018/wordml" xmlns:w16du="http://schemas.microsoft.com/office/word/2023/wordml/word16du" xmlns:w16sdtdh="http://schemas.microsoft.com/office/word/2020/wordml/sdtdatahash" xmlns:w16se="http://schemas.microsoft.com/office/word/2015/wordml/symex" xmlns:wpg="http://schemas.microsoft.com/office/word/2010/wordprocessingGroup" xmlns:wpi="http://schemas.microsoft.com/office/word/2010/wordprocessingInk" xmlns:wne="http://schemas.microsoft.com/office/word/2006/wordml" xmlns:wps="http://schemas.microsoft.com/office/word/2010/wordprocessingShape" mc:Ignorable="w14 w15 w16se w16cid w16 w16cex w16sdtdh wp14">
+<w:ftr xmlns:wpc="http://schemas.microsoft.com/office/word/2010/wordprocessingCanvas" xmlns:cx="http://schemas.microsoft.com/office/drawing/2014/chartex" xmlns:cx1="http://schemas.microsoft.com/office/drawing/2015/9/8/chartex" xmlns:cx2="http://schemas.microsoft.com/office/drawing/2015/10/21/chartex" xmlns:cx3="http://schemas.microsoft.com/office/drawing/2016/5/9/chartex" xmlns:cx4="http://schemas.microsoft.com/office/drawing/2016/5/10/chartex" xmlns:cx5="http://schemas.microsoft.com/office/drawing/2016/5/11/chartex" xmlns:cx6="http://schemas.microsoft.com/office/drawing/2016/5/12/chartex" xmlns:cx7="http://schemas.microsoft.com/office/drawing/2016/5/13/chartex" xmlns:cx8="http://schemas.microsoft.com/office/drawing/2016/5/14/chartex" xmlns:mc="http://schemas.openxmlformats.org/markup-compatibility/2006" xmlns:aink="http://schemas.microsoft.com/office/drawing/2016/ink" xmlns:am3d="http://schemas.microsoft.com/office/drawing/2017/model3d" xmlns:o="urn:schemas-microsoft-com:office:office" xmlns:r="http://schemas.openxmlformats.org/officeDocument/2006/relationships" xmlns:m="http://schemas.openxmlformats.org/officeDocument/2006/math" xmlns:v="urn:schemas-microsoft-com:vml" xmlns:wp14="http://schemas.microsoft.com/office/word/2010/wordprocessingDrawing" xmlns:wp="http://schemas.openxmlformats.org/drawingml/2006/wordprocessingDrawing" xmlns:w10="urn:schemas-microsoft-com:office:word" xmlns:w="http://schemas.openxmlformats.org/wordprocessingml/2006/main" xmlns:w14="http://schemas.microsoft.com/office/word/2010/wordml" xmlns:w15="http://schemas.microsoft.com/office/word/2012/wordml" xmlns:w16cid="http://schemas.microsoft.com/office/word/2016/wordml/cid" xmlns:w16se="http://schemas.microsoft.com/office/word/2015/wordml/symex" xmlns:wpg="http://schemas.microsoft.com/office/word/2010/wordprocessingGroup" xmlns:wpi="http://schemas.microsoft.com/office/word/2010/wordprocessingInk" xmlns:wne="http://schemas.microsoft.com/office/word/2006/wordml" xmlns:wps="http://schemas.microsoft.com/office/word/2010/wordprocessingShape" mc:Ignorable="w14 w15 w16se w16cid wp14">
   <w:sdt>
     <w:sdtPr>
       <w:id w:val="413139947"/>
@@ -11340,7 +13456,7 @@
 </file>
 
 <file path=word/footnotes.xml><?xml version="1.0" encoding="utf-8"?>
-<w:footnotes xmlns:wpc="http://schemas.microsoft.com/office/word/2010/wordprocessingCanvas" xmlns:cx="http://schemas.microsoft.com/office/drawing/2014/chartex" xmlns:cx1="http://schemas.microsoft.com/office/drawing/2015/9/8/chartex" xmlns:cx2="http://schemas.microsoft.com/office/drawing/2015/10/21/chartex" xmlns:cx3="http://schemas.microsoft.com/office/drawing/2016/5/9/chartex" xmlns:cx4="http://schemas.microsoft.com/office/drawing/2016/5/10/chartex" xmlns:cx5="http://schemas.microsoft.com/office/drawing/2016/5/11/chartex" xmlns:cx6="http://schemas.microsoft.com/office/drawing/2016/5/12/chartex" xmlns:cx7="http://schemas.microsoft.com/office/drawing/2016/5/13/chartex" xmlns:cx8="http://schemas.microsoft.com/office/drawing/2016/5/14/chartex" xmlns:mc="http://schemas.openxmlformats.org/markup-compatibility/2006" xmlns:aink="http://schemas.microsoft.com/office/drawing/2016/ink" xmlns:am3d="http://schemas.microsoft.com/office/drawing/2017/model3d" xmlns:o="urn:schemas-microsoft-com:office:office" xmlns:oel="http://schemas.microsoft.com/office/2019/extlst" xmlns:r="http://schemas.openxmlformats.org/officeDocument/2006/relationships" xmlns:m="http://schemas.openxmlformats.org/officeDocument/2006/math" xmlns:v="urn:schemas-microsoft-com:vml" xmlns:wp14="http://schemas.microsoft.com/office/word/2010/wordprocessingDrawing" xmlns:wp="http://schemas.openxmlformats.org/drawingml/2006/wordprocessingDrawing" xmlns:w10="urn:schemas-microsoft-com:office:word" xmlns:w="http://schemas.openxmlformats.org/wordprocessingml/2006/main" xmlns:w14="http://schemas.microsoft.com/office/word/2010/wordml" xmlns:w15="http://schemas.microsoft.com/office/word/2012/wordml" xmlns:w16cex="http://schemas.microsoft.com/office/word/2018/wordml/cex" xmlns:w16cid="http://schemas.microsoft.com/office/word/2016/wordml/cid" xmlns:w16="http://schemas.microsoft.com/office/word/2018/wordml" xmlns:w16du="http://schemas.microsoft.com/office/word/2023/wordml/word16du" xmlns:w16sdtdh="http://schemas.microsoft.com/office/word/2020/wordml/sdtdatahash" xmlns:w16se="http://schemas.microsoft.com/office/word/2015/wordml/symex" xmlns:wpg="http://schemas.microsoft.com/office/word/2010/wordprocessingGroup" xmlns:wpi="http://schemas.microsoft.com/office/word/2010/wordprocessingInk" xmlns:wne="http://schemas.microsoft.com/office/word/2006/wordml" xmlns:wps="http://schemas.microsoft.com/office/word/2010/wordprocessingShape" mc:Ignorable="w14 w15 w16se w16cid w16 w16cex w16sdtdh wp14">
+<w:footnotes xmlns:wpc="http://schemas.microsoft.com/office/word/2010/wordprocessingCanvas" xmlns:cx="http://schemas.microsoft.com/office/drawing/2014/chartex" xmlns:cx1="http://schemas.microsoft.com/office/drawing/2015/9/8/chartex" xmlns:cx2="http://schemas.microsoft.com/office/drawing/2015/10/21/chartex" xmlns:cx3="http://schemas.microsoft.com/office/drawing/2016/5/9/chartex" xmlns:cx4="http://schemas.microsoft.com/office/drawing/2016/5/10/chartex" xmlns:cx5="http://schemas.microsoft.com/office/drawing/2016/5/11/chartex" xmlns:cx6="http://schemas.microsoft.com/office/drawing/2016/5/12/chartex" xmlns:cx7="http://schemas.microsoft.com/office/drawing/2016/5/13/chartex" xmlns:cx8="http://schemas.microsoft.com/office/drawing/2016/5/14/chartex" xmlns:mc="http://schemas.openxmlformats.org/markup-compatibility/2006" xmlns:aink="http://schemas.microsoft.com/office/drawing/2016/ink" xmlns:am3d="http://schemas.microsoft.com/office/drawing/2017/model3d" xmlns:o="urn:schemas-microsoft-com:office:office" xmlns:r="http://schemas.openxmlformats.org/officeDocument/2006/relationships" xmlns:m="http://schemas.openxmlformats.org/officeDocument/2006/math" xmlns:v="urn:schemas-microsoft-com:vml" xmlns:wp14="http://schemas.microsoft.com/office/word/2010/wordprocessingDrawing" xmlns:wp="http://schemas.openxmlformats.org/drawingml/2006/wordprocessingDrawing" xmlns:w10="urn:schemas-microsoft-com:office:word" xmlns:w="http://schemas.openxmlformats.org/wordprocessingml/2006/main" xmlns:w14="http://schemas.microsoft.com/office/word/2010/wordml" xmlns:w15="http://schemas.microsoft.com/office/word/2012/wordml" xmlns:w16cid="http://schemas.microsoft.com/office/word/2016/wordml/cid" xmlns:w16se="http://schemas.microsoft.com/office/word/2015/wordml/symex" xmlns:wpg="http://schemas.microsoft.com/office/word/2010/wordprocessingGroup" xmlns:wpi="http://schemas.microsoft.com/office/word/2010/wordprocessingInk" xmlns:wne="http://schemas.microsoft.com/office/word/2006/wordml" xmlns:wps="http://schemas.microsoft.com/office/word/2010/wordprocessingShape" mc:Ignorable="w14 w15 w16se w16cid wp14">
   <w:footnote w:type="separator" w:id="-1">
     <w:p>
       <w:r>
@@ -11362,7 +13478,7 @@
 </file>
 
 <file path=word/header1.xml><?xml version="1.0" encoding="utf-8"?>
-<w:hdr xmlns:wpc="http://schemas.microsoft.com/office/word/2010/wordprocessingCanvas" xmlns:cx="http://schemas.microsoft.com/office/drawing/2014/chartex" xmlns:cx1="http://schemas.microsoft.com/office/drawing/2015/9/8/chartex" xmlns:cx2="http://schemas.microsoft.com/office/drawing/2015/10/21/chartex" xmlns:cx3="http://schemas.microsoft.com/office/drawing/2016/5/9/chartex" xmlns:cx4="http://schemas.microsoft.com/office/drawing/2016/5/10/chartex" xmlns:cx5="http://schemas.microsoft.com/office/drawing/2016/5/11/chartex" xmlns:cx6="http://schemas.microsoft.com/office/drawing/2016/5/12/chartex" xmlns:cx7="http://schemas.microsoft.com/office/drawing/2016/5/13/chartex" xmlns:cx8="http://schemas.microsoft.com/office/drawing/2016/5/14/chartex" xmlns:mc="http://schemas.openxmlformats.org/markup-compatibility/2006" xmlns:aink="http://schemas.microsoft.com/office/drawing/2016/ink" xmlns:am3d="http://schemas.microsoft.com/office/drawing/2017/model3d" xmlns:o="urn:schemas-microsoft-com:office:office" xmlns:oel="http://schemas.microsoft.com/office/2019/extlst" xmlns:r="http://schemas.openxmlformats.org/officeDocument/2006/relationships" xmlns:m="http://schemas.openxmlformats.org/officeDocument/2006/math" xmlns:v="urn:schemas-microsoft-com:vml" xmlns:wp14="http://schemas.microsoft.com/office/word/2010/wordprocessingDrawing" xmlns:wp="http://schemas.openxmlformats.org/drawingml/2006/wordprocessingDrawing" xmlns:w10="urn:schemas-microsoft-com:office:word" xmlns:w="http://schemas.openxmlformats.org/wordprocessingml/2006/main" xmlns:w14="http://schemas.microsoft.com/office/word/2010/wordml" xmlns:w15="http://schemas.microsoft.com/office/word/2012/wordml" xmlns:w16cex="http://schemas.microsoft.com/office/word/2018/wordml/cex" xmlns:w16cid="http://schemas.microsoft.com/office/word/2016/wordml/cid" xmlns:w16="http://schemas.microsoft.com/office/word/2018/wordml" xmlns:w16du="http://schemas.microsoft.com/office/word/2023/wordml/word16du" xmlns:w16sdtdh="http://schemas.microsoft.com/office/word/2020/wordml/sdtdatahash" xmlns:w16se="http://schemas.microsoft.com/office/word/2015/wordml/symex" xmlns:wpg="http://schemas.microsoft.com/office/word/2010/wordprocessingGroup" xmlns:wpi="http://schemas.microsoft.com/office/word/2010/wordprocessingInk" xmlns:wne="http://schemas.microsoft.com/office/word/2006/wordml" xmlns:wps="http://schemas.microsoft.com/office/word/2010/wordprocessingShape" mc:Ignorable="w14 w15 w16se w16cid w16 w16cex w16sdtdh wp14">
+<w:hdr xmlns:wpc="http://schemas.microsoft.com/office/word/2010/wordprocessingCanvas" xmlns:cx="http://schemas.microsoft.com/office/drawing/2014/chartex" xmlns:cx1="http://schemas.microsoft.com/office/drawing/2015/9/8/chartex" xmlns:cx2="http://schemas.microsoft.com/office/drawing/2015/10/21/chartex" xmlns:cx3="http://schemas.microsoft.com/office/drawing/2016/5/9/chartex" xmlns:cx4="http://schemas.microsoft.com/office/drawing/2016/5/10/chartex" xmlns:cx5="http://schemas.microsoft.com/office/drawing/2016/5/11/chartex" xmlns:cx6="http://schemas.microsoft.com/office/drawing/2016/5/12/chartex" xmlns:cx7="http://schemas.microsoft.com/office/drawing/2016/5/13/chartex" xmlns:cx8="http://schemas.microsoft.com/office/drawing/2016/5/14/chartex" xmlns:mc="http://schemas.openxmlformats.org/markup-compatibility/2006" xmlns:aink="http://schemas.microsoft.com/office/drawing/2016/ink" xmlns:am3d="http://schemas.microsoft.com/office/drawing/2017/model3d" xmlns:o="urn:schemas-microsoft-com:office:office" xmlns:r="http://schemas.openxmlformats.org/officeDocument/2006/relationships" xmlns:m="http://schemas.openxmlformats.org/officeDocument/2006/math" xmlns:v="urn:schemas-microsoft-com:vml" xmlns:wp14="http://schemas.microsoft.com/office/word/2010/wordprocessingDrawing" xmlns:wp="http://schemas.openxmlformats.org/drawingml/2006/wordprocessingDrawing" xmlns:w10="urn:schemas-microsoft-com:office:word" xmlns:w="http://schemas.openxmlformats.org/wordprocessingml/2006/main" xmlns:w14="http://schemas.microsoft.com/office/word/2010/wordml" xmlns:w15="http://schemas.microsoft.com/office/word/2012/wordml" xmlns:w16cid="http://schemas.microsoft.com/office/word/2016/wordml/cid" xmlns:w16se="http://schemas.microsoft.com/office/word/2015/wordml/symex" xmlns:wpg="http://schemas.microsoft.com/office/word/2010/wordprocessingGroup" xmlns:wpi="http://schemas.microsoft.com/office/word/2010/wordprocessingInk" xmlns:wne="http://schemas.microsoft.com/office/word/2006/wordml" xmlns:wps="http://schemas.microsoft.com/office/word/2010/wordprocessingShape" mc:Ignorable="w14 w15 w16se w16cid wp14">
   <w:p>
     <w:pPr>
       <w:pStyle w:val="NoSpacing"/>
@@ -11496,7 +13612,7 @@
 </file>
 
 <file path=word/header2.xml><?xml version="1.0" encoding="utf-8"?>
-<w:hdr xmlns:wpc="http://schemas.microsoft.com/office/word/2010/wordprocessingCanvas" xmlns:cx="http://schemas.microsoft.com/office/drawing/2014/chartex" xmlns:cx1="http://schemas.microsoft.com/office/drawing/2015/9/8/chartex" xmlns:cx2="http://schemas.microsoft.com/office/drawing/2015/10/21/chartex" xmlns:cx3="http://schemas.microsoft.com/office/drawing/2016/5/9/chartex" xmlns:cx4="http://schemas.microsoft.com/office/drawing/2016/5/10/chartex" xmlns:cx5="http://schemas.microsoft.com/office/drawing/2016/5/11/chartex" xmlns:cx6="http://schemas.microsoft.com/office/drawing/2016/5/12/chartex" xmlns:cx7="http://schemas.microsoft.com/office/drawing/2016/5/13/chartex" xmlns:cx8="http://schemas.microsoft.com/office/drawing/2016/5/14/chartex" xmlns:mc="http://schemas.openxmlformats.org/markup-compatibility/2006" xmlns:aink="http://schemas.microsoft.com/office/drawing/2016/ink" xmlns:am3d="http://schemas.microsoft.com/office/drawing/2017/model3d" xmlns:o="urn:schemas-microsoft-com:office:office" xmlns:oel="http://schemas.microsoft.com/office/2019/extlst" xmlns:r="http://schemas.openxmlformats.org/officeDocument/2006/relationships" xmlns:m="http://schemas.openxmlformats.org/officeDocument/2006/math" xmlns:v="urn:schemas-microsoft-com:vml" xmlns:wp14="http://schemas.microsoft.com/office/word/2010/wordprocessingDrawing" xmlns:wp="http://schemas.openxmlformats.org/drawingml/2006/wordprocessingDrawing" xmlns:w10="urn:schemas-microsoft-com:office:word" xmlns:w="http://schemas.openxmlformats.org/wordprocessingml/2006/main" xmlns:w14="http://schemas.microsoft.com/office/word/2010/wordml" xmlns:w15="http://schemas.microsoft.com/office/word/2012/wordml" xmlns:w16cex="http://schemas.microsoft.com/office/word/2018/wordml/cex" xmlns:w16cid="http://schemas.microsoft.com/office/word/2016/wordml/cid" xmlns:w16="http://schemas.microsoft.com/office/word/2018/wordml" xmlns:w16du="http://schemas.microsoft.com/office/word/2023/wordml/word16du" xmlns:w16sdtdh="http://schemas.microsoft.com/office/word/2020/wordml/sdtdatahash" xmlns:w16se="http://schemas.microsoft.com/office/word/2015/wordml/symex" xmlns:wpg="http://schemas.microsoft.com/office/word/2010/wordprocessingGroup" xmlns:wpi="http://schemas.microsoft.com/office/word/2010/wordprocessingInk" xmlns:wne="http://schemas.microsoft.com/office/word/2006/wordml" xmlns:wps="http://schemas.microsoft.com/office/word/2010/wordprocessingShape" mc:Ignorable="w14 w15 w16se w16cid w16 w16cex w16sdtdh wp14">
+<w:hdr xmlns:wpc="http://schemas.microsoft.com/office/word/2010/wordprocessingCanvas" xmlns:cx="http://schemas.microsoft.com/office/drawing/2014/chartex" xmlns:cx1="http://schemas.microsoft.com/office/drawing/2015/9/8/chartex" xmlns:cx2="http://schemas.microsoft.com/office/drawing/2015/10/21/chartex" xmlns:cx3="http://schemas.microsoft.com/office/drawing/2016/5/9/chartex" xmlns:cx4="http://schemas.microsoft.com/office/drawing/2016/5/10/chartex" xmlns:cx5="http://schemas.microsoft.com/office/drawing/2016/5/11/chartex" xmlns:cx6="http://schemas.microsoft.com/office/drawing/2016/5/12/chartex" xmlns:cx7="http://schemas.microsoft.com/office/drawing/2016/5/13/chartex" xmlns:cx8="http://schemas.microsoft.com/office/drawing/2016/5/14/chartex" xmlns:mc="http://schemas.openxmlformats.org/markup-compatibility/2006" xmlns:aink="http://schemas.microsoft.com/office/drawing/2016/ink" xmlns:am3d="http://schemas.microsoft.com/office/drawing/2017/model3d" xmlns:o="urn:schemas-microsoft-com:office:office" xmlns:r="http://schemas.openxmlformats.org/officeDocument/2006/relationships" xmlns:m="http://schemas.openxmlformats.org/officeDocument/2006/math" xmlns:v="urn:schemas-microsoft-com:vml" xmlns:wp14="http://schemas.microsoft.com/office/word/2010/wordprocessingDrawing" xmlns:wp="http://schemas.openxmlformats.org/drawingml/2006/wordprocessingDrawing" xmlns:w10="urn:schemas-microsoft-com:office:word" xmlns:w="http://schemas.openxmlformats.org/wordprocessingml/2006/main" xmlns:w14="http://schemas.microsoft.com/office/word/2010/wordml" xmlns:w15="http://schemas.microsoft.com/office/word/2012/wordml" xmlns:w16cid="http://schemas.microsoft.com/office/word/2016/wordml/cid" xmlns:w16se="http://schemas.microsoft.com/office/word/2015/wordml/symex" xmlns:wpg="http://schemas.microsoft.com/office/word/2010/wordprocessingGroup" xmlns:wpi="http://schemas.microsoft.com/office/word/2010/wordprocessingInk" xmlns:wne="http://schemas.microsoft.com/office/word/2006/wordml" xmlns:wps="http://schemas.microsoft.com/office/word/2010/wordprocessingShape" mc:Ignorable="w14 w15 w16se w16cid wp14">
   <w:p>
     <w:pPr>
       <w:pStyle w:val="NoSpacing"/>
@@ -11638,7 +13754,7 @@
 </file>
 
 <file path=word/numbering.xml><?xml version="1.0" encoding="utf-8"?>
-<w:numbering xmlns:wpc="http://schemas.microsoft.com/office/word/2010/wordprocessingCanvas" xmlns:cx="http://schemas.microsoft.com/office/drawing/2014/chartex" xmlns:cx1="http://schemas.microsoft.com/office/drawing/2015/9/8/chartex" xmlns:cx2="http://schemas.microsoft.com/office/drawing/2015/10/21/chartex" xmlns:cx3="http://schemas.microsoft.com/office/drawing/2016/5/9/chartex" xmlns:cx4="http://schemas.microsoft.com/office/drawing/2016/5/10/chartex" xmlns:cx5="http://schemas.microsoft.com/office/drawing/2016/5/11/chartex" xmlns:cx6="http://schemas.microsoft.com/office/drawing/2016/5/12/chartex" xmlns:cx7="http://schemas.microsoft.com/office/drawing/2016/5/13/chartex" xmlns:cx8="http://schemas.microsoft.com/office/drawing/2016/5/14/chartex" xmlns:mc="http://schemas.openxmlformats.org/markup-compatibility/2006" xmlns:aink="http://schemas.microsoft.com/office/drawing/2016/ink" xmlns:am3d="http://schemas.microsoft.com/office/drawing/2017/model3d" xmlns:o="urn:schemas-microsoft-com:office:office" xmlns:oel="http://schemas.microsoft.com/office/2019/extlst" xmlns:r="http://schemas.openxmlformats.org/officeDocument/2006/relationships" xmlns:m="http://schemas.openxmlformats.org/officeDocument/2006/math" xmlns:v="urn:schemas-microsoft-com:vml" xmlns:wp14="http://schemas.microsoft.com/office/word/2010/wordprocessingDrawing" xmlns:wp="http://schemas.openxmlformats.org/drawingml/2006/wordprocessingDrawing" xmlns:w10="urn:schemas-microsoft-com:office:word" xmlns:w="http://schemas.openxmlformats.org/wordprocessingml/2006/main" xmlns:w14="http://schemas.microsoft.com/office/word/2010/wordml" xmlns:w15="http://schemas.microsoft.com/office/word/2012/wordml" xmlns:w16cex="http://schemas.microsoft.com/office/word/2018/wordml/cex" xmlns:w16cid="http://schemas.microsoft.com/office/word/2016/wordml/cid" xmlns:w16="http://schemas.microsoft.com/office/word/2018/wordml" xmlns:w16du="http://schemas.microsoft.com/office/word/2023/wordml/word16du" xmlns:w16sdtdh="http://schemas.microsoft.com/office/word/2020/wordml/sdtdatahash" xmlns:w16se="http://schemas.microsoft.com/office/word/2015/wordml/symex" xmlns:wpg="http://schemas.microsoft.com/office/word/2010/wordprocessingGroup" xmlns:wpi="http://schemas.microsoft.com/office/word/2010/wordprocessingInk" xmlns:wne="http://schemas.microsoft.com/office/word/2006/wordml" xmlns:wps="http://schemas.microsoft.com/office/word/2010/wordprocessingShape" mc:Ignorable="w14 w15 w16se w16cid w16 w16cex w16sdtdh wp14">
+<w:numbering xmlns:wpc="http://schemas.microsoft.com/office/word/2010/wordprocessingCanvas" xmlns:cx="http://schemas.microsoft.com/office/drawing/2014/chartex" xmlns:cx1="http://schemas.microsoft.com/office/drawing/2015/9/8/chartex" xmlns:cx2="http://schemas.microsoft.com/office/drawing/2015/10/21/chartex" xmlns:cx3="http://schemas.microsoft.com/office/drawing/2016/5/9/chartex" xmlns:cx4="http://schemas.microsoft.com/office/drawing/2016/5/10/chartex" xmlns:cx5="http://schemas.microsoft.com/office/drawing/2016/5/11/chartex" xmlns:cx6="http://schemas.microsoft.com/office/drawing/2016/5/12/chartex" xmlns:cx7="http://schemas.microsoft.com/office/drawing/2016/5/13/chartex" xmlns:cx8="http://schemas.microsoft.com/office/drawing/2016/5/14/chartex" xmlns:mc="http://schemas.openxmlformats.org/markup-compatibility/2006" xmlns:aink="http://schemas.microsoft.com/office/drawing/2016/ink" xmlns:am3d="http://schemas.microsoft.com/office/drawing/2017/model3d" xmlns:o="urn:schemas-microsoft-com:office:office" xmlns:r="http://schemas.openxmlformats.org/officeDocument/2006/relationships" xmlns:m="http://schemas.openxmlformats.org/officeDocument/2006/math" xmlns:v="urn:schemas-microsoft-com:vml" xmlns:wp14="http://schemas.microsoft.com/office/word/2010/wordprocessingDrawing" xmlns:wp="http://schemas.openxmlformats.org/drawingml/2006/wordprocessingDrawing" xmlns:w10="urn:schemas-microsoft-com:office:word" xmlns:w="http://schemas.openxmlformats.org/wordprocessingml/2006/main" xmlns:w14="http://schemas.microsoft.com/office/word/2010/wordml" xmlns:w15="http://schemas.microsoft.com/office/word/2012/wordml" xmlns:w16cid="http://schemas.microsoft.com/office/word/2016/wordml/cid" xmlns:w16se="http://schemas.microsoft.com/office/word/2015/wordml/symex" xmlns:wpg="http://schemas.microsoft.com/office/word/2010/wordprocessingGroup" xmlns:wpi="http://schemas.microsoft.com/office/word/2010/wordprocessingInk" xmlns:wne="http://schemas.microsoft.com/office/word/2006/wordml" xmlns:wps="http://schemas.microsoft.com/office/word/2010/wordprocessingShape" mc:Ignorable="w14 w15 w16se w16cid wp14">
   <w:abstractNum w:abstractNumId="0" w15:restartNumberingAfterBreak="0">
     <w:nsid w:val="014F6685"/>
     <w:multiLevelType w:val="hybridMultilevel"/>
@@ -14019,113 +16135,113 @@
       </w:pPr>
     </w:lvl>
   </w:abstractNum>
-  <w:num w:numId="1" w16cid:durableId="1429354913">
+  <w:num w:numId="1">
     <w:abstractNumId w:val="2"/>
   </w:num>
-  <w:num w:numId="2" w16cid:durableId="877619545">
+  <w:num w:numId="2">
     <w:abstractNumId w:val="20"/>
   </w:num>
-  <w:num w:numId="3" w16cid:durableId="90860598">
+  <w:num w:numId="3">
     <w:abstractNumId w:val="13"/>
   </w:num>
-  <w:num w:numId="4" w16cid:durableId="1425956981">
+  <w:num w:numId="4">
     <w:abstractNumId w:val="12"/>
   </w:num>
-  <w:num w:numId="5" w16cid:durableId="644432637">
+  <w:num w:numId="5">
     <w:abstractNumId w:val="3"/>
   </w:num>
-  <w:num w:numId="6" w16cid:durableId="916549326">
+  <w:num w:numId="6">
     <w:abstractNumId w:val="17"/>
   </w:num>
-  <w:num w:numId="7" w16cid:durableId="484277221">
+  <w:num w:numId="7">
     <w:abstractNumId w:val="1"/>
   </w:num>
-  <w:num w:numId="8" w16cid:durableId="2134053815">
+  <w:num w:numId="8">
     <w:abstractNumId w:val="10"/>
   </w:num>
-  <w:num w:numId="9" w16cid:durableId="1812672422">
+  <w:num w:numId="9">
     <w:abstractNumId w:val="18"/>
   </w:num>
-  <w:num w:numId="10" w16cid:durableId="1322586393">
+  <w:num w:numId="10">
     <w:abstractNumId w:val="22"/>
   </w:num>
-  <w:num w:numId="11" w16cid:durableId="1519731561">
+  <w:num w:numId="11">
     <w:abstractNumId w:val="14"/>
   </w:num>
-  <w:num w:numId="12" w16cid:durableId="1092623135">
+  <w:num w:numId="12">
     <w:abstractNumId w:val="20"/>
   </w:num>
-  <w:num w:numId="13" w16cid:durableId="845946224">
+  <w:num w:numId="13">
     <w:abstractNumId w:val="7"/>
   </w:num>
-  <w:num w:numId="14" w16cid:durableId="1761174894">
+  <w:num w:numId="14">
     <w:abstractNumId w:val="4"/>
   </w:num>
-  <w:num w:numId="15" w16cid:durableId="373119159">
+  <w:num w:numId="15">
     <w:abstractNumId w:val="9"/>
   </w:num>
-  <w:num w:numId="16" w16cid:durableId="1858428348">
+  <w:num w:numId="16">
     <w:abstractNumId w:val="5"/>
   </w:num>
-  <w:num w:numId="17" w16cid:durableId="1036851434">
+  <w:num w:numId="17">
     <w:abstractNumId w:val="6"/>
   </w:num>
-  <w:num w:numId="18" w16cid:durableId="1603224018">
+  <w:num w:numId="18">
     <w:abstractNumId w:val="19"/>
   </w:num>
-  <w:num w:numId="19" w16cid:durableId="1970554189">
+  <w:num w:numId="19">
     <w:abstractNumId w:val="16"/>
   </w:num>
-  <w:num w:numId="20" w16cid:durableId="4989876">
+  <w:num w:numId="20">
     <w:abstractNumId w:val="20"/>
   </w:num>
-  <w:num w:numId="21" w16cid:durableId="615988273">
+  <w:num w:numId="21">
     <w:abstractNumId w:val="20"/>
   </w:num>
-  <w:num w:numId="22" w16cid:durableId="1326276048">
+  <w:num w:numId="22">
     <w:abstractNumId w:val="20"/>
   </w:num>
-  <w:num w:numId="23" w16cid:durableId="443959748">
+  <w:num w:numId="23">
     <w:abstractNumId w:val="20"/>
   </w:num>
-  <w:num w:numId="24" w16cid:durableId="1049845571">
+  <w:num w:numId="24">
     <w:abstractNumId w:val="20"/>
   </w:num>
-  <w:num w:numId="25" w16cid:durableId="1264535647">
+  <w:num w:numId="25">
     <w:abstractNumId w:val="20"/>
   </w:num>
-  <w:num w:numId="26" w16cid:durableId="11343568">
+  <w:num w:numId="26">
     <w:abstractNumId w:val="20"/>
   </w:num>
-  <w:num w:numId="27" w16cid:durableId="993022268">
+  <w:num w:numId="27">
     <w:abstractNumId w:val="20"/>
   </w:num>
-  <w:num w:numId="28" w16cid:durableId="992567202">
+  <w:num w:numId="28">
     <w:abstractNumId w:val="15"/>
   </w:num>
-  <w:num w:numId="29" w16cid:durableId="1160120309">
+  <w:num w:numId="29">
     <w:abstractNumId w:val="8"/>
   </w:num>
-  <w:num w:numId="30" w16cid:durableId="1912694170">
+  <w:num w:numId="30">
     <w:abstractNumId w:val="23"/>
   </w:num>
-  <w:num w:numId="31" w16cid:durableId="2052920057">
+  <w:num w:numId="31">
     <w:abstractNumId w:val="24"/>
   </w:num>
-  <w:num w:numId="32" w16cid:durableId="356808883">
+  <w:num w:numId="32">
     <w:abstractNumId w:val="11"/>
   </w:num>
-  <w:num w:numId="33" w16cid:durableId="2131166083">
+  <w:num w:numId="33">
     <w:abstractNumId w:val="0"/>
   </w:num>
-  <w:num w:numId="34" w16cid:durableId="5594452">
+  <w:num w:numId="34">
     <w:abstractNumId w:val="21"/>
   </w:num>
 </w:numbering>
 </file>
 
 <file path=word/styles.xml><?xml version="1.0" encoding="utf-8"?>
-<w:styles xmlns:mc="http://schemas.openxmlformats.org/markup-compatibility/2006" xmlns:r="http://schemas.openxmlformats.org/officeDocument/2006/relationships" xmlns:w="http://schemas.openxmlformats.org/wordprocessingml/2006/main" xmlns:w14="http://schemas.microsoft.com/office/word/2010/wordml" xmlns:w15="http://schemas.microsoft.com/office/word/2012/wordml" xmlns:w16cex="http://schemas.microsoft.com/office/word/2018/wordml/cex" xmlns:w16cid="http://schemas.microsoft.com/office/word/2016/wordml/cid" xmlns:w16="http://schemas.microsoft.com/office/word/2018/wordml" xmlns:w16sdtdh="http://schemas.microsoft.com/office/word/2020/wordml/sdtdatahash" xmlns:w16se="http://schemas.microsoft.com/office/word/2015/wordml/symex" mc:Ignorable="w14 w15 w16se w16cid w16 w16cex w16sdtdh">
+<w:styles xmlns:mc="http://schemas.openxmlformats.org/markup-compatibility/2006" xmlns:r="http://schemas.openxmlformats.org/officeDocument/2006/relationships" xmlns:w="http://schemas.openxmlformats.org/wordprocessingml/2006/main" xmlns:w14="http://schemas.microsoft.com/office/word/2010/wordml" xmlns:w15="http://schemas.microsoft.com/office/word/2012/wordml" xmlns:w16cid="http://schemas.microsoft.com/office/word/2016/wordml/cid" xmlns:w16se="http://schemas.microsoft.com/office/word/2015/wordml/symex" mc:Ignorable="w14 w15 w16se w16cid">
   <w:docDefaults>
     <w:rPrDefault>
       <w:rPr>
@@ -14135,7 +16251,7 @@
     </w:rPrDefault>
     <w:pPrDefault/>
   </w:docDefaults>
-  <w:latentStyles w:defLockedState="0" w:defUIPriority="99" w:defSemiHidden="0" w:defUnhideWhenUsed="0" w:defQFormat="0" w:count="376">
+  <w:latentStyles w:defLockedState="0" w:defUIPriority="99" w:defSemiHidden="0" w:defUnhideWhenUsed="0" w:defQFormat="0" w:count="375">
     <w:lsdException w:name="Normal" w:uiPriority="0" w:qFormat="1"/>
     <w:lsdException w:name="heading 1" w:uiPriority="9" w:qFormat="1"/>
     <w:lsdException w:name="heading 2" w:semiHidden="1" w:uiPriority="9" w:unhideWhenUsed="1" w:qFormat="1"/>
@@ -14511,7 +16627,6 @@
     <w:lsdException w:name="Smart Hyperlink" w:semiHidden="1" w:unhideWhenUsed="1"/>
     <w:lsdException w:name="Hashtag" w:semiHidden="1" w:unhideWhenUsed="1"/>
     <w:lsdException w:name="Unresolved Mention" w:semiHidden="1" w:unhideWhenUsed="1"/>
-    <w:lsdException w:name="Smart Link" w:semiHidden="1" w:unhideWhenUsed="1"/>
   </w:latentStyles>
   <w:style w:type="paragraph" w:default="1" w:styleId="Normal">
     <w:name w:val="Normal"/>
@@ -15533,26 +17648,6 @@
 </file>
 
 <file path=customXml/item2.xml><?xml version="1.0" encoding="utf-8"?>
-<p:properties xmlns:p="http://schemas.microsoft.com/office/2006/metadata/properties" xmlns:xsi="http://www.w3.org/2001/XMLSchema-instance" xmlns:pc="http://schemas.microsoft.com/office/infopath/2007/PartnerControls">
-  <documentManagement>
-    <TaxCatchAll xmlns="664f0c10-dc77-4a05-b865-8fab22332a47" xsi:nil="true"/>
-    <lcf76f155ced4ddcb4097134ff3c332f xmlns="44b5bade-0608-4775-89b1-ce8643f31210">
-      <Terms xmlns="http://schemas.microsoft.com/office/infopath/2007/PartnerControls"/>
-    </lcf76f155ced4ddcb4097134ff3c332f>
-  </documentManagement>
-</p:properties>
-</file>
-
-<file path=customXml/item3.xml><?xml version="1.0" encoding="utf-8"?>
-<?mso-contentType ?>
-<FormTemplates xmlns="http://schemas.microsoft.com/sharepoint/v3/contenttype/forms">
-  <Display>DocumentLibraryForm</Display>
-  <Edit>DocumentLibraryForm</Edit>
-  <New>DocumentLibraryForm</New>
-</FormTemplates>
-</file>
-
-<file path=customXml/item4.xml><?xml version="1.0" encoding="utf-8"?>
 <ct:contentTypeSchema xmlns:ct="http://schemas.microsoft.com/office/2006/metadata/contentType" xmlns:ma="http://schemas.microsoft.com/office/2006/metadata/properties/metaAttributes" ct:_="" ma:_="" ma:contentTypeName="Document" ma:contentTypeID="0x0101003793F33423CAB540876E07D1711AC023" ma:contentTypeVersion="16" ma:contentTypeDescription="Create a new document." ma:contentTypeScope="" ma:versionID="310f2aad3bfcb4e7fd0e3782105ca92c">
   <xsd:schema xmlns:xsd="http://www.w3.org/2001/XMLSchema" xmlns:xs="http://www.w3.org/2001/XMLSchema" xmlns:p="http://schemas.microsoft.com/office/2006/metadata/properties" xmlns:ns2="44b5bade-0608-4775-89b1-ce8643f31210" xmlns:ns3="664f0c10-dc77-4a05-b865-8fab22332a47" targetNamespace="http://schemas.microsoft.com/office/2006/metadata/properties" ma:root="true" ma:fieldsID="c6548d4873eb3a55135b0ba37e9a93a7" ns2:_="" ns3:_="">
     <xsd:import namespace="44b5bade-0608-4775-89b1-ce8643f31210"/>
@@ -15789,6 +17884,26 @@
 </ct:contentTypeSchema>
 </file>
 
+<file path=customXml/item3.xml><?xml version="1.0" encoding="utf-8"?>
+<?mso-contentType ?>
+<FormTemplates xmlns="http://schemas.microsoft.com/sharepoint/v3/contenttype/forms">
+  <Display>DocumentLibraryForm</Display>
+  <Edit>DocumentLibraryForm</Edit>
+  <New>DocumentLibraryForm</New>
+</FormTemplates>
+</file>
+
+<file path=customXml/item4.xml><?xml version="1.0" encoding="utf-8"?>
+<p:properties xmlns:p="http://schemas.microsoft.com/office/2006/metadata/properties" xmlns:xsi="http://www.w3.org/2001/XMLSchema-instance" xmlns:pc="http://schemas.microsoft.com/office/infopath/2007/PartnerControls">
+  <documentManagement>
+    <TaxCatchAll xmlns="664f0c10-dc77-4a05-b865-8fab22332a47" xsi:nil="true"/>
+    <lcf76f155ced4ddcb4097134ff3c332f xmlns="44b5bade-0608-4775-89b1-ce8643f31210">
+      <Terms xmlns="http://schemas.microsoft.com/office/infopath/2007/PartnerControls"/>
+    </lcf76f155ced4ddcb4097134ff3c332f>
+  </documentManagement>
+</p:properties>
+</file>
+
 <file path=customXml/item5.xml><?xml version="1.0" encoding="utf-8"?>
 <b:Sources xmlns:b="http://schemas.openxmlformats.org/officeDocument/2006/bibliography" xmlns="http://schemas.openxmlformats.org/officeDocument/2006/bibliography" SelectedStyle="\APASixthEditionOfficeOnline.xsl" StyleName="APA" Version="6"/>
 </file>
@@ -15802,25 +17917,6 @@
 </file>
 
 <file path=customXml/itemProps2.xml><?xml version="1.0" encoding="utf-8"?>
-<ds:datastoreItem xmlns:ds="http://schemas.openxmlformats.org/officeDocument/2006/customXml" ds:itemID="{E677C7D8-5611-4FA3-9FAD-A4F5571B1160}">
-  <ds:schemaRefs>
-    <ds:schemaRef ds:uri="http://schemas.microsoft.com/office/2006/metadata/properties"/>
-    <ds:schemaRef ds:uri="http://schemas.microsoft.com/office/infopath/2007/PartnerControls"/>
-    <ds:schemaRef ds:uri="664f0c10-dc77-4a05-b865-8fab22332a47"/>
-    <ds:schemaRef ds:uri="44b5bade-0608-4775-89b1-ce8643f31210"/>
-  </ds:schemaRefs>
-</ds:datastoreItem>
-</file>
-
-<file path=customXml/itemProps3.xml><?xml version="1.0" encoding="utf-8"?>
-<ds:datastoreItem xmlns:ds="http://schemas.openxmlformats.org/officeDocument/2006/customXml" ds:itemID="{5E10BE0B-6D5D-4981-B6F6-ABB6987C1875}">
-  <ds:schemaRefs>
-    <ds:schemaRef ds:uri="http://schemas.microsoft.com/sharepoint/v3/contenttype/forms"/>
-  </ds:schemaRefs>
-</ds:datastoreItem>
-</file>
-
-<file path=customXml/itemProps4.xml><?xml version="1.0" encoding="utf-8"?>
 <ds:datastoreItem xmlns:ds="http://schemas.openxmlformats.org/officeDocument/2006/customXml" ds:itemID="{D391A6CF-083D-4BFB-88DD-A41F13D67E7A}">
   <ds:schemaRefs>
     <ds:schemaRef ds:uri="http://schemas.microsoft.com/office/2006/metadata/contentType"/>
@@ -15839,8 +17935,27 @@
 </ds:datastoreItem>
 </file>
 
+<file path=customXml/itemProps3.xml><?xml version="1.0" encoding="utf-8"?>
+<ds:datastoreItem xmlns:ds="http://schemas.openxmlformats.org/officeDocument/2006/customXml" ds:itemID="{5E10BE0B-6D5D-4981-B6F6-ABB6987C1875}">
+  <ds:schemaRefs>
+    <ds:schemaRef ds:uri="http://schemas.microsoft.com/sharepoint/v3/contenttype/forms"/>
+  </ds:schemaRefs>
+</ds:datastoreItem>
+</file>
+
+<file path=customXml/itemProps4.xml><?xml version="1.0" encoding="utf-8"?>
+<ds:datastoreItem xmlns:ds="http://schemas.openxmlformats.org/officeDocument/2006/customXml" ds:itemID="{E677C7D8-5611-4FA3-9FAD-A4F5571B1160}">
+  <ds:schemaRefs>
+    <ds:schemaRef ds:uri="http://schemas.microsoft.com/office/2006/metadata/properties"/>
+    <ds:schemaRef ds:uri="http://schemas.microsoft.com/office/infopath/2007/PartnerControls"/>
+    <ds:schemaRef ds:uri="664f0c10-dc77-4a05-b865-8fab22332a47"/>
+    <ds:schemaRef ds:uri="44b5bade-0608-4775-89b1-ce8643f31210"/>
+  </ds:schemaRefs>
+</ds:datastoreItem>
+</file>
+
 <file path=customXml/itemProps5.xml><?xml version="1.0" encoding="utf-8"?>
-<ds:datastoreItem xmlns:ds="http://schemas.openxmlformats.org/officeDocument/2006/customXml" ds:itemID="{A29816B3-3301-464C-88A4-D6C4F24F5C65}">
+<ds:datastoreItem xmlns:ds="http://schemas.openxmlformats.org/officeDocument/2006/customXml" ds:itemID="{01D68585-050A-4A69-BDD3-ACC100BD592B}">
   <ds:schemaRefs>
     <ds:schemaRef ds:uri="http://schemas.openxmlformats.org/officeDocument/2006/bibliography"/>
   </ds:schemaRefs>

</xml_diff>